<commit_message>
Updated with latest position wrt testing
</commit_message>
<xml_diff>
--- a/docs/BBC Micro Bit Bluetooth Profile V1.6.docx
+++ b/docs/BBC Micro Bit Bluetooth Profile V1.6.docx
@@ -5360,6 +5360,14 @@
         </w:rPr>
         <w:t>. Data can be read on demand or notified periodically.</w:t>
       </w:r>
+      <w:r>
+        <w:rPr>
+          <w:lang w:val="en-GB"/>
+        </w:rPr>
+        <w:t xml:space="preserve"> Values are in the range +/-1000 and in milli-newtons.</w:t>
+      </w:r>
+      <w:bookmarkStart w:id="12" w:name="_GoBack"/>
+      <w:bookmarkEnd w:id="12"/>
     </w:p>
     <w:p>
       <w:pPr>
@@ -5394,26 +5402,538 @@
           <w:lang w:val="en-GB"/>
         </w:rPr>
       </w:pPr>
-      <w:bookmarkStart w:id="12" w:name="_Toc430695173"/>
-      <w:r>
-        <w:rPr>
-          <w:lang w:val="en-GB"/>
-        </w:rPr>
-        <w:t xml:space="preserve">About the </w:t>
-      </w:r>
-      <w:r>
-        <w:rPr>
+      <w:bookmarkStart w:id="13" w:name="_Toc430695173"/>
+      <w:r>
+        <w:rPr>
+          <w:lang w:val="en-GB"/>
+        </w:rPr>
+        <w:t>About the Magnetometer Service</w:t>
+      </w:r>
+      <w:bookmarkEnd w:id="13"/>
+    </w:p>
+    <w:p>
+      <w:pPr>
+        <w:pStyle w:val="Heading4"/>
+        <w:rPr>
+          <w:lang w:val="en-GB"/>
+        </w:rPr>
+      </w:pPr>
+      <w:r>
+        <w:rPr>
+          <w:lang w:val="en-GB"/>
+        </w:rPr>
+        <w:t>Characteristics</w:t>
+      </w:r>
+    </w:p>
+    <w:p>
+      <w:pPr>
+        <w:rPr>
+          <w:lang w:val="en-GB"/>
+        </w:rPr>
+      </w:pPr>
+      <w:r>
+        <w:rPr>
+          <w:b/>
           <w:lang w:val="en-GB"/>
         </w:rPr>
         <w:t>Magnetometer</w:t>
       </w:r>
       <w:r>
         <w:rPr>
+          <w:b/>
+          <w:lang w:val="en-GB"/>
+        </w:rPr>
+        <w:t xml:space="preserve"> Data</w:t>
+      </w:r>
+      <w:r>
+        <w:rPr>
+          <w:lang w:val="en-GB"/>
+        </w:rPr>
+        <w:t xml:space="preserve">: </w:t>
+      </w:r>
+      <w:r>
+        <w:rPr>
+          <w:lang w:val="en-GB"/>
+        </w:rPr>
+        <w:t xml:space="preserve">Contains </w:t>
+      </w:r>
+      <w:r>
+        <w:rPr>
+          <w:lang w:val="en-GB"/>
+        </w:rPr>
+        <w:t>magnetometer</w:t>
+      </w:r>
+      <w:r>
+        <w:rPr>
+          <w:lang w:val="en-GB"/>
+        </w:rPr>
+        <w:t xml:space="preserve"> measurements for X, Y and Z axes as 3 unsigned 16 bit values in that order</w:t>
+      </w:r>
+      <w:r>
+        <w:rPr>
+          <w:lang w:val="en-GB"/>
+        </w:rPr>
+        <w:t xml:space="preserve"> and in little endian format</w:t>
+      </w:r>
+      <w:r>
+        <w:rPr>
+          <w:lang w:val="en-GB"/>
+        </w:rPr>
+        <w:t>. Data can be read on demand or notified periodically.</w:t>
+      </w:r>
+    </w:p>
+    <w:p>
+      <w:pPr>
+        <w:rPr>
+          <w:lang w:val="en-GB"/>
+        </w:rPr>
+      </w:pPr>
+      <w:r>
+        <w:rPr>
+          <w:b/>
+          <w:lang w:val="en-GB"/>
+        </w:rPr>
+        <w:t>Magnetometer</w:t>
+      </w:r>
+      <w:r>
+        <w:rPr>
+          <w:b/>
+          <w:lang w:val="en-GB"/>
+        </w:rPr>
+        <w:t xml:space="preserve"> </w:t>
+      </w:r>
+      <w:r>
+        <w:rPr>
+          <w:b/>
+          <w:lang w:val="en-GB"/>
+        </w:rPr>
+        <w:t>Period</w:t>
+      </w:r>
+      <w:r>
+        <w:rPr>
+          <w:lang w:val="en-GB"/>
+        </w:rPr>
+        <w:t>:</w:t>
+      </w:r>
+      <w:r>
+        <w:rPr>
+          <w:lang w:val="en-GB"/>
+        </w:rPr>
+        <w:t xml:space="preserve"> </w:t>
+      </w:r>
+      <w:r>
+        <w:rPr>
+          <w:lang w:val="en-GB"/>
+        </w:rPr>
+        <w:t xml:space="preserve">Determines the frequency with which </w:t>
+      </w:r>
+      <w:r>
+        <w:rPr>
+          <w:lang w:val="en-GB"/>
+        </w:rPr>
+        <w:t>magnetom</w:t>
+      </w:r>
+      <w:r>
+        <w:rPr>
+          <w:lang w:val="en-GB"/>
+        </w:rPr>
+        <w:t>eter data is reported in milliseconds.</w:t>
+      </w:r>
+    </w:p>
+    <w:p>
+      <w:pPr>
+        <w:rPr>
+          <w:lang w:val="en-GB"/>
+        </w:rPr>
+      </w:pPr>
+      <w:r>
+        <w:rPr>
+          <w:b/>
+          <w:lang w:val="en-GB"/>
+        </w:rPr>
+        <w:t>Magnetometer Bearing</w:t>
+      </w:r>
+      <w:r>
+        <w:rPr>
+          <w:lang w:val="en-GB"/>
+        </w:rPr>
+        <w:t xml:space="preserve">: </w:t>
+      </w:r>
+      <w:r>
+        <w:rPr>
+          <w:lang w:val="en-GB"/>
+        </w:rPr>
+        <w:t>Compass bearing in degrees from North.</w:t>
+      </w:r>
+    </w:p>
+    <w:p>
+      <w:pPr>
+        <w:pStyle w:val="Heading3"/>
+        <w:rPr>
+          <w:lang w:val="en-GB"/>
+        </w:rPr>
+      </w:pPr>
+      <w:bookmarkStart w:id="14" w:name="_Toc430695174"/>
+      <w:r>
+        <w:rPr>
+          <w:lang w:val="en-GB"/>
+        </w:rPr>
+        <w:t>About the Temperature Service</w:t>
+      </w:r>
+      <w:bookmarkEnd w:id="14"/>
+    </w:p>
+    <w:p>
+      <w:pPr>
+        <w:pStyle w:val="Heading4"/>
+        <w:rPr>
+          <w:lang w:val="en-GB"/>
+        </w:rPr>
+      </w:pPr>
+      <w:r>
+        <w:rPr>
+          <w:lang w:val="en-GB"/>
+        </w:rPr>
+        <w:t>Characteristics</w:t>
+      </w:r>
+    </w:p>
+    <w:p>
+      <w:pPr>
+        <w:rPr>
+          <w:lang w:val="en-GB"/>
+        </w:rPr>
+      </w:pPr>
+      <w:r>
+        <w:rPr>
+          <w:b/>
+          <w:lang w:val="en-GB"/>
+        </w:rPr>
+        <w:t>Temperature</w:t>
+      </w:r>
+      <w:r>
+        <w:rPr>
+          <w:lang w:val="en-GB"/>
+        </w:rPr>
+        <w:t xml:space="preserve">: </w:t>
+      </w:r>
+      <w:r>
+        <w:rPr>
+          <w:lang w:val="en-GB"/>
+        </w:rPr>
+        <w:t>Signed integer 8 bit value in celsius.</w:t>
+      </w:r>
+    </w:p>
+    <w:p>
+      <w:pPr>
+        <w:pStyle w:val="Heading3"/>
+        <w:rPr>
+          <w:lang w:val="en-GB"/>
+        </w:rPr>
+      </w:pPr>
+      <w:bookmarkStart w:id="15" w:name="_Toc430695175"/>
+      <w:r>
+        <w:rPr>
+          <w:lang w:val="en-GB"/>
+        </w:rPr>
+        <w:t>About the Button Service</w:t>
+      </w:r>
+      <w:bookmarkEnd w:id="15"/>
+    </w:p>
+    <w:p>
+      <w:pPr>
+        <w:rPr>
+          <w:lang w:val="en-GB"/>
+        </w:rPr>
+      </w:pPr>
+      <w:r>
+        <w:rPr>
+          <w:lang w:val="en-GB"/>
+        </w:rPr>
+        <w:t xml:space="preserve">The Button Service </w:t>
+      </w:r>
+      <w:r>
+        <w:rPr>
+          <w:lang w:val="en-GB"/>
+        </w:rPr>
+        <w:t xml:space="preserve">exposes the two buttons on the </w:t>
+      </w:r>
+      <w:r>
+        <w:rPr>
+          <w:lang w:val="en-GB"/>
+        </w:rPr>
+        <w:t>micro:bit</w:t>
+      </w:r>
+      <w:r>
+        <w:rPr>
+          <w:lang w:val="en-GB"/>
+        </w:rPr>
+        <w:t xml:space="preserve"> and allows their state to be read on demand by a connected client or the client to subscribe to notifications of state change.</w:t>
+      </w:r>
+      <w:r>
+        <w:rPr>
+          <w:lang w:val="en-GB"/>
+        </w:rPr>
+        <w:t xml:space="preserve"> </w:t>
+      </w:r>
+      <w:r>
+        <w:rPr>
+          <w:lang w:val="en-GB"/>
+        </w:rPr>
+        <w:t xml:space="preserve">3 </w:t>
+      </w:r>
+      <w:r>
+        <w:rPr>
+          <w:lang w:val="en-GB"/>
+        </w:rPr>
+        <w:t>button state</w:t>
+      </w:r>
+      <w:r>
+        <w:rPr>
+          <w:lang w:val="en-GB"/>
+        </w:rPr>
+        <w:t xml:space="preserve">s are defined and represented by a simple numeric enumeration: </w:t>
+      </w:r>
+      <w:r>
+        <w:rPr>
+          <w:lang w:val="en-GB"/>
+        </w:rPr>
+        <w:t xml:space="preserve"> </w:t>
+      </w:r>
+      <w:r>
+        <w:rPr>
+          <w:lang w:val="en-GB"/>
+        </w:rPr>
+        <w:t xml:space="preserve">0 = not </w:t>
+      </w:r>
+      <w:r>
+        <w:rPr>
+          <w:lang w:val="en-GB"/>
+        </w:rPr>
+        <w:t xml:space="preserve">pressed, </w:t>
+      </w:r>
+      <w:r>
+        <w:rPr>
+          <w:lang w:val="en-GB"/>
+        </w:rPr>
+        <w:t xml:space="preserve">1 = </w:t>
+      </w:r>
+      <w:r>
+        <w:rPr>
+          <w:lang w:val="en-GB"/>
+        </w:rPr>
+        <w:t>pressed</w:t>
+      </w:r>
+      <w:r>
+        <w:rPr>
+          <w:lang w:val="en-GB"/>
+        </w:rPr>
+        <w:t>, 2 = long press</w:t>
+      </w:r>
+      <w:r>
+        <w:rPr>
+          <w:lang w:val="en-GB"/>
+        </w:rPr>
+        <w:t xml:space="preserve">. </w:t>
+      </w:r>
+    </w:p>
+    <w:p>
+      <w:pPr>
+        <w:pStyle w:val="Heading3"/>
+        <w:rPr>
+          <w:lang w:val="en-GB"/>
+        </w:rPr>
+      </w:pPr>
+      <w:bookmarkStart w:id="16" w:name="_Toc430695176"/>
+      <w:r>
+        <w:rPr>
+          <w:lang w:val="en-GB"/>
+        </w:rPr>
+        <w:t>About the LED Service</w:t>
+      </w:r>
+      <w:bookmarkEnd w:id="16"/>
+    </w:p>
+    <w:p>
+      <w:pPr>
+        <w:rPr>
+          <w:lang w:val="en-GB"/>
+        </w:rPr>
+      </w:pPr>
+      <w:r>
+        <w:rPr>
+          <w:lang w:val="en-GB"/>
+        </w:rPr>
+        <w:t>The service provides the client with direct control of each individual LED in the display grid. The client may also work at a higher level of abstraction and send strings of text to be displayed one character at a time on the LED display, with configurable scrolling transitions from one character to the next.</w:t>
+      </w:r>
+    </w:p>
+    <w:p>
+      <w:pPr>
+        <w:rPr>
+          <w:lang w:val="en-GB"/>
+        </w:rPr>
+      </w:pPr>
+      <w:r>
+        <w:rPr>
+          <w:lang w:val="en-GB"/>
+        </w:rPr>
+        <w:t>A single characteristic containing a 32 bit mask (7 bits are unused) represents all 25 LEDs with a 0 bit indicating LED OFF and a 1 indicating LED ON. The characteristic may be written or read in a single GATT operation allowing efficient manipulation of all LEDs in the grid.</w:t>
+      </w:r>
+    </w:p>
+    <w:p>
+      <w:pPr>
+        <w:rPr>
+          <w:lang w:val="en-GB"/>
+        </w:rPr>
+      </w:pPr>
+      <w:r>
+        <w:rPr>
+          <w:lang w:val="en-GB"/>
+        </w:rPr>
+        <w:lastRenderedPageBreak/>
+        <w:t>O</w:t>
+      </w:r>
+      <w:r>
+        <w:rPr>
+          <w:lang w:val="en-GB"/>
+        </w:rPr>
+        <w:t>ther characteristics allow a text string to be written to it by the client for display</w:t>
+      </w:r>
+      <w:r>
+        <w:rPr>
+          <w:lang w:val="en-GB"/>
+        </w:rPr>
+        <w:t xml:space="preserve"> and the</w:t>
+      </w:r>
+      <w:r>
+        <w:rPr>
+          <w:lang w:val="en-GB"/>
+        </w:rPr>
+        <w:t xml:space="preserve"> scrolling speed </w:t>
+      </w:r>
+      <w:r>
+        <w:rPr>
+          <w:lang w:val="en-GB"/>
+        </w:rPr>
+        <w:t>may</w:t>
+      </w:r>
+      <w:r>
+        <w:rPr>
+          <w:lang w:val="en-GB"/>
+        </w:rPr>
+        <w:t xml:space="preserve"> be set.</w:t>
+      </w:r>
+    </w:p>
+    <w:p>
+      <w:pPr>
+        <w:pStyle w:val="Heading4"/>
+        <w:rPr>
+          <w:lang w:val="en-GB"/>
+        </w:rPr>
+      </w:pPr>
+      <w:r>
+        <w:rPr>
+          <w:lang w:val="en-GB"/>
+        </w:rPr>
+        <w:t>Characteristics</w:t>
+      </w:r>
+    </w:p>
+    <w:p>
+      <w:pPr>
+        <w:rPr>
+          <w:lang w:val="en-GB"/>
+        </w:rPr>
+      </w:pPr>
+      <w:r>
+        <w:rPr>
+          <w:b/>
+          <w:lang w:val="en-GB"/>
+        </w:rPr>
+        <w:t>LED Matrix State</w:t>
+      </w:r>
+      <w:r>
+        <w:rPr>
+          <w:lang w:val="en-GB"/>
+        </w:rPr>
+        <w:t xml:space="preserve">: </w:t>
+      </w:r>
+      <w:r>
+        <w:rPr>
+          <w:lang w:val="en-GB"/>
+        </w:rPr>
+        <w:t>Allows the state of any|all LEDs in the 5x5 grid to be set to on or off with a single GATT operation. Consists of a 32 bit field with bits 0 - 24 representing the off (0) or on (1) state of the corresponding LED.</w:t>
+      </w:r>
+    </w:p>
+    <w:p>
+      <w:pPr>
+        <w:rPr>
+          <w:lang w:val="en-GB"/>
+        </w:rPr>
+      </w:pPr>
+      <w:r>
+        <w:rPr>
+          <w:b/>
+          <w:lang w:val="en-GB"/>
+        </w:rPr>
+        <w:t>LED Text</w:t>
+      </w:r>
+      <w:r>
+        <w:rPr>
+          <w:lang w:val="en-GB"/>
+        </w:rPr>
+        <w:t>: A UTF-8 string to be shown on the LED display.</w:t>
+      </w:r>
+    </w:p>
+    <w:p>
+      <w:pPr>
+        <w:rPr>
+          <w:lang w:val="en-GB"/>
+        </w:rPr>
+      </w:pPr>
+      <w:r>
+        <w:rPr>
+          <w:b/>
+          <w:lang w:val="en-GB"/>
+        </w:rPr>
+        <w:t>Scrolling Speed</w:t>
+      </w:r>
+      <w:r>
+        <w:rPr>
+          <w:lang w:val="en-GB"/>
+        </w:rPr>
+        <w:t xml:space="preserve">: </w:t>
+      </w:r>
+      <w:r>
+        <w:rPr>
+          <w:lang w:val="en-GB"/>
+        </w:rPr>
+        <w:t>Specifies a millisecond delay to wait for in between showing each character on the display.</w:t>
+      </w:r>
+    </w:p>
+    <w:p>
+      <w:pPr>
+        <w:pStyle w:val="Heading3"/>
+        <w:rPr>
+          <w:lang w:val="en-GB"/>
+        </w:rPr>
+      </w:pPr>
+      <w:bookmarkStart w:id="17" w:name="_Toc430695177"/>
+      <w:r>
+        <w:rPr>
+          <w:lang w:val="en-GB"/>
+        </w:rPr>
+        <w:t>About the IO P</w:t>
+      </w:r>
+      <w:r>
+        <w:rPr>
+          <w:lang w:val="en-GB"/>
+        </w:rPr>
+        <w:t>in</w:t>
+      </w:r>
+      <w:r>
+        <w:rPr>
           <w:lang w:val="en-GB"/>
         </w:rPr>
         <w:t xml:space="preserve"> Service</w:t>
       </w:r>
-      <w:bookmarkEnd w:id="12"/>
+      <w:bookmarkEnd w:id="17"/>
     </w:p>
     <w:p>
       <w:pPr>
@@ -5440,84 +5960,37 @@
           <w:b/>
           <w:lang w:val="en-GB"/>
         </w:rPr>
-        <w:t>Magnetometer</w:t>
-      </w:r>
-      <w:r>
-        <w:rPr>
-          <w:b/>
-          <w:lang w:val="en-GB"/>
-        </w:rPr>
-        <w:t xml:space="preserve"> Data</w:t>
-      </w:r>
-      <w:r>
-        <w:rPr>
-          <w:lang w:val="en-GB"/>
-        </w:rPr>
-        <w:t xml:space="preserve">: </w:t>
-      </w:r>
-      <w:r>
-        <w:rPr>
-          <w:lang w:val="en-GB"/>
-        </w:rPr>
-        <w:t xml:space="preserve">Contains </w:t>
-      </w:r>
-      <w:r>
-        <w:rPr>
-          <w:lang w:val="en-GB"/>
-        </w:rPr>
-        <w:t>magnetometer</w:t>
-      </w:r>
-      <w:r>
-        <w:rPr>
-          <w:lang w:val="en-GB"/>
-        </w:rPr>
-        <w:t xml:space="preserve"> measurements for X, Y and Z axes as 3 unsigned 16 bit values in that order</w:t>
-      </w:r>
-      <w:r>
-        <w:rPr>
-          <w:lang w:val="en-GB"/>
-        </w:rPr>
-        <w:t xml:space="preserve"> and in little endian format</w:t>
-      </w:r>
-      <w:r>
-        <w:rPr>
-          <w:lang w:val="en-GB"/>
-        </w:rPr>
-        <w:t>. Data can be read on demand or notified periodically.</w:t>
-      </w:r>
-    </w:p>
-    <w:p>
-      <w:pPr>
-        <w:rPr>
-          <w:lang w:val="en-GB"/>
-        </w:rPr>
-      </w:pPr>
-      <w:r>
-        <w:rPr>
-          <w:b/>
-          <w:lang w:val="en-GB"/>
-        </w:rPr>
-        <w:t>Magnetometer</w:t>
-      </w:r>
-      <w:r>
-        <w:rPr>
-          <w:b/>
+        <w:t>Pin Data</w:t>
+      </w:r>
+      <w:r>
+        <w:rPr>
+          <w:lang w:val="en-GB"/>
+        </w:rPr>
+        <w:t>:</w:t>
+      </w:r>
+      <w:r>
+        <w:rPr>
           <w:lang w:val="en-GB"/>
         </w:rPr>
         <w:t xml:space="preserve"> </w:t>
       </w:r>
       <w:r>
         <w:rPr>
-          <w:b/>
-          <w:lang w:val="en-GB"/>
-        </w:rPr>
-        <w:t>Period</w:t>
-      </w:r>
-      <w:r>
-        <w:rPr>
-          <w:lang w:val="en-GB"/>
-        </w:rPr>
-        <w:t>:</w:t>
+          <w:lang w:val="en-GB"/>
+        </w:rPr>
+        <w:t>Contains d</w:t>
+      </w:r>
+      <w:r>
+        <w:rPr>
+          <w:lang w:val="en-GB"/>
+        </w:rPr>
+        <w:t xml:space="preserve">ata relating to zero or more pins. Structured as a variable length array of up to 19 Pin Number / Value pairs. </w:t>
+      </w:r>
+      <w:r>
+        <w:rPr>
+          <w:lang w:val="en-GB"/>
+        </w:rPr>
+        <w:t>Pin Number and Value are each uint8 fields.</w:t>
       </w:r>
       <w:r>
         <w:rPr>
@@ -5529,148 +6002,19 @@
         <w:rPr>
           <w:lang w:val="en-GB"/>
         </w:rPr>
-        <w:t xml:space="preserve">Determines the frequency with which </w:t>
-      </w:r>
-      <w:r>
-        <w:rPr>
-          <w:lang w:val="en-GB"/>
-        </w:rPr>
-        <w:t>magnetom</w:t>
-      </w:r>
-      <w:r>
-        <w:rPr>
-          <w:lang w:val="en-GB"/>
-        </w:rPr>
-        <w:t>eter data is reported in milliseconds.</w:t>
-      </w:r>
-    </w:p>
-    <w:p>
-      <w:pPr>
-        <w:rPr>
-          <w:lang w:val="en-GB"/>
-        </w:rPr>
-      </w:pPr>
-      <w:r>
-        <w:rPr>
-          <w:b/>
-          <w:lang w:val="en-GB"/>
-        </w:rPr>
-        <w:t>Magnetometer Bearing</w:t>
-      </w:r>
-      <w:r>
-        <w:rPr>
-          <w:lang w:val="en-GB"/>
-        </w:rPr>
-        <w:t xml:space="preserve">: </w:t>
-      </w:r>
-      <w:r>
-        <w:rPr>
-          <w:lang w:val="en-GB"/>
-        </w:rPr>
-        <w:t>Compass bearing in degrees from North.</w:t>
-      </w:r>
-    </w:p>
-    <w:p>
-      <w:pPr>
-        <w:pStyle w:val="Heading3"/>
-        <w:rPr>
-          <w:lang w:val="en-GB"/>
-        </w:rPr>
-      </w:pPr>
-      <w:bookmarkStart w:id="13" w:name="_Toc430695174"/>
-      <w:r>
-        <w:rPr>
-          <w:lang w:val="en-GB"/>
-        </w:rPr>
-        <w:t>About the Temperature Service</w:t>
-      </w:r>
-      <w:bookmarkEnd w:id="13"/>
-    </w:p>
-    <w:p>
-      <w:pPr>
-        <w:pStyle w:val="Heading4"/>
-        <w:rPr>
-          <w:lang w:val="en-GB"/>
-        </w:rPr>
-      </w:pPr>
-      <w:r>
-        <w:rPr>
-          <w:lang w:val="en-GB"/>
-        </w:rPr>
-        <w:t>Characteristics</w:t>
-      </w:r>
-    </w:p>
-    <w:p>
-      <w:pPr>
-        <w:rPr>
-          <w:lang w:val="en-GB"/>
-        </w:rPr>
-      </w:pPr>
-      <w:r>
-        <w:rPr>
-          <w:b/>
-          <w:lang w:val="en-GB"/>
-        </w:rPr>
-        <w:t>Temperature</w:t>
-      </w:r>
-      <w:r>
-        <w:rPr>
-          <w:lang w:val="en-GB"/>
-        </w:rPr>
-        <w:t xml:space="preserve">: </w:t>
-      </w:r>
-      <w:r>
-        <w:rPr>
-          <w:lang w:val="en-GB"/>
-        </w:rPr>
-        <w:t>Signed integer 8 bit value in celsius.</w:t>
-      </w:r>
-    </w:p>
-    <w:p>
-      <w:pPr>
-        <w:pStyle w:val="Heading3"/>
-        <w:rPr>
-          <w:lang w:val="en-GB"/>
-        </w:rPr>
-      </w:pPr>
-      <w:bookmarkStart w:id="14" w:name="_Toc430695175"/>
-      <w:r>
-        <w:rPr>
-          <w:lang w:val="en-GB"/>
-        </w:rPr>
-        <w:t>About the Button Service</w:t>
-      </w:r>
-      <w:bookmarkEnd w:id="14"/>
-    </w:p>
-    <w:p>
-      <w:pPr>
-        <w:rPr>
-          <w:lang w:val="en-GB"/>
-        </w:rPr>
-      </w:pPr>
-      <w:r>
-        <w:rPr>
-          <w:lang w:val="en-GB"/>
-        </w:rPr>
-        <w:t xml:space="preserve">The Button Service </w:t>
-      </w:r>
-      <w:r>
-        <w:rPr>
-          <w:lang w:val="en-GB"/>
-        </w:rPr>
-        <w:t xml:space="preserve">exposes the two buttons on the </w:t>
-      </w:r>
-      <w:r>
-        <w:rPr>
-          <w:lang w:val="en-GB"/>
-        </w:rPr>
-        <w:t>micro:bit</w:t>
-      </w:r>
-      <w:r>
-        <w:rPr>
-          <w:lang w:val="en-GB"/>
-        </w:rPr>
-        <w:t xml:space="preserve"> and allows their state to be read on demand by a connected client or the client to subscribe to notifications of state change.</w:t>
+        <w:t xml:space="preserve">Note </w:t>
+      </w:r>
+      <w:r>
+        <w:rPr>
+          <w:lang w:val="en-GB"/>
+        </w:rPr>
+        <w:t xml:space="preserve">however </w:t>
+      </w:r>
+      <w:r>
+        <w:rPr>
+          <w:lang w:val="en-GB"/>
+        </w:rPr>
+        <w:t>that the micro:bit has a</w:t>
       </w:r>
       <w:r>
         <w:rPr>
@@ -5682,19 +6026,62 @@
         <w:rPr>
           <w:lang w:val="en-GB"/>
         </w:rPr>
-        <w:t xml:space="preserve">3 </w:t>
-      </w:r>
-      <w:r>
-        <w:rPr>
-          <w:lang w:val="en-GB"/>
-        </w:rPr>
-        <w:t>button state</w:t>
-      </w:r>
-      <w:r>
-        <w:rPr>
-          <w:lang w:val="en-GB"/>
-        </w:rPr>
-        <w:t xml:space="preserve">s are defined and represented by a simple numeric enumeration: </w:t>
+        <w:t>10 bit ADC and so values are compressed to 8 bits with a loss of resolution.</w:t>
+      </w:r>
+    </w:p>
+    <w:p>
+      <w:pPr>
+        <w:rPr>
+          <w:lang w:val="en-GB"/>
+        </w:rPr>
+      </w:pPr>
+      <w:r>
+        <w:rPr>
+          <w:lang w:val="en-GB"/>
+        </w:rPr>
+        <w:t xml:space="preserve">WRITE: </w:t>
+      </w:r>
+      <w:r>
+        <w:rPr>
+          <w:lang w:val="en-GB"/>
+        </w:rPr>
+        <w:t xml:space="preserve">Clients may write values to one or more pins in a single GATT write operation. </w:t>
+      </w:r>
+      <w:r>
+        <w:rPr>
+          <w:lang w:val="en-GB"/>
+        </w:rPr>
+        <w:t xml:space="preserve">A pin to which a value is to be written must have been configured for output using the Pin IO Configuration characteristic. Any attempt to write to a </w:t>
+      </w:r>
+      <w:r>
+        <w:rPr>
+          <w:lang w:val="en-GB"/>
+        </w:rPr>
+        <w:t xml:space="preserve">pin </w:t>
+      </w:r>
+      <w:r>
+        <w:rPr>
+          <w:lang w:val="en-GB"/>
+        </w:rPr>
+        <w:t xml:space="preserve">which is </w:t>
+      </w:r>
+      <w:r>
+        <w:rPr>
+          <w:lang w:val="en-GB"/>
+        </w:rPr>
+        <w:t xml:space="preserve">configured </w:t>
+      </w:r>
+      <w:r>
+        <w:rPr>
+          <w:lang w:val="en-GB"/>
+        </w:rPr>
+        <w:t>for</w:t>
+      </w:r>
+      <w:r>
+        <w:rPr>
+          <w:lang w:val="en-GB"/>
+        </w:rPr>
+        <w:t xml:space="preserve"> input</w:t>
       </w:r>
       <w:r>
         <w:rPr>
@@ -5702,399 +6089,6 @@
         </w:rPr>
         <w:t xml:space="preserve"> </w:t>
       </w:r>
-      <w:r>
-        <w:rPr>
-          <w:lang w:val="en-GB"/>
-        </w:rPr>
-        <w:t xml:space="preserve">0 = not </w:t>
-      </w:r>
-      <w:r>
-        <w:rPr>
-          <w:lang w:val="en-GB"/>
-        </w:rPr>
-        <w:t xml:space="preserve">pressed, </w:t>
-      </w:r>
-      <w:r>
-        <w:rPr>
-          <w:lang w:val="en-GB"/>
-        </w:rPr>
-        <w:t xml:space="preserve">1 = </w:t>
-      </w:r>
-      <w:r>
-        <w:rPr>
-          <w:lang w:val="en-GB"/>
-        </w:rPr>
-        <w:t>pressed</w:t>
-      </w:r>
-      <w:r>
-        <w:rPr>
-          <w:lang w:val="en-GB"/>
-        </w:rPr>
-        <w:t>, 2 = long press</w:t>
-      </w:r>
-      <w:r>
-        <w:rPr>
-          <w:lang w:val="en-GB"/>
-        </w:rPr>
-        <w:t xml:space="preserve">. </w:t>
-      </w:r>
-    </w:p>
-    <w:p>
-      <w:pPr>
-        <w:pStyle w:val="Heading3"/>
-        <w:rPr>
-          <w:lang w:val="en-GB"/>
-        </w:rPr>
-      </w:pPr>
-      <w:bookmarkStart w:id="15" w:name="_Toc430695176"/>
-      <w:r>
-        <w:rPr>
-          <w:lang w:val="en-GB"/>
-        </w:rPr>
-        <w:t>About the LED Service</w:t>
-      </w:r>
-      <w:bookmarkEnd w:id="15"/>
-    </w:p>
-    <w:p>
-      <w:pPr>
-        <w:rPr>
-          <w:lang w:val="en-GB"/>
-        </w:rPr>
-      </w:pPr>
-      <w:r>
-        <w:rPr>
-          <w:lang w:val="en-GB"/>
-        </w:rPr>
-        <w:t>The service provides the client with direct control of each individual LED in the display grid. The client may also work at a higher level of abstraction and send strings of text to be displayed one character at a time on the LED display, with configurable scrolling transitions from one character to the next.</w:t>
-      </w:r>
-    </w:p>
-    <w:p>
-      <w:pPr>
-        <w:rPr>
-          <w:lang w:val="en-GB"/>
-        </w:rPr>
-      </w:pPr>
-      <w:r>
-        <w:rPr>
-          <w:lang w:val="en-GB"/>
-        </w:rPr>
-        <w:t>A single characteristic containing a 32 bit mask (7 bits are unused) represents all 25 LEDs with a 0 bit indicating LED OFF and a 1 indicating LED ON. The characteristic may be written or read in a single GATT operation allowing efficient manipulation of all LEDs in the grid.</w:t>
-      </w:r>
-    </w:p>
-    <w:p>
-      <w:pPr>
-        <w:rPr>
-          <w:lang w:val="en-GB"/>
-        </w:rPr>
-      </w:pPr>
-      <w:r>
-        <w:rPr>
-          <w:lang w:val="en-GB"/>
-        </w:rPr>
-        <w:t>O</w:t>
-      </w:r>
-      <w:r>
-        <w:rPr>
-          <w:lang w:val="en-GB"/>
-        </w:rPr>
-        <w:t>ther characteristics allow a text string to be written to it by the client for display</w:t>
-      </w:r>
-      <w:r>
-        <w:rPr>
-          <w:lang w:val="en-GB"/>
-        </w:rPr>
-        <w:t xml:space="preserve"> and the</w:t>
-      </w:r>
-      <w:r>
-        <w:rPr>
-          <w:lang w:val="en-GB"/>
-        </w:rPr>
-        <w:t xml:space="preserve"> scrolling speed </w:t>
-      </w:r>
-      <w:r>
-        <w:rPr>
-          <w:lang w:val="en-GB"/>
-        </w:rPr>
-        <w:t>may</w:t>
-      </w:r>
-      <w:r>
-        <w:rPr>
-          <w:lang w:val="en-GB"/>
-        </w:rPr>
-        <w:t xml:space="preserve"> be set.</w:t>
-      </w:r>
-    </w:p>
-    <w:p>
-      <w:pPr>
-        <w:pStyle w:val="Heading4"/>
-        <w:rPr>
-          <w:lang w:val="en-GB"/>
-        </w:rPr>
-      </w:pPr>
-      <w:r>
-        <w:rPr>
-          <w:lang w:val="en-GB"/>
-        </w:rPr>
-        <w:lastRenderedPageBreak/>
-        <w:t>Characteristics</w:t>
-      </w:r>
-    </w:p>
-    <w:p>
-      <w:pPr>
-        <w:rPr>
-          <w:lang w:val="en-GB"/>
-        </w:rPr>
-      </w:pPr>
-      <w:r>
-        <w:rPr>
-          <w:b/>
-          <w:lang w:val="en-GB"/>
-        </w:rPr>
-        <w:t>LED Matrix State</w:t>
-      </w:r>
-      <w:r>
-        <w:rPr>
-          <w:lang w:val="en-GB"/>
-        </w:rPr>
-        <w:t xml:space="preserve">: </w:t>
-      </w:r>
-      <w:r>
-        <w:rPr>
-          <w:lang w:val="en-GB"/>
-        </w:rPr>
-        <w:t>Allows the state of any|all LEDs in the 5x5 grid to be set to on or off with a single GATT operation. Consists of a 32 bit field with bits 0 - 24 representing the off (0) or on (1) state of the corresponding LED.</w:t>
-      </w:r>
-    </w:p>
-    <w:p>
-      <w:pPr>
-        <w:rPr>
-          <w:lang w:val="en-GB"/>
-        </w:rPr>
-      </w:pPr>
-      <w:r>
-        <w:rPr>
-          <w:b/>
-          <w:lang w:val="en-GB"/>
-        </w:rPr>
-        <w:t>LED Text</w:t>
-      </w:r>
-      <w:r>
-        <w:rPr>
-          <w:lang w:val="en-GB"/>
-        </w:rPr>
-        <w:t>: A UTF-8 string to be shown on the LED display.</w:t>
-      </w:r>
-    </w:p>
-    <w:p>
-      <w:pPr>
-        <w:rPr>
-          <w:lang w:val="en-GB"/>
-        </w:rPr>
-      </w:pPr>
-      <w:r>
-        <w:rPr>
-          <w:b/>
-          <w:lang w:val="en-GB"/>
-        </w:rPr>
-        <w:t>Scrolling Speed</w:t>
-      </w:r>
-      <w:r>
-        <w:rPr>
-          <w:lang w:val="en-GB"/>
-        </w:rPr>
-        <w:t xml:space="preserve">: </w:t>
-      </w:r>
-      <w:r>
-        <w:rPr>
-          <w:lang w:val="en-GB"/>
-        </w:rPr>
-        <w:t>Specifies a millisecond delay to wait for in between showing each character on the display.</w:t>
-      </w:r>
-    </w:p>
-    <w:p>
-      <w:pPr>
-        <w:pStyle w:val="Heading3"/>
-        <w:rPr>
-          <w:lang w:val="en-GB"/>
-        </w:rPr>
-      </w:pPr>
-      <w:bookmarkStart w:id="16" w:name="_Toc430695177"/>
-      <w:r>
-        <w:rPr>
-          <w:lang w:val="en-GB"/>
-        </w:rPr>
-        <w:t>About the IO P</w:t>
-      </w:r>
-      <w:r>
-        <w:rPr>
-          <w:lang w:val="en-GB"/>
-        </w:rPr>
-        <w:t>in</w:t>
-      </w:r>
-      <w:r>
-        <w:rPr>
-          <w:lang w:val="en-GB"/>
-        </w:rPr>
-        <w:t xml:space="preserve"> Service</w:t>
-      </w:r>
-      <w:bookmarkEnd w:id="16"/>
-    </w:p>
-    <w:p>
-      <w:pPr>
-        <w:pStyle w:val="Heading4"/>
-        <w:rPr>
-          <w:lang w:val="en-GB"/>
-        </w:rPr>
-      </w:pPr>
-      <w:r>
-        <w:rPr>
-          <w:lang w:val="en-GB"/>
-        </w:rPr>
-        <w:t>Characteristics</w:t>
-      </w:r>
-    </w:p>
-    <w:p>
-      <w:pPr>
-        <w:rPr>
-          <w:lang w:val="en-GB"/>
-        </w:rPr>
-      </w:pPr>
-      <w:r>
-        <w:rPr>
-          <w:b/>
-          <w:lang w:val="en-GB"/>
-        </w:rPr>
-        <w:t>Pin Data</w:t>
-      </w:r>
-      <w:r>
-        <w:rPr>
-          <w:lang w:val="en-GB"/>
-        </w:rPr>
-        <w:t>:</w:t>
-      </w:r>
-      <w:r>
-        <w:rPr>
-          <w:lang w:val="en-GB"/>
-        </w:rPr>
-        <w:t xml:space="preserve"> </w:t>
-      </w:r>
-      <w:r>
-        <w:rPr>
-          <w:lang w:val="en-GB"/>
-        </w:rPr>
-        <w:t>Contains d</w:t>
-      </w:r>
-      <w:r>
-        <w:rPr>
-          <w:lang w:val="en-GB"/>
-        </w:rPr>
-        <w:t xml:space="preserve">ata relating to zero or more pins. Structured as a variable length array of up to 19 Pin Number / Value pairs. </w:t>
-      </w:r>
-      <w:r>
-        <w:rPr>
-          <w:lang w:val="en-GB"/>
-        </w:rPr>
-        <w:t>Pin Number and Value are each uint8 fields.</w:t>
-      </w:r>
-      <w:r>
-        <w:rPr>
-          <w:lang w:val="en-GB"/>
-        </w:rPr>
-        <w:t xml:space="preserve"> </w:t>
-      </w:r>
-      <w:r>
-        <w:rPr>
-          <w:lang w:val="en-GB"/>
-        </w:rPr>
-        <w:t xml:space="preserve">Note </w:t>
-      </w:r>
-      <w:r>
-        <w:rPr>
-          <w:lang w:val="en-GB"/>
-        </w:rPr>
-        <w:t xml:space="preserve">however </w:t>
-      </w:r>
-      <w:r>
-        <w:rPr>
-          <w:lang w:val="en-GB"/>
-        </w:rPr>
-        <w:t>that the micro:bit has a</w:t>
-      </w:r>
-      <w:r>
-        <w:rPr>
-          <w:lang w:val="en-GB"/>
-        </w:rPr>
-        <w:t xml:space="preserve"> </w:t>
-      </w:r>
-      <w:r>
-        <w:rPr>
-          <w:lang w:val="en-GB"/>
-        </w:rPr>
-        <w:t>10 bit ADC and so values are compressed to 8 bits with a loss of resolution.</w:t>
-      </w:r>
-    </w:p>
-    <w:p>
-      <w:pPr>
-        <w:rPr>
-          <w:lang w:val="en-GB"/>
-        </w:rPr>
-      </w:pPr>
-      <w:r>
-        <w:rPr>
-          <w:lang w:val="en-GB"/>
-        </w:rPr>
-        <w:t xml:space="preserve">WRITE: </w:t>
-      </w:r>
-      <w:r>
-        <w:rPr>
-          <w:lang w:val="en-GB"/>
-        </w:rPr>
-        <w:t xml:space="preserve">Clients may write values to one or more pins in a single GATT write operation. </w:t>
-      </w:r>
-      <w:r>
-        <w:rPr>
-          <w:lang w:val="en-GB"/>
-        </w:rPr>
-        <w:t xml:space="preserve">A pin to which a value is to be written must have been configured for output using the Pin IO Configuration characteristic. Any attempt to write to a </w:t>
-      </w:r>
-      <w:r>
-        <w:rPr>
-          <w:lang w:val="en-GB"/>
-        </w:rPr>
-        <w:t xml:space="preserve">pin </w:t>
-      </w:r>
-      <w:r>
-        <w:rPr>
-          <w:lang w:val="en-GB"/>
-        </w:rPr>
-        <w:t xml:space="preserve">which is </w:t>
-      </w:r>
-      <w:r>
-        <w:rPr>
-          <w:lang w:val="en-GB"/>
-        </w:rPr>
-        <w:t xml:space="preserve">configured </w:t>
-      </w:r>
-      <w:r>
-        <w:rPr>
-          <w:lang w:val="en-GB"/>
-        </w:rPr>
-        <w:t>for</w:t>
-      </w:r>
-      <w:r>
-        <w:rPr>
-          <w:lang w:val="en-GB"/>
-        </w:rPr>
-        <w:t xml:space="preserve"> input</w:t>
-      </w:r>
-      <w:r>
-        <w:rPr>
-          <w:lang w:val="en-GB"/>
-        </w:rPr>
-        <w:t xml:space="preserve"> </w:t>
-      </w:r>
-      <w:bookmarkStart w:id="17" w:name="_GoBack"/>
-      <w:bookmarkEnd w:id="17"/>
       <w:r>
         <w:rPr>
           <w:lang w:val="en-GB"/>
@@ -7248,27 +7242,14 @@
       <w:r>
         <w:t xml:space="preserve">Figure </w:t>
       </w:r>
-      <w:r>
-        <w:fldChar w:fldCharType="begin"/>
-      </w:r>
-      <w:r>
-        <w:instrText xml:space="preserve"> SEQ Figure \* ARABIC </w:instrText>
-      </w:r>
-      <w:r>
-        <w:fldChar w:fldCharType="separate"/>
-      </w:r>
-      <w:r>
-        <w:rPr>
-          <w:noProof/>
-        </w:rPr>
-        <w:t>1</w:t>
-      </w:r>
-      <w:r>
-        <w:rPr>
-          <w:noProof/>
-        </w:rPr>
-        <w:fldChar w:fldCharType="end"/>
-      </w:r>
+      <w:fldSimple w:instr=" SEQ Figure \* ARABIC ">
+        <w:r>
+          <w:rPr>
+            <w:noProof/>
+          </w:rPr>
+          <w:t>1</w:t>
+        </w:r>
+      </w:fldSimple>
       <w:r>
         <w:t xml:space="preserve"> - Button Notifications</w:t>
       </w:r>
@@ -7335,27 +7316,14 @@
       <w:r>
         <w:t xml:space="preserve">Figure </w:t>
       </w:r>
-      <w:r>
-        <w:fldChar w:fldCharType="begin"/>
-      </w:r>
-      <w:r>
-        <w:instrText xml:space="preserve"> SEQ Figure \* ARABIC </w:instrText>
-      </w:r>
-      <w:r>
-        <w:fldChar w:fldCharType="separate"/>
-      </w:r>
-      <w:r>
-        <w:rPr>
-          <w:noProof/>
-        </w:rPr>
-        <w:t>2</w:t>
-      </w:r>
-      <w:r>
-        <w:rPr>
-          <w:noProof/>
-        </w:rPr>
-        <w:fldChar w:fldCharType="end"/>
-      </w:r>
+      <w:fldSimple w:instr=" SEQ Figure \* ARABIC ">
+        <w:r>
+          <w:rPr>
+            <w:noProof/>
+          </w:rPr>
+          <w:t>2</w:t>
+        </w:r>
+      </w:fldSimple>
       <w:r>
         <w:t xml:space="preserve"> - LED control</w:t>
       </w:r>
@@ -7428,27 +7396,14 @@
       <w:r>
         <w:t xml:space="preserve">Figure </w:t>
       </w:r>
-      <w:r>
-        <w:fldChar w:fldCharType="begin"/>
-      </w:r>
-      <w:r>
-        <w:instrText xml:space="preserve"> SEQ Figure \* ARABIC </w:instrText>
-      </w:r>
-      <w:r>
-        <w:fldChar w:fldCharType="separate"/>
-      </w:r>
-      <w:r>
-        <w:rPr>
-          <w:noProof/>
-        </w:rPr>
-        <w:t>3</w:t>
-      </w:r>
-      <w:r>
-        <w:rPr>
-          <w:noProof/>
-        </w:rPr>
-        <w:fldChar w:fldCharType="end"/>
-      </w:r>
+      <w:fldSimple w:instr=" SEQ Figure \* ARABIC ">
+        <w:r>
+          <w:rPr>
+            <w:noProof/>
+          </w:rPr>
+          <w:t>3</w:t>
+        </w:r>
+      </w:fldSimple>
       <w:r>
         <w:t xml:space="preserve"> - Accelerometer config and data notifications</w:t>
       </w:r>
@@ -7522,27 +7477,14 @@
       <w:r>
         <w:t xml:space="preserve">Figure </w:t>
       </w:r>
-      <w:r>
-        <w:fldChar w:fldCharType="begin"/>
-      </w:r>
-      <w:r>
-        <w:instrText xml:space="preserve"> SEQ Figure \* ARABIC </w:instrText>
-      </w:r>
-      <w:r>
-        <w:fldChar w:fldCharType="separate"/>
-      </w:r>
-      <w:r>
-        <w:rPr>
-          <w:noProof/>
-        </w:rPr>
-        <w:t>4</w:t>
-      </w:r>
-      <w:r>
-        <w:rPr>
-          <w:noProof/>
-        </w:rPr>
-        <w:fldChar w:fldCharType="end"/>
-      </w:r>
+      <w:fldSimple w:instr=" SEQ Figure \* ARABIC ">
+        <w:r>
+          <w:rPr>
+            <w:noProof/>
+          </w:rPr>
+          <w:t>4</w:t>
+        </w:r>
+      </w:fldSimple>
       <w:r>
         <w:t xml:space="preserve"> - Client determining </w:t>
       </w:r>
@@ -7618,27 +7560,14 @@
       <w:r>
         <w:t xml:space="preserve">Figure </w:t>
       </w:r>
-      <w:r>
-        <w:fldChar w:fldCharType="begin"/>
-      </w:r>
-      <w:r>
-        <w:instrText xml:space="preserve"> SEQ Figure \* ARABIC </w:instrText>
-      </w:r>
-      <w:r>
-        <w:fldChar w:fldCharType="separate"/>
-      </w:r>
-      <w:r>
-        <w:rPr>
-          <w:noProof/>
-        </w:rPr>
-        <w:t>5</w:t>
-      </w:r>
-      <w:r>
-        <w:rPr>
-          <w:noProof/>
-        </w:rPr>
-        <w:fldChar w:fldCharType="end"/>
-      </w:r>
+      <w:fldSimple w:instr=" SEQ Figure \* ARABIC ">
+        <w:r>
+          <w:rPr>
+            <w:noProof/>
+          </w:rPr>
+          <w:t>5</w:t>
+        </w:r>
+      </w:fldSimple>
       <w:r>
         <w:t xml:space="preserve"> - </w:t>
       </w:r>
@@ -7708,27 +7637,14 @@
       <w:r>
         <w:t xml:space="preserve">Figure </w:t>
       </w:r>
-      <w:r>
-        <w:fldChar w:fldCharType="begin"/>
-      </w:r>
-      <w:r>
-        <w:instrText xml:space="preserve"> SEQ Figure \* ARABIC </w:instrText>
-      </w:r>
-      <w:r>
-        <w:fldChar w:fldCharType="separate"/>
-      </w:r>
-      <w:r>
-        <w:rPr>
-          <w:noProof/>
-        </w:rPr>
-        <w:t>6</w:t>
-      </w:r>
-      <w:r>
-        <w:rPr>
-          <w:noProof/>
-        </w:rPr>
-        <w:fldChar w:fldCharType="end"/>
-      </w:r>
+      <w:fldSimple w:instr=" SEQ Figure \* ARABIC ">
+        <w:r>
+          <w:rPr>
+            <w:noProof/>
+          </w:rPr>
+          <w:t>6</w:t>
+        </w:r>
+      </w:fldSimple>
       <w:r>
         <w:t xml:space="preserve"> - Client Event Requirements</w:t>
       </w:r>
@@ -8890,7 +8806,7 @@
 </file>
 
 <file path=customXml/itemProps1.xml><?xml version="1.0" encoding="utf-8"?>
-<ds:datastoreItem xmlns:ds="http://schemas.openxmlformats.org/officeDocument/2006/customXml" ds:itemID="{C7F7D522-C552-4C58-9D84-4E6917A76092}">
+<ds:datastoreItem xmlns:ds="http://schemas.openxmlformats.org/officeDocument/2006/customXml" ds:itemID="{3EC81A9A-C908-4667-8427-B6D243AA4267}">
   <ds:schemaRefs>
     <ds:schemaRef ds:uri="http://schemas.openxmlformats.org/officeDocument/2006/bibliography"/>
   </ds:schemaRefs>

</xml_diff>

<commit_message>
Changed LED Matrix State representation (1 octet per LED row) and added Temperature Period characteristic.
</commit_message>
<xml_diff>
--- a/docs/BBC Micro Bit Bluetooth Profile V1.6.docx
+++ b/docs/BBC Micro Bit Bluetooth Profile V1.6.docx
@@ -1460,20 +1460,26 @@
               <w:rPr>
                 <w:noProof/>
               </w:rPr>
-              <w:t>21</w:t>
+              <w:t>17</w:t>
             </w:r>
             <w:r>
               <w:rPr>
                 <w:noProof/>
                 <w:vertAlign w:val="superscript"/>
               </w:rPr>
-              <w:t>st</w:t>
-            </w:r>
-            <w:r>
-              <w:rPr>
-                <w:noProof/>
-              </w:rPr>
-              <w:t xml:space="preserve"> September 2015</w:t>
+              <w:t>th</w:t>
+            </w:r>
+            <w:r>
+              <w:rPr>
+                <w:noProof/>
+              </w:rPr>
+              <w:t xml:space="preserve"> Octo</w:t>
+            </w:r>
+            <w:r>
+              <w:rPr>
+                <w:noProof/>
+              </w:rPr>
+              <w:t>ber 2015</w:t>
             </w:r>
           </w:p>
         </w:tc>
@@ -1815,6 +1821,22 @@
               </w:rPr>
               <w:t>Added Generic Attribute Service which was always assumed (it’s mandatory) but not explicitly shown due to an issue in the earlier beta version of Bluetooth Developer Studio.</w:t>
             </w:r>
+          </w:p>
+          <w:p>
+            <w:pPr>
+              <w:spacing w:before="120"/>
+              <w:rPr>
+                <w:noProof/>
+              </w:rPr>
+            </w:pPr>
+            <w:r>
+              <w:rPr>
+                <w:noProof/>
+              </w:rPr>
+              <w:t>Changed LED Matrix State use of “Write Without Response” to “Write” so that no further writes can be made until there’s been an ACK back from the previous one.</w:t>
+            </w:r>
+            <w:bookmarkStart w:id="3" w:name="_GoBack"/>
+            <w:bookmarkEnd w:id="3"/>
           </w:p>
           <w:p>
             <w:pPr>
@@ -3428,7 +3450,7 @@
           <w:lang w:val="en-GB"/>
         </w:rPr>
       </w:pPr>
-      <w:bookmarkStart w:id="3" w:name="_Toc430695164"/>
+      <w:bookmarkStart w:id="4" w:name="_Toc430695164"/>
       <w:r>
         <w:rPr>
           <w:lang w:val="en-GB"/>
@@ -3436,7 +3458,7 @@
         <w:lastRenderedPageBreak/>
         <w:t>Introduction</w:t>
       </w:r>
-      <w:bookmarkEnd w:id="3"/>
+      <w:bookmarkEnd w:id="4"/>
     </w:p>
     <w:p>
       <w:pPr>
@@ -3562,14 +3584,14 @@
           <w:lang w:val="en-GB"/>
         </w:rPr>
       </w:pPr>
-      <w:bookmarkStart w:id="4" w:name="_Toc430695165"/>
+      <w:bookmarkStart w:id="5" w:name="_Toc430695165"/>
       <w:r>
         <w:rPr>
           <w:lang w:val="en-GB"/>
         </w:rPr>
         <w:t>Profile Design</w:t>
       </w:r>
-      <w:bookmarkEnd w:id="4"/>
+      <w:bookmarkEnd w:id="5"/>
     </w:p>
     <w:p>
       <w:pPr>
@@ -3627,7 +3649,7 @@
           <w:lang w:val="en-GB"/>
         </w:rPr>
       </w:pPr>
-      <w:bookmarkStart w:id="5" w:name="_Toc430695166"/>
+      <w:bookmarkStart w:id="6" w:name="_Toc430695166"/>
       <w:r>
         <w:rPr>
           <w:lang w:val="en-GB"/>
@@ -3640,7 +3662,7 @@
         </w:rPr>
         <w:t xml:space="preserve"> the Design</w:t>
       </w:r>
-      <w:bookmarkEnd w:id="5"/>
+      <w:bookmarkEnd w:id="6"/>
     </w:p>
     <w:p>
       <w:pPr>
@@ -3797,14 +3819,14 @@
           <w:lang w:val="en-GB"/>
         </w:rPr>
       </w:pPr>
-      <w:bookmarkStart w:id="6" w:name="_Toc430695167"/>
+      <w:bookmarkStart w:id="7" w:name="_Toc430695167"/>
       <w:r>
         <w:rPr>
           <w:lang w:val="en-GB"/>
         </w:rPr>
         <w:t>Assumptions</w:t>
       </w:r>
-      <w:bookmarkEnd w:id="6"/>
+      <w:bookmarkEnd w:id="7"/>
     </w:p>
     <w:p>
       <w:pPr>
@@ -3856,7 +3878,7 @@
           <w:lang w:val="en-GB"/>
         </w:rPr>
       </w:pPr>
-      <w:bookmarkStart w:id="7" w:name="_Toc430695168"/>
+      <w:bookmarkStart w:id="8" w:name="_Toc430695168"/>
       <w:r>
         <w:rPr>
           <w:lang w:val="en-GB"/>
@@ -3869,7 +3891,7 @@
         </w:rPr>
         <w:t xml:space="preserve"> Hardware Specification</w:t>
       </w:r>
-      <w:bookmarkEnd w:id="7"/>
+      <w:bookmarkEnd w:id="8"/>
     </w:p>
     <w:p>
       <w:pPr>
@@ -4094,14 +4116,14 @@
           <w:lang w:val="en-GB"/>
         </w:rPr>
       </w:pPr>
-      <w:bookmarkStart w:id="8" w:name="_Toc430695169"/>
+      <w:bookmarkStart w:id="9" w:name="_Toc430695169"/>
       <w:r>
         <w:rPr>
           <w:lang w:val="en-GB"/>
         </w:rPr>
         <w:t>General Design Assumptions</w:t>
       </w:r>
-      <w:bookmarkEnd w:id="8"/>
+      <w:bookmarkEnd w:id="9"/>
     </w:p>
     <w:p>
       <w:pPr>
@@ -4333,14 +4355,14 @@
           <w:lang w:val="en-GB"/>
         </w:rPr>
       </w:pPr>
-      <w:bookmarkStart w:id="9" w:name="_Toc430695170"/>
+      <w:bookmarkStart w:id="10" w:name="_Toc430695170"/>
       <w:r>
         <w:rPr>
           <w:lang w:val="en-GB"/>
         </w:rPr>
         <w:t>GATT Services</w:t>
       </w:r>
-      <w:bookmarkEnd w:id="9"/>
+      <w:bookmarkEnd w:id="10"/>
     </w:p>
     <w:tbl>
       <w:tblPr>
@@ -5237,14 +5259,14 @@
           <w:lang w:val="en-GB"/>
         </w:rPr>
       </w:pPr>
-      <w:bookmarkStart w:id="10" w:name="_Toc430695171"/>
+      <w:bookmarkStart w:id="11" w:name="_Toc430695171"/>
       <w:r>
         <w:rPr>
           <w:lang w:val="en-GB"/>
         </w:rPr>
         <w:t>About the Device Information Service</w:t>
       </w:r>
-      <w:bookmarkEnd w:id="10"/>
+      <w:bookmarkEnd w:id="11"/>
     </w:p>
     <w:p>
       <w:pPr>
@@ -5300,14 +5322,14 @@
           <w:lang w:val="en-GB"/>
         </w:rPr>
       </w:pPr>
-      <w:bookmarkStart w:id="11" w:name="_Toc430695172"/>
+      <w:bookmarkStart w:id="12" w:name="_Toc430695172"/>
       <w:r>
         <w:rPr>
           <w:lang w:val="en-GB"/>
         </w:rPr>
         <w:t>About the Accelerometer Service</w:t>
       </w:r>
-      <w:bookmarkEnd w:id="11"/>
+      <w:bookmarkEnd w:id="12"/>
     </w:p>
     <w:p>
       <w:pPr>
@@ -5366,8 +5388,6 @@
         </w:rPr>
         <w:t xml:space="preserve"> Values are in the range +/-1000 and in milli-newtons.</w:t>
       </w:r>
-      <w:bookmarkStart w:id="12" w:name="_GoBack"/>
-      <w:bookmarkEnd w:id="12"/>
     </w:p>
     <w:p>
       <w:pPr>
@@ -7242,14 +7262,27 @@
       <w:r>
         <w:t xml:space="preserve">Figure </w:t>
       </w:r>
-      <w:fldSimple w:instr=" SEQ Figure \* ARABIC ">
-        <w:r>
-          <w:rPr>
-            <w:noProof/>
-          </w:rPr>
-          <w:t>1</w:t>
-        </w:r>
-      </w:fldSimple>
+      <w:r>
+        <w:fldChar w:fldCharType="begin"/>
+      </w:r>
+      <w:r>
+        <w:instrText xml:space="preserve"> SEQ Figure \* ARABIC </w:instrText>
+      </w:r>
+      <w:r>
+        <w:fldChar w:fldCharType="separate"/>
+      </w:r>
+      <w:r>
+        <w:rPr>
+          <w:noProof/>
+        </w:rPr>
+        <w:t>1</w:t>
+      </w:r>
+      <w:r>
+        <w:rPr>
+          <w:noProof/>
+        </w:rPr>
+        <w:fldChar w:fldCharType="end"/>
+      </w:r>
       <w:r>
         <w:t xml:space="preserve"> - Button Notifications</w:t>
       </w:r>
@@ -7316,14 +7349,27 @@
       <w:r>
         <w:t xml:space="preserve">Figure </w:t>
       </w:r>
-      <w:fldSimple w:instr=" SEQ Figure \* ARABIC ">
-        <w:r>
-          <w:rPr>
-            <w:noProof/>
-          </w:rPr>
-          <w:t>2</w:t>
-        </w:r>
-      </w:fldSimple>
+      <w:r>
+        <w:fldChar w:fldCharType="begin"/>
+      </w:r>
+      <w:r>
+        <w:instrText xml:space="preserve"> SEQ Figure \* ARABIC </w:instrText>
+      </w:r>
+      <w:r>
+        <w:fldChar w:fldCharType="separate"/>
+      </w:r>
+      <w:r>
+        <w:rPr>
+          <w:noProof/>
+        </w:rPr>
+        <w:t>2</w:t>
+      </w:r>
+      <w:r>
+        <w:rPr>
+          <w:noProof/>
+        </w:rPr>
+        <w:fldChar w:fldCharType="end"/>
+      </w:r>
       <w:r>
         <w:t xml:space="preserve"> - LED control</w:t>
       </w:r>
@@ -7396,14 +7442,27 @@
       <w:r>
         <w:t xml:space="preserve">Figure </w:t>
       </w:r>
-      <w:fldSimple w:instr=" SEQ Figure \* ARABIC ">
-        <w:r>
-          <w:rPr>
-            <w:noProof/>
-          </w:rPr>
-          <w:t>3</w:t>
-        </w:r>
-      </w:fldSimple>
+      <w:r>
+        <w:fldChar w:fldCharType="begin"/>
+      </w:r>
+      <w:r>
+        <w:instrText xml:space="preserve"> SEQ Figure \* ARABIC </w:instrText>
+      </w:r>
+      <w:r>
+        <w:fldChar w:fldCharType="separate"/>
+      </w:r>
+      <w:r>
+        <w:rPr>
+          <w:noProof/>
+        </w:rPr>
+        <w:t>3</w:t>
+      </w:r>
+      <w:r>
+        <w:rPr>
+          <w:noProof/>
+        </w:rPr>
+        <w:fldChar w:fldCharType="end"/>
+      </w:r>
       <w:r>
         <w:t xml:space="preserve"> - Accelerometer config and data notifications</w:t>
       </w:r>
@@ -7477,14 +7536,27 @@
       <w:r>
         <w:t xml:space="preserve">Figure </w:t>
       </w:r>
-      <w:fldSimple w:instr=" SEQ Figure \* ARABIC ">
-        <w:r>
-          <w:rPr>
-            <w:noProof/>
-          </w:rPr>
-          <w:t>4</w:t>
-        </w:r>
-      </w:fldSimple>
+      <w:r>
+        <w:fldChar w:fldCharType="begin"/>
+      </w:r>
+      <w:r>
+        <w:instrText xml:space="preserve"> SEQ Figure \* ARABIC </w:instrText>
+      </w:r>
+      <w:r>
+        <w:fldChar w:fldCharType="separate"/>
+      </w:r>
+      <w:r>
+        <w:rPr>
+          <w:noProof/>
+        </w:rPr>
+        <w:t>4</w:t>
+      </w:r>
+      <w:r>
+        <w:rPr>
+          <w:noProof/>
+        </w:rPr>
+        <w:fldChar w:fldCharType="end"/>
+      </w:r>
       <w:r>
         <w:t xml:space="preserve"> - Client determining </w:t>
       </w:r>
@@ -7560,14 +7632,27 @@
       <w:r>
         <w:t xml:space="preserve">Figure </w:t>
       </w:r>
-      <w:fldSimple w:instr=" SEQ Figure \* ARABIC ">
-        <w:r>
-          <w:rPr>
-            <w:noProof/>
-          </w:rPr>
-          <w:t>5</w:t>
-        </w:r>
-      </w:fldSimple>
+      <w:r>
+        <w:fldChar w:fldCharType="begin"/>
+      </w:r>
+      <w:r>
+        <w:instrText xml:space="preserve"> SEQ Figure \* ARABIC </w:instrText>
+      </w:r>
+      <w:r>
+        <w:fldChar w:fldCharType="separate"/>
+      </w:r>
+      <w:r>
+        <w:rPr>
+          <w:noProof/>
+        </w:rPr>
+        <w:t>5</w:t>
+      </w:r>
+      <w:r>
+        <w:rPr>
+          <w:noProof/>
+        </w:rPr>
+        <w:fldChar w:fldCharType="end"/>
+      </w:r>
       <w:r>
         <w:t xml:space="preserve"> - </w:t>
       </w:r>
@@ -7637,14 +7722,30 @@
       <w:r>
         <w:t xml:space="preserve">Figure </w:t>
       </w:r>
-      <w:fldSimple w:instr=" SEQ Figure \* ARABIC ">
-        <w:r>
-          <w:rPr>
-            <w:noProof/>
-          </w:rPr>
-          <w:t>6</w:t>
-        </w:r>
-      </w:fldSimple>
+      <w:r>
+        <w:fldChar w:fldCharType="begin"/>
+      </w:r>
+      <w:r>
+        <w:instrText xml:space="preserve"> SEQ Figure \* </w:instrText>
+      </w:r>
+      <w:r>
+        <w:instrText xml:space="preserve">ARABIC </w:instrText>
+      </w:r>
+      <w:r>
+        <w:fldChar w:fldCharType="separate"/>
+      </w:r>
+      <w:r>
+        <w:rPr>
+          <w:noProof/>
+        </w:rPr>
+        <w:t>6</w:t>
+      </w:r>
+      <w:r>
+        <w:rPr>
+          <w:noProof/>
+        </w:rPr>
+        <w:fldChar w:fldCharType="end"/>
+      </w:r>
       <w:r>
         <w:t xml:space="preserve"> - Client Event Requirements</w:t>
       </w:r>
@@ -8806,7 +8907,7 @@
 </file>
 
 <file path=customXml/itemProps1.xml><?xml version="1.0" encoding="utf-8"?>
-<ds:datastoreItem xmlns:ds="http://schemas.openxmlformats.org/officeDocument/2006/customXml" ds:itemID="{3EC81A9A-C908-4667-8427-B6D243AA4267}">
+<ds:datastoreItem xmlns:ds="http://schemas.openxmlformats.org/officeDocument/2006/customXml" ds:itemID="{6CAEB424-899A-401D-8E66-4187D9442F41}">
   <ds:schemaRefs>
     <ds:schemaRef ds:uri="http://schemas.openxmlformats.org/officeDocument/2006/bibliography"/>
   </ds:schemaRefs>

</xml_diff>

<commit_message>
Documented new mapping of LED matrix state data to display rows and LEDs
</commit_message>
<xml_diff>
--- a/docs/BBC Micro Bit Bluetooth Profile V1.6.docx
+++ b/docs/BBC Micro Bit Bluetooth Profile V1.6.docx
@@ -66,7 +66,7 @@
           <w:lang w:val="en-GB"/>
         </w:rPr>
       </w:pPr>
-      <w:bookmarkStart w:id="0" w:name="_Toc432937095"/>
+      <w:bookmarkStart w:id="0" w:name="_Toc433035645"/>
       <w:r>
         <w:rPr>
           <w:lang w:val="en-GB"/>
@@ -111,7 +111,7 @@
           <w:lang w:val="en-GB"/>
         </w:rPr>
       </w:pPr>
-      <w:bookmarkStart w:id="1" w:name="_Toc432937096"/>
+      <w:bookmarkStart w:id="1" w:name="_Toc433035646"/>
       <w:r>
         <w:rPr>
           <w:lang w:val="en-GB"/>
@@ -151,7 +151,7 @@
           <w:lang w:val="en-GB"/>
         </w:rPr>
       </w:pPr>
-      <w:bookmarkStart w:id="2" w:name="_Toc432937097"/>
+      <w:bookmarkStart w:id="2" w:name="_Toc433035647"/>
       <w:r>
         <w:rPr>
           <w:lang w:val="en-GB"/>
@@ -1969,7 +1969,7 @@
           <w:r>
             <w:fldChar w:fldCharType="separate"/>
           </w:r>
-          <w:hyperlink w:anchor="_Toc432937095" w:history="1">
+          <w:hyperlink w:anchor="_Toc433035645" w:history="1">
             <w:r>
               <w:rPr>
                 <w:rStyle w:val="Hyperlink"/>
@@ -1997,7 +1997,7 @@
                 <w:noProof/>
                 <w:webHidden/>
               </w:rPr>
-              <w:instrText xml:space="preserve"> PAGEREF _Toc432937095 \h </w:instrText>
+              <w:instrText xml:space="preserve"> PAGEREF _Toc433035645 \h </w:instrText>
             </w:r>
             <w:r>
               <w:rPr>
@@ -2039,7 +2039,7 @@
               <w:noProof/>
             </w:rPr>
           </w:pPr>
-          <w:hyperlink w:anchor="_Toc432937096" w:history="1">
+          <w:hyperlink w:anchor="_Toc433035646" w:history="1">
             <w:r>
               <w:rPr>
                 <w:rStyle w:val="Hyperlink"/>
@@ -2067,7 +2067,7 @@
                 <w:noProof/>
                 <w:webHidden/>
               </w:rPr>
-              <w:instrText xml:space="preserve"> PAGEREF _Toc432937096 \h </w:instrText>
+              <w:instrText xml:space="preserve"> PAGEREF _Toc433035646 \h </w:instrText>
             </w:r>
             <w:r>
               <w:rPr>
@@ -2109,7 +2109,7 @@
               <w:noProof/>
             </w:rPr>
           </w:pPr>
-          <w:hyperlink w:anchor="_Toc432937097" w:history="1">
+          <w:hyperlink w:anchor="_Toc433035647" w:history="1">
             <w:r>
               <w:rPr>
                 <w:rStyle w:val="Hyperlink"/>
@@ -2137,7 +2137,7 @@
                 <w:noProof/>
                 <w:webHidden/>
               </w:rPr>
-              <w:instrText xml:space="preserve"> PAGEREF _Toc432937097 \h </w:instrText>
+              <w:instrText xml:space="preserve"> PAGEREF _Toc433035647 \h </w:instrText>
             </w:r>
             <w:r>
               <w:rPr>
@@ -2179,7 +2179,7 @@
               <w:noProof/>
             </w:rPr>
           </w:pPr>
-          <w:hyperlink w:anchor="_Toc432937098" w:history="1">
+          <w:hyperlink w:anchor="_Toc433035648" w:history="1">
             <w:r>
               <w:rPr>
                 <w:rStyle w:val="Hyperlink"/>
@@ -2207,7 +2207,7 @@
                 <w:noProof/>
                 <w:webHidden/>
               </w:rPr>
-              <w:instrText xml:space="preserve"> PAGEREF _Toc432937098 \h </w:instrText>
+              <w:instrText xml:space="preserve"> PAGEREF _Toc433035648 \h </w:instrText>
             </w:r>
             <w:r>
               <w:rPr>
@@ -2249,7 +2249,7 @@
               <w:noProof/>
             </w:rPr>
           </w:pPr>
-          <w:hyperlink w:anchor="_Toc432937099" w:history="1">
+          <w:hyperlink w:anchor="_Toc433035649" w:history="1">
             <w:r>
               <w:rPr>
                 <w:rStyle w:val="Hyperlink"/>
@@ -2277,7 +2277,7 @@
                 <w:noProof/>
                 <w:webHidden/>
               </w:rPr>
-              <w:instrText xml:space="preserve"> PAGEREF _Toc432937099 \h </w:instrText>
+              <w:instrText xml:space="preserve"> PAGEREF _Toc433035649 \h </w:instrText>
             </w:r>
             <w:r>
               <w:rPr>
@@ -2319,7 +2319,7 @@
               <w:noProof/>
             </w:rPr>
           </w:pPr>
-          <w:hyperlink w:anchor="_Toc432937100" w:history="1">
+          <w:hyperlink w:anchor="_Toc433035650" w:history="1">
             <w:r>
               <w:rPr>
                 <w:rStyle w:val="Hyperlink"/>
@@ -2347,7 +2347,7 @@
                 <w:noProof/>
                 <w:webHidden/>
               </w:rPr>
-              <w:instrText xml:space="preserve"> PAGEREF _Toc432937100 \h </w:instrText>
+              <w:instrText xml:space="preserve"> PAGEREF _Toc433035650 \h </w:instrText>
             </w:r>
             <w:r>
               <w:rPr>
@@ -2389,7 +2389,7 @@
               <w:noProof/>
             </w:rPr>
           </w:pPr>
-          <w:hyperlink w:anchor="_Toc432937101" w:history="1">
+          <w:hyperlink w:anchor="_Toc433035651" w:history="1">
             <w:r>
               <w:rPr>
                 <w:rStyle w:val="Hyperlink"/>
@@ -2417,7 +2417,7 @@
                 <w:noProof/>
                 <w:webHidden/>
               </w:rPr>
-              <w:instrText xml:space="preserve"> PAGEREF _Toc432937101 \h </w:instrText>
+              <w:instrText xml:space="preserve"> PAGEREF _Toc433035651 \h </w:instrText>
             </w:r>
             <w:r>
               <w:rPr>
@@ -2459,7 +2459,7 @@
               <w:noProof/>
             </w:rPr>
           </w:pPr>
-          <w:hyperlink w:anchor="_Toc432937102" w:history="1">
+          <w:hyperlink w:anchor="_Toc433035652" w:history="1">
             <w:r>
               <w:rPr>
                 <w:rStyle w:val="Hyperlink"/>
@@ -2487,7 +2487,7 @@
                 <w:noProof/>
                 <w:webHidden/>
               </w:rPr>
-              <w:instrText xml:space="preserve"> PAGEREF _Toc432937102 \h </w:instrText>
+              <w:instrText xml:space="preserve"> PAGEREF _Toc433035652 \h </w:instrText>
             </w:r>
             <w:r>
               <w:rPr>
@@ -2529,7 +2529,7 @@
               <w:noProof/>
             </w:rPr>
           </w:pPr>
-          <w:hyperlink w:anchor="_Toc432937103" w:history="1">
+          <w:hyperlink w:anchor="_Toc433035653" w:history="1">
             <w:r>
               <w:rPr>
                 <w:rStyle w:val="Hyperlink"/>
@@ -2557,7 +2557,7 @@
                 <w:noProof/>
                 <w:webHidden/>
               </w:rPr>
-              <w:instrText xml:space="preserve"> PAGEREF _Toc432937103 \h </w:instrText>
+              <w:instrText xml:space="preserve"> PAGEREF _Toc433035653 \h </w:instrText>
             </w:r>
             <w:r>
               <w:rPr>
@@ -2599,7 +2599,7 @@
               <w:noProof/>
             </w:rPr>
           </w:pPr>
-          <w:hyperlink w:anchor="_Toc432937104" w:history="1">
+          <w:hyperlink w:anchor="_Toc433035654" w:history="1">
             <w:r>
               <w:rPr>
                 <w:rStyle w:val="Hyperlink"/>
@@ -2627,7 +2627,7 @@
                 <w:noProof/>
                 <w:webHidden/>
               </w:rPr>
-              <w:instrText xml:space="preserve"> PAGEREF _Toc432937104 \h </w:instrText>
+              <w:instrText xml:space="preserve"> PAGEREF _Toc433035654 \h </w:instrText>
             </w:r>
             <w:r>
               <w:rPr>
@@ -2669,7 +2669,7 @@
               <w:noProof/>
             </w:rPr>
           </w:pPr>
-          <w:hyperlink w:anchor="_Toc432937105" w:history="1">
+          <w:hyperlink w:anchor="_Toc433035655" w:history="1">
             <w:r>
               <w:rPr>
                 <w:rStyle w:val="Hyperlink"/>
@@ -2697,7 +2697,7 @@
                 <w:noProof/>
                 <w:webHidden/>
               </w:rPr>
-              <w:instrText xml:space="preserve"> PAGEREF _Toc432937105 \h </w:instrText>
+              <w:instrText xml:space="preserve"> PAGEREF _Toc433035655 \h </w:instrText>
             </w:r>
             <w:r>
               <w:rPr>
@@ -2739,7 +2739,7 @@
               <w:noProof/>
             </w:rPr>
           </w:pPr>
-          <w:hyperlink w:anchor="_Toc432937106" w:history="1">
+          <w:hyperlink w:anchor="_Toc433035656" w:history="1">
             <w:r>
               <w:rPr>
                 <w:rStyle w:val="Hyperlink"/>
@@ -2767,7 +2767,7 @@
                 <w:noProof/>
                 <w:webHidden/>
               </w:rPr>
-              <w:instrText xml:space="preserve"> PAGEREF _Toc432937106 \h </w:instrText>
+              <w:instrText xml:space="preserve"> PAGEREF _Toc433035656 \h </w:instrText>
             </w:r>
             <w:r>
               <w:rPr>
@@ -2809,7 +2809,7 @@
               <w:noProof/>
             </w:rPr>
           </w:pPr>
-          <w:hyperlink w:anchor="_Toc432937107" w:history="1">
+          <w:hyperlink w:anchor="_Toc433035657" w:history="1">
             <w:r>
               <w:rPr>
                 <w:rStyle w:val="Hyperlink"/>
@@ -2837,7 +2837,7 @@
                 <w:noProof/>
                 <w:webHidden/>
               </w:rPr>
-              <w:instrText xml:space="preserve"> PAGEREF _Toc432937107 \h </w:instrText>
+              <w:instrText xml:space="preserve"> PAGEREF _Toc433035657 \h </w:instrText>
             </w:r>
             <w:r>
               <w:rPr>
@@ -2879,7 +2879,7 @@
               <w:noProof/>
             </w:rPr>
           </w:pPr>
-          <w:hyperlink w:anchor="_Toc432937108" w:history="1">
+          <w:hyperlink w:anchor="_Toc433035658" w:history="1">
             <w:r>
               <w:rPr>
                 <w:rStyle w:val="Hyperlink"/>
@@ -2907,7 +2907,7 @@
                 <w:noProof/>
                 <w:webHidden/>
               </w:rPr>
-              <w:instrText xml:space="preserve"> PAGEREF _Toc432937108 \h </w:instrText>
+              <w:instrText xml:space="preserve"> PAGEREF _Toc433035658 \h </w:instrText>
             </w:r>
             <w:r>
               <w:rPr>
@@ -2949,7 +2949,7 @@
               <w:noProof/>
             </w:rPr>
           </w:pPr>
-          <w:hyperlink w:anchor="_Toc432937109" w:history="1">
+          <w:hyperlink w:anchor="_Toc433035659" w:history="1">
             <w:r>
               <w:rPr>
                 <w:rStyle w:val="Hyperlink"/>
@@ -2977,7 +2977,7 @@
                 <w:noProof/>
                 <w:webHidden/>
               </w:rPr>
-              <w:instrText xml:space="preserve"> PAGEREF _Toc432937109 \h </w:instrText>
+              <w:instrText xml:space="preserve"> PAGEREF _Toc433035659 \h </w:instrText>
             </w:r>
             <w:r>
               <w:rPr>
@@ -3019,7 +3019,7 @@
               <w:noProof/>
             </w:rPr>
           </w:pPr>
-          <w:hyperlink w:anchor="_Toc432937110" w:history="1">
+          <w:hyperlink w:anchor="_Toc433035660" w:history="1">
             <w:r>
               <w:rPr>
                 <w:rStyle w:val="Hyperlink"/>
@@ -3047,7 +3047,7 @@
                 <w:noProof/>
                 <w:webHidden/>
               </w:rPr>
-              <w:instrText xml:space="preserve"> PAGEREF _Toc432937110 \h </w:instrText>
+              <w:instrText xml:space="preserve"> PAGEREF _Toc433035660 \h </w:instrText>
             </w:r>
             <w:r>
               <w:rPr>
@@ -3067,7 +3067,7 @@
                 <w:noProof/>
                 <w:webHidden/>
               </w:rPr>
-              <w:t>9</w:t>
+              <w:t>10</w:t>
             </w:r>
             <w:r>
               <w:rPr>
@@ -3089,7 +3089,7 @@
               <w:noProof/>
             </w:rPr>
           </w:pPr>
-          <w:hyperlink w:anchor="_Toc432937111" w:history="1">
+          <w:hyperlink w:anchor="_Toc433035661" w:history="1">
             <w:r>
               <w:rPr>
                 <w:rStyle w:val="Hyperlink"/>
@@ -3117,7 +3117,7 @@
                 <w:noProof/>
                 <w:webHidden/>
               </w:rPr>
-              <w:instrText xml:space="preserve"> PAGEREF _Toc432937111 \h </w:instrText>
+              <w:instrText xml:space="preserve"> PAGEREF _Toc433035661 \h </w:instrText>
             </w:r>
             <w:r>
               <w:rPr>
@@ -3159,7 +3159,7 @@
               <w:noProof/>
             </w:rPr>
           </w:pPr>
-          <w:hyperlink w:anchor="_Toc432937112" w:history="1">
+          <w:hyperlink w:anchor="_Toc433035662" w:history="1">
             <w:r>
               <w:rPr>
                 <w:rStyle w:val="Hyperlink"/>
@@ -3187,7 +3187,7 @@
                 <w:noProof/>
                 <w:webHidden/>
               </w:rPr>
-              <w:instrText xml:space="preserve"> PAGEREF _Toc432937112 \h </w:instrText>
+              <w:instrText xml:space="preserve"> PAGEREF _Toc433035662 \h </w:instrText>
             </w:r>
             <w:r>
               <w:rPr>
@@ -3207,7 +3207,7 @@
                 <w:noProof/>
                 <w:webHidden/>
               </w:rPr>
-              <w:t>10</w:t>
+              <w:t>11</w:t>
             </w:r>
             <w:r>
               <w:rPr>
@@ -3229,7 +3229,7 @@
               <w:noProof/>
             </w:rPr>
           </w:pPr>
-          <w:hyperlink w:anchor="_Toc432937113" w:history="1">
+          <w:hyperlink w:anchor="_Toc433035663" w:history="1">
             <w:r>
               <w:rPr>
                 <w:rStyle w:val="Hyperlink"/>
@@ -3257,7 +3257,7 @@
                 <w:noProof/>
                 <w:webHidden/>
               </w:rPr>
-              <w:instrText xml:space="preserve"> PAGEREF _Toc432937113 \h </w:instrText>
+              <w:instrText xml:space="preserve"> PAGEREF _Toc433035663 \h </w:instrText>
             </w:r>
             <w:r>
               <w:rPr>
@@ -3277,7 +3277,7 @@
                 <w:noProof/>
                 <w:webHidden/>
               </w:rPr>
-              <w:t>11</w:t>
+              <w:t>12</w:t>
             </w:r>
             <w:r>
               <w:rPr>
@@ -3299,7 +3299,7 @@
               <w:noProof/>
             </w:rPr>
           </w:pPr>
-          <w:hyperlink w:anchor="_Toc432937114" w:history="1">
+          <w:hyperlink w:anchor="_Toc433035664" w:history="1">
             <w:r>
               <w:rPr>
                 <w:rStyle w:val="Hyperlink"/>
@@ -3327,7 +3327,7 @@
                 <w:noProof/>
                 <w:webHidden/>
               </w:rPr>
-              <w:instrText xml:space="preserve"> PAGEREF _Toc432937114 \h </w:instrText>
+              <w:instrText xml:space="preserve"> PAGEREF _Toc433035664 \h </w:instrText>
             </w:r>
             <w:r>
               <w:rPr>
@@ -3347,7 +3347,7 @@
                 <w:noProof/>
                 <w:webHidden/>
               </w:rPr>
-              <w:t>11</w:t>
+              <w:t>12</w:t>
             </w:r>
             <w:r>
               <w:rPr>
@@ -3391,7 +3391,7 @@
           <w:lang w:val="en-GB"/>
         </w:rPr>
       </w:pPr>
-      <w:bookmarkStart w:id="3" w:name="_Toc432937098"/>
+      <w:bookmarkStart w:id="3" w:name="_Toc433035648"/>
       <w:r>
         <w:rPr>
           <w:lang w:val="en-GB"/>
@@ -3547,7 +3547,7 @@
           <w:lang w:val="en-GB"/>
         </w:rPr>
       </w:pPr>
-      <w:bookmarkStart w:id="4" w:name="_Toc432937099"/>
+      <w:bookmarkStart w:id="4" w:name="_Toc433035649"/>
       <w:r>
         <w:rPr>
           <w:lang w:val="en-GB"/>
@@ -3600,7 +3600,7 @@
           <w:lang w:val="en-GB"/>
         </w:rPr>
       </w:pPr>
-      <w:bookmarkStart w:id="5" w:name="_Toc432937100"/>
+      <w:bookmarkStart w:id="5" w:name="_Toc433035650"/>
       <w:r>
         <w:rPr>
           <w:lang w:val="en-GB"/>
@@ -3738,7 +3738,7 @@
           <w:lang w:val="en-GB"/>
         </w:rPr>
       </w:pPr>
-      <w:bookmarkStart w:id="6" w:name="_Toc432937101"/>
+      <w:bookmarkStart w:id="6" w:name="_Toc433035651"/>
       <w:r>
         <w:rPr>
           <w:lang w:val="en-GB"/>
@@ -3797,7 +3797,7 @@
           <w:lang w:val="en-GB"/>
         </w:rPr>
       </w:pPr>
-      <w:bookmarkStart w:id="7" w:name="_Toc432937102"/>
+      <w:bookmarkStart w:id="7" w:name="_Toc433035652"/>
       <w:r>
         <w:rPr>
           <w:lang w:val="en-GB"/>
@@ -4104,7 +4104,7 @@
           <w:lang w:val="en-GB"/>
         </w:rPr>
       </w:pPr>
-      <w:bookmarkStart w:id="8" w:name="_Toc432937103"/>
+      <w:bookmarkStart w:id="8" w:name="_Toc433035653"/>
       <w:r>
         <w:rPr>
           <w:lang w:val="en-GB"/>
@@ -4375,7 +4375,7 @@
           <w:lang w:val="en-GB"/>
         </w:rPr>
       </w:pPr>
-      <w:bookmarkStart w:id="9" w:name="_Toc432937104"/>
+      <w:bookmarkStart w:id="9" w:name="_Toc433035654"/>
       <w:r>
         <w:rPr>
           <w:lang w:val="en-GB"/>
@@ -5342,7 +5342,7 @@
           <w:lang w:val="en-GB"/>
         </w:rPr>
       </w:pPr>
-      <w:bookmarkStart w:id="10" w:name="_Toc432937105"/>
+      <w:bookmarkStart w:id="10" w:name="_Toc433035655"/>
       <w:r>
         <w:rPr>
           <w:lang w:val="en-GB"/>
@@ -5419,7 +5419,7 @@
           <w:lang w:val="en-GB"/>
         </w:rPr>
       </w:pPr>
-      <w:bookmarkStart w:id="11" w:name="_Toc432937106"/>
+      <w:bookmarkStart w:id="11" w:name="_Toc433035656"/>
       <w:r>
         <w:rPr>
           <w:lang w:val="en-GB"/>
@@ -5567,83 +5567,291 @@
         <w:t>.</w:t>
       </w:r>
       <w:r>
-        <w:t>25</w:t>
-      </w:r>
-      <w:r>
-        <w:t xml:space="preserve">, </w:t>
-      </w:r>
-      <w:r>
-        <w:t>2</w:t>
+        <w:t>25, 2</w:t>
       </w:r>
       <w:r>
         <w:t>.</w:t>
       </w:r>
       <w:r>
-        <w:t>5</w:t>
-      </w:r>
-      <w:r>
-        <w:t xml:space="preserve">, </w:t>
-      </w:r>
-      <w:r>
-        <w:t>5</w:t>
-      </w:r>
-      <w:r>
-        <w:t xml:space="preserve">, </w:t>
-      </w:r>
-      <w:r>
-        <w:t>10</w:t>
-      </w:r>
-      <w:r>
-        <w:t xml:space="preserve">, </w:t>
-      </w:r>
-      <w:r>
-        <w:t>20</w:t>
-      </w:r>
-      <w:r>
-        <w:t xml:space="preserve">, </w:t>
-      </w:r>
-      <w:r>
-        <w:t>80,</w:t>
-      </w:r>
-      <w:r>
+        <w:t>5, 5, 10, 20, 80, 160, 640</w:t>
+      </w:r>
+    </w:p>
+    <w:p>
+      <w:pPr>
+        <w:rPr>
+          <w:lang w:val="en-GB"/>
+        </w:rPr>
+      </w:pPr>
+    </w:p>
+    <w:p>
+      <w:pPr>
+        <w:rPr>
+          <w:lang w:val="en-GB"/>
+        </w:rPr>
+      </w:pPr>
+      <w:r>
+        <w:rPr>
+          <w:lang w:val="en-GB"/>
+        </w:rPr>
+        <w:t>20 ms is the default value.</w:t>
+      </w:r>
+    </w:p>
+    <w:p>
+      <w:pPr>
+        <w:rPr>
+          <w:lang w:val="en-GB"/>
+        </w:rPr>
+      </w:pPr>
+    </w:p>
+    <w:p>
+      <w:pPr>
+        <w:pStyle w:val="Heading3"/>
+        <w:rPr>
+          <w:lang w:val="en-GB"/>
+        </w:rPr>
+      </w:pPr>
+      <w:bookmarkStart w:id="12" w:name="_Toc433035657"/>
+      <w:r>
+        <w:rPr>
+          <w:lang w:val="en-GB"/>
+        </w:rPr>
+        <w:t>About the Magnetometer Service</w:t>
+      </w:r>
+      <w:bookmarkEnd w:id="12"/>
+    </w:p>
+    <w:p>
+      <w:pPr>
+        <w:pStyle w:val="Heading4"/>
+        <w:rPr>
+          <w:lang w:val="en-GB"/>
+        </w:rPr>
+      </w:pPr>
+      <w:r>
+        <w:rPr>
+          <w:lang w:val="en-GB"/>
+        </w:rPr>
+        <w:t>Characteristics</w:t>
+      </w:r>
+    </w:p>
+    <w:p>
+      <w:pPr>
+        <w:rPr>
+          <w:lang w:val="en-GB"/>
+        </w:rPr>
+      </w:pPr>
+      <w:r>
+        <w:rPr>
+          <w:b/>
+          <w:lang w:val="en-GB"/>
+        </w:rPr>
+        <w:t>Magnetometer</w:t>
+      </w:r>
+      <w:r>
+        <w:rPr>
+          <w:b/>
+          <w:lang w:val="en-GB"/>
+        </w:rPr>
+        <w:t xml:space="preserve"> Data</w:t>
+      </w:r>
+      <w:r>
+        <w:rPr>
+          <w:lang w:val="en-GB"/>
+        </w:rPr>
+        <w:t xml:space="preserve">: </w:t>
+      </w:r>
+      <w:r>
+        <w:rPr>
+          <w:lang w:val="en-GB"/>
+        </w:rPr>
+        <w:t xml:space="preserve">Contains </w:t>
+      </w:r>
+      <w:r>
+        <w:rPr>
+          <w:lang w:val="en-GB"/>
+        </w:rPr>
+        <w:t>magnetometer</w:t>
+      </w:r>
+      <w:r>
+        <w:rPr>
+          <w:lang w:val="en-GB"/>
+        </w:rPr>
+        <w:t xml:space="preserve"> measurem</w:t>
+      </w:r>
+      <w:r>
+        <w:rPr>
+          <w:lang w:val="en-GB"/>
+        </w:rPr>
+        <w:t xml:space="preserve">ents for X, Y and Z axes as 3 </w:t>
+      </w:r>
+      <w:r>
+        <w:rPr>
+          <w:lang w:val="en-GB"/>
+        </w:rPr>
+        <w:t>signed 16 bit values in that order</w:t>
+      </w:r>
+      <w:r>
+        <w:rPr>
+          <w:lang w:val="en-GB"/>
+        </w:rPr>
+        <w:t xml:space="preserve"> and in little endian format</w:t>
+      </w:r>
+      <w:r>
+        <w:rPr>
+          <w:lang w:val="en-GB"/>
+        </w:rPr>
+        <w:t>. Data can be read on demand or notified periodically.</w:t>
+      </w:r>
+    </w:p>
+    <w:p>
+      <w:pPr>
+        <w:rPr>
+          <w:lang w:val="en-GB"/>
+        </w:rPr>
+      </w:pPr>
+      <w:r>
+        <w:rPr>
+          <w:b/>
+          <w:lang w:val="en-GB"/>
+        </w:rPr>
+        <w:t>Magnetometer</w:t>
+      </w:r>
+      <w:r>
+        <w:rPr>
+          <w:b/>
+          <w:lang w:val="en-GB"/>
+        </w:rPr>
         <w:t xml:space="preserve"> </w:t>
       </w:r>
       <w:r>
-        <w:t>160</w:t>
-      </w:r>
-      <w:r>
-        <w:t xml:space="preserve">, </w:t>
-      </w:r>
-      <w:r>
-        <w:t>640</w:t>
-      </w:r>
-    </w:p>
-    <w:p>
-      <w:pPr>
-        <w:rPr>
-          <w:lang w:val="en-GB"/>
-        </w:rPr>
-      </w:pPr>
-    </w:p>
-    <w:p>
-      <w:pPr>
-        <w:rPr>
-          <w:lang w:val="en-GB"/>
-        </w:rPr>
-      </w:pPr>
-      <w:r>
-        <w:rPr>
-          <w:lang w:val="en-GB"/>
-        </w:rPr>
-        <w:t>20 ms is the default value.</w:t>
-      </w:r>
-    </w:p>
-    <w:p>
-      <w:pPr>
-        <w:rPr>
-          <w:lang w:val="en-GB"/>
-        </w:rPr>
-      </w:pPr>
+        <w:rPr>
+          <w:b/>
+          <w:lang w:val="en-GB"/>
+        </w:rPr>
+        <w:t>Period</w:t>
+      </w:r>
+      <w:r>
+        <w:rPr>
+          <w:lang w:val="en-GB"/>
+        </w:rPr>
+        <w:t>:</w:t>
+      </w:r>
+      <w:r>
+        <w:rPr>
+          <w:lang w:val="en-GB"/>
+        </w:rPr>
+        <w:t xml:space="preserve"> </w:t>
+      </w:r>
+      <w:r>
+        <w:rPr>
+          <w:lang w:val="en-GB"/>
+        </w:rPr>
+        <w:t xml:space="preserve">Determines the frequency with which </w:t>
+      </w:r>
+      <w:r>
+        <w:rPr>
+          <w:lang w:val="en-GB"/>
+        </w:rPr>
+        <w:t>magnetom</w:t>
+      </w:r>
+      <w:r>
+        <w:rPr>
+          <w:lang w:val="en-GB"/>
+        </w:rPr>
+        <w:t>eter data is reported in milliseconds.</w:t>
+      </w:r>
+    </w:p>
+    <w:p>
+      <w:pPr>
+        <w:rPr>
+          <w:lang w:val="en-GB"/>
+        </w:rPr>
+      </w:pPr>
+      <w:r>
+        <w:rPr>
+          <w:lang w:val="en-GB"/>
+        </w:rPr>
+        <w:t>The following values only are supported currently. If another value is specified, micro</w:t>
+      </w:r>
+      <w:proofErr w:type="gramStart"/>
+      <w:r>
+        <w:rPr>
+          <w:lang w:val="en-GB"/>
+        </w:rPr>
+        <w:t>:bit</w:t>
+      </w:r>
+      <w:proofErr w:type="gramEnd"/>
+      <w:r>
+        <w:rPr>
+          <w:lang w:val="en-GB"/>
+        </w:rPr>
+        <w:t xml:space="preserve"> will select the nearest supported value which is greater than that which was specified:</w:t>
+      </w:r>
+    </w:p>
+    <w:p>
+      <w:pPr>
+        <w:pStyle w:val="Code"/>
+      </w:pPr>
+      <w:r>
+        <w:t>12</w:t>
+      </w:r>
+      <w:r>
+        <w:t>.</w:t>
+      </w:r>
+      <w:r>
+        <w:t>5,25,50,100,</w:t>
+      </w:r>
+      <w:r>
+        <w:t>200</w:t>
+      </w:r>
+      <w:r>
+        <w:t>,400,800,1600,3200,6400,12800</w:t>
+      </w:r>
+    </w:p>
+    <w:p>
+      <w:pPr>
+        <w:rPr>
+          <w:lang w:val="en-GB"/>
+        </w:rPr>
+      </w:pPr>
+    </w:p>
+    <w:p>
+      <w:pPr>
+        <w:rPr>
+          <w:lang w:val="en-GB"/>
+        </w:rPr>
+      </w:pPr>
+      <w:r>
+        <w:rPr>
+          <w:lang w:val="en-GB"/>
+        </w:rPr>
+        <w:t>100 ms is the default value.</w:t>
+      </w:r>
+    </w:p>
+    <w:p>
+      <w:pPr>
+        <w:rPr>
+          <w:lang w:val="en-GB"/>
+        </w:rPr>
+      </w:pPr>
+      <w:r>
+        <w:rPr>
+          <w:b/>
+          <w:lang w:val="en-GB"/>
+        </w:rPr>
+        <w:t>Magnetometer Bearing</w:t>
+      </w:r>
+      <w:r>
+        <w:rPr>
+          <w:lang w:val="en-GB"/>
+        </w:rPr>
+        <w:t xml:space="preserve">: </w:t>
+      </w:r>
+      <w:r>
+        <w:rPr>
+          <w:lang w:val="en-GB"/>
+        </w:rPr>
+        <w:t>Compass bearing in degrees from North.</w:t>
+      </w:r>
     </w:p>
     <w:p>
       <w:pPr>
@@ -5652,14 +5860,14 @@
           <w:lang w:val="en-GB"/>
         </w:rPr>
       </w:pPr>
-      <w:bookmarkStart w:id="12" w:name="_Toc432937107"/>
-      <w:r>
-        <w:rPr>
-          <w:lang w:val="en-GB"/>
-        </w:rPr>
-        <w:t>About the Magnetometer Service</w:t>
-      </w:r>
-      <w:bookmarkEnd w:id="12"/>
+      <w:bookmarkStart w:id="13" w:name="_Toc433035658"/>
+      <w:r>
+        <w:rPr>
+          <w:lang w:val="en-GB"/>
+        </w:rPr>
+        <w:t>About the Temperature Service</w:t>
+      </w:r>
+      <w:bookmarkEnd w:id="13"/>
     </w:p>
     <w:p>
       <w:pPr>
@@ -5686,14 +5894,287 @@
           <w:b/>
           <w:lang w:val="en-GB"/>
         </w:rPr>
-        <w:t>Magnetometer</w:t>
-      </w:r>
+        <w:t>Temperature</w:t>
+      </w:r>
+      <w:r>
+        <w:rPr>
+          <w:lang w:val="en-GB"/>
+        </w:rPr>
+        <w:t xml:space="preserve">: </w:t>
+      </w:r>
+      <w:r>
+        <w:rPr>
+          <w:lang w:val="en-GB"/>
+        </w:rPr>
+        <w:t xml:space="preserve">Signed integer 8 bit value in </w:t>
+      </w:r>
+      <w:proofErr w:type="gramStart"/>
+      <w:r>
+        <w:rPr>
+          <w:lang w:val="en-GB"/>
+        </w:rPr>
+        <w:t>celsius</w:t>
+      </w:r>
+      <w:proofErr w:type="gramEnd"/>
+      <w:r>
+        <w:rPr>
+          <w:lang w:val="en-GB"/>
+        </w:rPr>
+        <w:t>.</w:t>
+      </w:r>
+    </w:p>
+    <w:p>
+      <w:pPr>
+        <w:rPr>
+          <w:lang w:val="en-GB"/>
+        </w:rPr>
+      </w:pPr>
+      <w:r>
+        <w:rPr>
+          <w:lang w:val="en-GB"/>
+        </w:rPr>
+        <w:t xml:space="preserve">Temperature Period: </w:t>
+      </w:r>
+      <w:r>
+        <w:rPr>
+          <w:lang w:val="en-GB"/>
+        </w:rPr>
+        <w:t>16 bit millisecond value.</w:t>
+      </w:r>
+    </w:p>
+    <w:p>
+      <w:pPr>
+        <w:pStyle w:val="Heading3"/>
+        <w:rPr>
+          <w:lang w:val="en-GB"/>
+        </w:rPr>
+      </w:pPr>
+      <w:bookmarkStart w:id="14" w:name="_Toc433035659"/>
+      <w:r>
+        <w:rPr>
+          <w:lang w:val="en-GB"/>
+        </w:rPr>
+        <w:lastRenderedPageBreak/>
+        <w:t>About the Button Service</w:t>
+      </w:r>
+      <w:bookmarkEnd w:id="14"/>
+    </w:p>
+    <w:p>
+      <w:pPr>
+        <w:rPr>
+          <w:lang w:val="en-GB"/>
+        </w:rPr>
+      </w:pPr>
+      <w:r>
+        <w:rPr>
+          <w:lang w:val="en-GB"/>
+        </w:rPr>
+        <w:t xml:space="preserve">The Button Service </w:t>
+      </w:r>
+      <w:r>
+        <w:rPr>
+          <w:lang w:val="en-GB"/>
+        </w:rPr>
+        <w:t xml:space="preserve">exposes the two buttons on the </w:t>
+      </w:r>
+      <w:r>
+        <w:rPr>
+          <w:lang w:val="en-GB"/>
+        </w:rPr>
+        <w:t>micro</w:t>
+      </w:r>
+      <w:proofErr w:type="gramStart"/>
+      <w:r>
+        <w:rPr>
+          <w:lang w:val="en-GB"/>
+        </w:rPr>
+        <w:t>:bit</w:t>
+      </w:r>
+      <w:proofErr w:type="gramEnd"/>
+      <w:r>
+        <w:rPr>
+          <w:lang w:val="en-GB"/>
+        </w:rPr>
+        <w:t xml:space="preserve"> and allows their state to be read on demand by a connected client or the client to subscribe to notifications of state change.</w:t>
+      </w:r>
+      <w:r>
+        <w:rPr>
+          <w:lang w:val="en-GB"/>
+        </w:rPr>
+        <w:t xml:space="preserve"> </w:t>
+      </w:r>
+      <w:r>
+        <w:rPr>
+          <w:lang w:val="en-GB"/>
+        </w:rPr>
+        <w:t xml:space="preserve">3 </w:t>
+      </w:r>
+      <w:r>
+        <w:rPr>
+          <w:lang w:val="en-GB"/>
+        </w:rPr>
+        <w:t>button state</w:t>
+      </w:r>
+      <w:r>
+        <w:rPr>
+          <w:lang w:val="en-GB"/>
+        </w:rPr>
+        <w:t xml:space="preserve">s are defined and represented by a simple numeric enumeration: </w:t>
+      </w:r>
+      <w:r>
+        <w:rPr>
+          <w:lang w:val="en-GB"/>
+        </w:rPr>
+        <w:t xml:space="preserve"> </w:t>
+      </w:r>
+      <w:r>
+        <w:rPr>
+          <w:lang w:val="en-GB"/>
+        </w:rPr>
+        <w:t xml:space="preserve">0 = not </w:t>
+      </w:r>
+      <w:r>
+        <w:rPr>
+          <w:lang w:val="en-GB"/>
+        </w:rPr>
+        <w:t xml:space="preserve">pressed, </w:t>
+      </w:r>
+      <w:r>
+        <w:rPr>
+          <w:lang w:val="en-GB"/>
+        </w:rPr>
+        <w:t xml:space="preserve">1 = </w:t>
+      </w:r>
+      <w:r>
+        <w:rPr>
+          <w:lang w:val="en-GB"/>
+        </w:rPr>
+        <w:t>pressed</w:t>
+      </w:r>
+      <w:r>
+        <w:rPr>
+          <w:lang w:val="en-GB"/>
+        </w:rPr>
+        <w:t>, 2 = long press</w:t>
+      </w:r>
+      <w:r>
+        <w:rPr>
+          <w:lang w:val="en-GB"/>
+        </w:rPr>
+        <w:t xml:space="preserve">. </w:t>
+      </w:r>
+    </w:p>
+    <w:p>
+      <w:pPr>
+        <w:pStyle w:val="Heading3"/>
+        <w:rPr>
+          <w:lang w:val="en-GB"/>
+        </w:rPr>
+      </w:pPr>
+      <w:bookmarkStart w:id="15" w:name="_Toc433035660"/>
+      <w:r>
+        <w:rPr>
+          <w:lang w:val="en-GB"/>
+        </w:rPr>
+        <w:t>About the LED Service</w:t>
+      </w:r>
+      <w:bookmarkEnd w:id="15"/>
+    </w:p>
+    <w:p>
+      <w:pPr>
+        <w:rPr>
+          <w:lang w:val="en-GB"/>
+        </w:rPr>
+      </w:pPr>
+      <w:r>
+        <w:rPr>
+          <w:lang w:val="en-GB"/>
+        </w:rPr>
+        <w:t>The service provides the client with direct control of each individual LED in the display grid. The client may also work at a higher level of abstraction and send strings of text to be displayed one character at a time on the LED display, with configurable scrolling transitions from one character to the next.</w:t>
+      </w:r>
+    </w:p>
+    <w:p>
+      <w:pPr>
+        <w:rPr>
+          <w:lang w:val="en-GB"/>
+        </w:rPr>
+      </w:pPr>
+      <w:r>
+        <w:rPr>
+          <w:lang w:val="en-GB"/>
+        </w:rPr>
+        <w:t>A single characteristic containing a 32 bit mask (7 bits are unused) represents all 25 LEDs with a 0 bit indicating LED OFF and a 1 indicating LED ON. The characteristic may be written or read in a single GATT operation allowing efficient manipulation of all LEDs in the grid.</w:t>
+      </w:r>
+    </w:p>
+    <w:p>
+      <w:pPr>
+        <w:rPr>
+          <w:lang w:val="en-GB"/>
+        </w:rPr>
+      </w:pPr>
+      <w:r>
+        <w:rPr>
+          <w:lang w:val="en-GB"/>
+        </w:rPr>
+        <w:t>O</w:t>
+      </w:r>
+      <w:r>
+        <w:rPr>
+          <w:lang w:val="en-GB"/>
+        </w:rPr>
+        <w:t>ther characteristics allow a text string to be written to it by the client for display</w:t>
+      </w:r>
+      <w:r>
+        <w:rPr>
+          <w:lang w:val="en-GB"/>
+        </w:rPr>
+        <w:t xml:space="preserve"> and the</w:t>
+      </w:r>
+      <w:r>
+        <w:rPr>
+          <w:lang w:val="en-GB"/>
+        </w:rPr>
+        <w:t xml:space="preserve"> scrolling speed </w:t>
+      </w:r>
+      <w:r>
+        <w:rPr>
+          <w:lang w:val="en-GB"/>
+        </w:rPr>
+        <w:t>may</w:t>
+      </w:r>
+      <w:r>
+        <w:rPr>
+          <w:lang w:val="en-GB"/>
+        </w:rPr>
+        <w:t xml:space="preserve"> be set.</w:t>
+      </w:r>
+    </w:p>
+    <w:p>
+      <w:pPr>
+        <w:pStyle w:val="Heading4"/>
+        <w:rPr>
+          <w:lang w:val="en-GB"/>
+        </w:rPr>
+      </w:pPr>
+      <w:r>
+        <w:rPr>
+          <w:lang w:val="en-GB"/>
+        </w:rPr>
+        <w:t>Characteristics</w:t>
+      </w:r>
+    </w:p>
+    <w:p>
+      <w:pPr>
+        <w:rPr>
+          <w:lang w:val="en-GB"/>
+        </w:rPr>
+      </w:pPr>
       <w:r>
         <w:rPr>
           <w:b/>
           <w:lang w:val="en-GB"/>
         </w:rPr>
-        <w:t xml:space="preserve"> Data</w:t>
+        <w:t>LED Matrix State</w:t>
       </w:r>
       <w:r>
         <w:rPr>
@@ -5705,43 +6186,159 @@
         <w:rPr>
           <w:lang w:val="en-GB"/>
         </w:rPr>
-        <w:t xml:space="preserve">Contains </w:t>
-      </w:r>
-      <w:r>
-        <w:rPr>
-          <w:lang w:val="en-GB"/>
-        </w:rPr>
-        <w:t>magnetometer</w:t>
-      </w:r>
-      <w:r>
-        <w:rPr>
-          <w:lang w:val="en-GB"/>
-        </w:rPr>
-        <w:t xml:space="preserve"> measurem</w:t>
-      </w:r>
-      <w:r>
-        <w:rPr>
-          <w:lang w:val="en-GB"/>
-        </w:rPr>
-        <w:t xml:space="preserve">ents for X, Y and Z axes as 3 </w:t>
-      </w:r>
-      <w:r>
-        <w:rPr>
-          <w:lang w:val="en-GB"/>
-        </w:rPr>
-        <w:t>signed 16 bit values in that order</w:t>
-      </w:r>
-      <w:r>
-        <w:rPr>
-          <w:lang w:val="en-GB"/>
-        </w:rPr>
-        <w:t xml:space="preserve"> and in little endian format</w:t>
-      </w:r>
-      <w:r>
-        <w:rPr>
-          <w:lang w:val="en-GB"/>
-        </w:rPr>
-        <w:t>. Data can be read on demand or notified periodically.</w:t>
+        <w:t xml:space="preserve">Allows the state of any|all LEDs in the 5x5 grid to be set to on or off with a single GATT operation. </w:t>
+      </w:r>
+      <w:r>
+        <w:rPr>
+          <w:lang w:val="en-GB"/>
+        </w:rPr>
+        <w:t xml:space="preserve">Consists of an array of 5 x utf8 octets, each representing one row of 5 LEDs.  </w:t>
+      </w:r>
+    </w:p>
+    <w:p>
+      <w:pPr>
+        <w:rPr>
+          <w:lang w:val="en-GB"/>
+        </w:rPr>
+      </w:pPr>
+      <w:r>
+        <w:rPr>
+          <w:lang w:val="en-GB"/>
+        </w:rPr>
+        <w:t>Octet 0 represents the first row of LEDs i.e. the top row when the micro</w:t>
+      </w:r>
+      <w:proofErr w:type="gramStart"/>
+      <w:r>
+        <w:rPr>
+          <w:lang w:val="en-GB"/>
+        </w:rPr>
+        <w:t>:bit</w:t>
+      </w:r>
+      <w:proofErr w:type="gramEnd"/>
+      <w:r>
+        <w:rPr>
+          <w:lang w:val="en-GB"/>
+        </w:rPr>
+        <w:t xml:space="preserve"> is viewed with the edge connector at the bottom and USB connector at the top. </w:t>
+      </w:r>
+    </w:p>
+    <w:p>
+      <w:pPr>
+        <w:rPr>
+          <w:lang w:val="en-GB"/>
+        </w:rPr>
+      </w:pPr>
+      <w:r>
+        <w:rPr>
+          <w:lang w:val="en-GB"/>
+        </w:rPr>
+        <w:t>Octet 1 represents the second row and so on.</w:t>
+      </w:r>
+    </w:p>
+    <w:p>
+      <w:pPr>
+        <w:rPr>
+          <w:lang w:val="en-GB"/>
+        </w:rPr>
+      </w:pPr>
+      <w:r>
+        <w:rPr>
+          <w:lang w:val="en-GB"/>
+        </w:rPr>
+        <w:t xml:space="preserve">In each octet, bit 4 corresponds to the first LED in the row, bit 3 the second and so on. </w:t>
+      </w:r>
+    </w:p>
+    <w:p>
+      <w:pPr>
+        <w:rPr>
+          <w:lang w:val="en-GB"/>
+        </w:rPr>
+      </w:pPr>
+      <w:r>
+        <w:rPr>
+          <w:lang w:val="en-GB"/>
+        </w:rPr>
+        <w:t>Bit values represent the state of the related LED: off (0) or on (1).</w:t>
+      </w:r>
+    </w:p>
+    <w:p>
+      <w:pPr>
+        <w:rPr>
+          <w:lang w:val="en-GB"/>
+        </w:rPr>
+      </w:pPr>
+      <w:r>
+        <w:rPr>
+          <w:lang w:val="en-GB"/>
+        </w:rPr>
+        <w:t>So we have:</w:t>
+      </w:r>
+    </w:p>
+    <w:p>
+      <w:pPr>
+        <w:rPr>
+          <w:lang w:val="en-GB"/>
+        </w:rPr>
+      </w:pPr>
+      <w:bookmarkStart w:id="16" w:name="_GoBack"/>
+      <w:bookmarkEnd w:id="16"/>
+      <w:r>
+        <w:rPr>
+          <w:lang w:val="en-GB"/>
+        </w:rPr>
+        <w:t>Octet 0, LED Row 1: bit4 bit3 bit2 bit1 bit0</w:t>
+      </w:r>
+    </w:p>
+    <w:p>
+      <w:pPr>
+        <w:rPr>
+          <w:lang w:val="en-GB"/>
+        </w:rPr>
+      </w:pPr>
+      <w:r>
+        <w:rPr>
+          <w:lang w:val="en-GB"/>
+        </w:rPr>
+        <w:t>Octet 1, LED Row 2: bit4 bit3 bit2 bit1 bit0</w:t>
+      </w:r>
+    </w:p>
+    <w:p>
+      <w:pPr>
+        <w:rPr>
+          <w:lang w:val="en-GB"/>
+        </w:rPr>
+      </w:pPr>
+      <w:r>
+        <w:rPr>
+          <w:lang w:val="en-GB"/>
+        </w:rPr>
+        <w:t>Octet 2, LED Row 3: bit4 bit3 bit2 bit1 bit0</w:t>
+      </w:r>
+    </w:p>
+    <w:p>
+      <w:pPr>
+        <w:rPr>
+          <w:lang w:val="en-GB"/>
+        </w:rPr>
+      </w:pPr>
+      <w:r>
+        <w:rPr>
+          <w:lang w:val="en-GB"/>
+        </w:rPr>
+        <w:t>Octet 3, LED Row 4: bit4 bit3 bit2 bit1 bit0</w:t>
+      </w:r>
+    </w:p>
+    <w:p>
+      <w:pPr>
+        <w:rPr>
+          <w:lang w:val="en-GB"/>
+        </w:rPr>
+      </w:pPr>
+      <w:r>
+        <w:rPr>
+          <w:lang w:val="en-GB"/>
+        </w:rPr>
+        <w:t>Octet 4, LED Row 5: bit4 bit3 bit2 bit1 bit0</w:t>
       </w:r>
     </w:p>
     <w:p>
@@ -5755,21 +6352,341 @@
           <w:b/>
           <w:lang w:val="en-GB"/>
         </w:rPr>
-        <w:t>Magnetometer</w:t>
-      </w:r>
+        <w:t>LED Text</w:t>
+      </w:r>
+      <w:r>
+        <w:rPr>
+          <w:lang w:val="en-GB"/>
+        </w:rPr>
+        <w:t>: A UTF-8 string to be shown on the LED display.</w:t>
+      </w:r>
+      <w:r>
+        <w:rPr>
+          <w:lang w:val="en-GB"/>
+        </w:rPr>
+        <w:t xml:space="preserve"> Note however that only a small subset of Unicode code points are supported by micro</w:t>
+      </w:r>
+      <w:proofErr w:type="gramStart"/>
+      <w:r>
+        <w:rPr>
+          <w:lang w:val="en-GB"/>
+        </w:rPr>
+        <w:t>:bit</w:t>
+      </w:r>
+      <w:proofErr w:type="gramEnd"/>
+      <w:r>
+        <w:rPr>
+          <w:lang w:val="en-GB"/>
+        </w:rPr>
+        <w:t>.</w:t>
+      </w:r>
+    </w:p>
+    <w:p>
+      <w:pPr>
+        <w:rPr>
+          <w:lang w:val="en-GB"/>
+        </w:rPr>
+      </w:pPr>
       <w:r>
         <w:rPr>
           <w:b/>
           <w:lang w:val="en-GB"/>
         </w:rPr>
+        <w:t>Scrolling Speed</w:t>
+      </w:r>
+      <w:r>
+        <w:rPr>
+          <w:lang w:val="en-GB"/>
+        </w:rPr>
+        <w:t xml:space="preserve">: </w:t>
+      </w:r>
+      <w:r>
+        <w:rPr>
+          <w:lang w:val="en-GB"/>
+        </w:rPr>
+        <w:t>Specifies a millisecond delay to wait for in between showing each character on the display.</w:t>
+      </w:r>
+    </w:p>
+    <w:p>
+      <w:pPr>
+        <w:pStyle w:val="Heading3"/>
+        <w:rPr>
+          <w:lang w:val="en-GB"/>
+        </w:rPr>
+      </w:pPr>
+      <w:bookmarkStart w:id="17" w:name="_Toc433035661"/>
+      <w:r>
+        <w:rPr>
+          <w:lang w:val="en-GB"/>
+        </w:rPr>
+        <w:t>About the IO P</w:t>
+      </w:r>
+      <w:r>
+        <w:rPr>
+          <w:lang w:val="en-GB"/>
+        </w:rPr>
+        <w:t>in</w:t>
+      </w:r>
+      <w:r>
+        <w:rPr>
+          <w:lang w:val="en-GB"/>
+        </w:rPr>
+        <w:t xml:space="preserve"> Service</w:t>
+      </w:r>
+      <w:bookmarkEnd w:id="17"/>
+    </w:p>
+    <w:p>
+      <w:pPr>
+        <w:pStyle w:val="Heading4"/>
+        <w:rPr>
+          <w:lang w:val="en-GB"/>
+        </w:rPr>
+      </w:pPr>
+      <w:r>
+        <w:rPr>
+          <w:lang w:val="en-GB"/>
+        </w:rPr>
+        <w:t>Characteristics</w:t>
+      </w:r>
+    </w:p>
+    <w:p>
+      <w:pPr>
+        <w:rPr>
+          <w:lang w:val="en-GB"/>
+        </w:rPr>
+      </w:pPr>
+      <w:r>
+        <w:rPr>
+          <w:b/>
+          <w:lang w:val="en-GB"/>
+        </w:rPr>
+        <w:t>Pin Data</w:t>
+      </w:r>
+      <w:r>
+        <w:rPr>
+          <w:lang w:val="en-GB"/>
+        </w:rPr>
+        <w:t>:</w:t>
+      </w:r>
+      <w:r>
+        <w:rPr>
+          <w:lang w:val="en-GB"/>
+        </w:rPr>
         <w:t xml:space="preserve"> </w:t>
       </w:r>
       <w:r>
         <w:rPr>
+          <w:lang w:val="en-GB"/>
+        </w:rPr>
+        <w:t>Contains d</w:t>
+      </w:r>
+      <w:r>
+        <w:rPr>
+          <w:lang w:val="en-GB"/>
+        </w:rPr>
+        <w:t xml:space="preserve">ata relating to zero or more pins. Structured as a variable length array of up to 19 Pin Number / Value pairs. </w:t>
+      </w:r>
+      <w:r>
+        <w:rPr>
+          <w:lang w:val="en-GB"/>
+        </w:rPr>
+        <w:t>Pin Number and Value are each uint8 fields.</w:t>
+      </w:r>
+      <w:r>
+        <w:rPr>
+          <w:lang w:val="en-GB"/>
+        </w:rPr>
+        <w:t xml:space="preserve"> </w:t>
+      </w:r>
+      <w:r>
+        <w:rPr>
+          <w:lang w:val="en-GB"/>
+        </w:rPr>
+        <w:t xml:space="preserve">Note </w:t>
+      </w:r>
+      <w:r>
+        <w:rPr>
+          <w:lang w:val="en-GB"/>
+        </w:rPr>
+        <w:t xml:space="preserve">however </w:t>
+      </w:r>
+      <w:r>
+        <w:rPr>
+          <w:lang w:val="en-GB"/>
+        </w:rPr>
+        <w:t>that the micro</w:t>
+      </w:r>
+      <w:proofErr w:type="gramStart"/>
+      <w:r>
+        <w:rPr>
+          <w:lang w:val="en-GB"/>
+        </w:rPr>
+        <w:t>:bit</w:t>
+      </w:r>
+      <w:proofErr w:type="gramEnd"/>
+      <w:r>
+        <w:rPr>
+          <w:lang w:val="en-GB"/>
+        </w:rPr>
+        <w:t xml:space="preserve"> has a</w:t>
+      </w:r>
+      <w:r>
+        <w:rPr>
+          <w:lang w:val="en-GB"/>
+        </w:rPr>
+        <w:t xml:space="preserve"> </w:t>
+      </w:r>
+      <w:r>
+        <w:rPr>
+          <w:lang w:val="en-GB"/>
+        </w:rPr>
+        <w:t>10 bit ADC and so values are compressed to 8 bits with a loss of resolution.</w:t>
+      </w:r>
+    </w:p>
+    <w:p>
+      <w:pPr>
+        <w:rPr>
+          <w:lang w:val="en-GB"/>
+        </w:rPr>
+      </w:pPr>
+      <w:r>
+        <w:rPr>
+          <w:lang w:val="en-GB"/>
+        </w:rPr>
+        <w:lastRenderedPageBreak/>
+        <w:t xml:space="preserve">WRITE: </w:t>
+      </w:r>
+      <w:r>
+        <w:rPr>
+          <w:lang w:val="en-GB"/>
+        </w:rPr>
+        <w:t xml:space="preserve">Clients may write values to one or more pins in a single GATT write operation. </w:t>
+      </w:r>
+      <w:r>
+        <w:rPr>
+          <w:lang w:val="en-GB"/>
+        </w:rPr>
+        <w:t xml:space="preserve">A pin to which a value is to be written must have been configured for output using the Pin IO Configuration characteristic. Any attempt to write to a </w:t>
+      </w:r>
+      <w:r>
+        <w:rPr>
+          <w:lang w:val="en-GB"/>
+        </w:rPr>
+        <w:t xml:space="preserve">pin </w:t>
+      </w:r>
+      <w:r>
+        <w:rPr>
+          <w:lang w:val="en-GB"/>
+        </w:rPr>
+        <w:t xml:space="preserve">which is </w:t>
+      </w:r>
+      <w:r>
+        <w:rPr>
+          <w:lang w:val="en-GB"/>
+        </w:rPr>
+        <w:t xml:space="preserve">configured </w:t>
+      </w:r>
+      <w:r>
+        <w:rPr>
+          <w:lang w:val="en-GB"/>
+        </w:rPr>
+        <w:t>for</w:t>
+      </w:r>
+      <w:r>
+        <w:rPr>
+          <w:lang w:val="en-GB"/>
+        </w:rPr>
+        <w:t xml:space="preserve"> input</w:t>
+      </w:r>
+      <w:r>
+        <w:rPr>
+          <w:lang w:val="en-GB"/>
+        </w:rPr>
+        <w:t xml:space="preserve"> </w:t>
+      </w:r>
+      <w:r>
+        <w:rPr>
+          <w:lang w:val="en-GB"/>
+        </w:rPr>
+        <w:t>will be ignored.</w:t>
+      </w:r>
+    </w:p>
+    <w:p>
+      <w:pPr>
+        <w:rPr>
+          <w:lang w:val="en-GB"/>
+        </w:rPr>
+      </w:pPr>
+      <w:r>
+        <w:rPr>
+          <w:lang w:val="en-GB"/>
+        </w:rPr>
+        <w:t xml:space="preserve">NOTIFY: </w:t>
+      </w:r>
+      <w:r>
+        <w:rPr>
+          <w:lang w:val="en-GB"/>
+        </w:rPr>
+        <w:t>Notifications will deliver Pin Number / Value pairs for those pins defined as input pins by the Pin IO Configuration characteristic and whose value when read differs from the last read of the pin.</w:t>
+      </w:r>
+    </w:p>
+    <w:p>
+      <w:pPr>
+        <w:rPr>
+          <w:lang w:val="en-GB"/>
+        </w:rPr>
+      </w:pPr>
+      <w:r>
+        <w:rPr>
+          <w:lang w:val="en-GB"/>
+        </w:rPr>
+        <w:t xml:space="preserve">READ: </w:t>
+      </w:r>
+      <w:r>
+        <w:rPr>
+          <w:lang w:val="en-GB"/>
+        </w:rPr>
+        <w:t xml:space="preserve">A client reading this characteristic will receive Pin Number / Value pairs for </w:t>
+      </w:r>
+      <w:r>
+        <w:rPr>
           <w:b/>
           <w:lang w:val="en-GB"/>
         </w:rPr>
-        <w:t>Period</w:t>
+        <w:t>all</w:t>
+      </w:r>
+      <w:r>
+        <w:rPr>
+          <w:lang w:val="en-GB"/>
+        </w:rPr>
+        <w:t xml:space="preserve"> those pins defined as input pins by the Pin IO Configuration characteristic.</w:t>
+      </w:r>
+    </w:p>
+    <w:p>
+      <w:pPr>
+        <w:rPr>
+          <w:lang w:val="en-GB"/>
+        </w:rPr>
+      </w:pPr>
+      <w:r>
+        <w:rPr>
+          <w:lang w:val="en-GB"/>
+        </w:rPr>
+        <w:t>The associated Pin AD Configuration characteristic allows the client to indicate how each pin is to be used, as either an analogue or a digital pin.</w:t>
+      </w:r>
+    </w:p>
+    <w:p>
+      <w:pPr>
+        <w:rPr>
+          <w:lang w:val="en-GB"/>
+        </w:rPr>
+      </w:pPr>
+      <w:r>
+        <w:rPr>
+          <w:b/>
+          <w:lang w:val="en-GB"/>
+        </w:rPr>
+        <w:t>Pin IO Configuration</w:t>
       </w:r>
       <w:r>
         <w:rPr>
@@ -5787,97 +6704,8 @@
         <w:rPr>
           <w:lang w:val="en-GB"/>
         </w:rPr>
-        <w:t xml:space="preserve">Determines the frequency with which </w:t>
-      </w:r>
-      <w:r>
-        <w:rPr>
-          <w:lang w:val="en-GB"/>
-        </w:rPr>
-        <w:t>magnetom</w:t>
-      </w:r>
-      <w:r>
-        <w:rPr>
-          <w:lang w:val="en-GB"/>
-        </w:rPr>
-        <w:t>eter data is reported in milliseconds.</w:t>
-      </w:r>
-    </w:p>
-    <w:p>
-      <w:pPr>
-        <w:rPr>
-          <w:lang w:val="en-GB"/>
-        </w:rPr>
-      </w:pPr>
-      <w:r>
-        <w:rPr>
-          <w:lang w:val="en-GB"/>
-        </w:rPr>
-        <w:t>The following values only are supported currently. If another value is specified, micro</w:t>
-      </w:r>
-      <w:proofErr w:type="gramStart"/>
-      <w:r>
-        <w:rPr>
-          <w:lang w:val="en-GB"/>
-        </w:rPr>
-        <w:t>:bit</w:t>
-      </w:r>
-      <w:proofErr w:type="gramEnd"/>
-      <w:r>
-        <w:rPr>
-          <w:lang w:val="en-GB"/>
-        </w:rPr>
-        <w:t xml:space="preserve"> will select the nearest supported value which is greater than that which was specified:</w:t>
-      </w:r>
-    </w:p>
-    <w:p>
-      <w:pPr>
-        <w:pStyle w:val="Code"/>
-      </w:pPr>
-      <w:r>
-        <w:t>12</w:t>
-      </w:r>
-      <w:r>
-        <w:t>.</w:t>
-      </w:r>
-      <w:r>
-        <w:t>5</w:t>
-      </w:r>
-      <w:r>
-        <w:t>,</w:t>
-      </w:r>
-      <w:r>
-        <w:t>2</w:t>
-      </w:r>
-      <w:bookmarkStart w:id="13" w:name="_GoBack"/>
-      <w:bookmarkEnd w:id="13"/>
-      <w:r>
-        <w:t>5</w:t>
-      </w:r>
-      <w:r>
-        <w:t>,</w:t>
-      </w:r>
-      <w:r>
-        <w:t>50</w:t>
-      </w:r>
-      <w:r>
-        <w:t>,</w:t>
-      </w:r>
-      <w:r>
-        <w:t>100,</w:t>
-      </w:r>
-      <w:r>
-        <w:t>200</w:t>
-      </w:r>
-      <w:r>
-        <w:t>,400,800,1600,3200,6400,12800</w:t>
-      </w:r>
-    </w:p>
-    <w:p>
-      <w:pPr>
-        <w:rPr>
-          <w:lang w:val="en-GB"/>
-        </w:rPr>
-      </w:pPr>
+        <w:t>A bit mask which allows each pin to be configured for input or output use. Bit n corresponds to pin n where 0 &lt;= n &lt; 19. A value of 0 means configured for output and 1 means configured for input.</w:t>
+      </w:r>
     </w:p>
     <w:p>
       <w:pPr>
@@ -5890,19 +6718,25 @@
           <w:b/>
           <w:lang w:val="en-GB"/>
         </w:rPr>
-        <w:t>Magnetometer Bearing</w:t>
-      </w:r>
-      <w:r>
-        <w:rPr>
-          <w:lang w:val="en-GB"/>
-        </w:rPr>
-        <w:t xml:space="preserve">: </w:t>
-      </w:r>
-      <w:r>
-        <w:rPr>
-          <w:lang w:val="en-GB"/>
-        </w:rPr>
-        <w:t>Compass bearing in degrees from North.</w:t>
+        <w:t>Pin AD Configuration</w:t>
+      </w:r>
+      <w:r>
+        <w:rPr>
+          <w:lang w:val="en-GB"/>
+        </w:rPr>
+        <w:t>:</w:t>
+      </w:r>
+      <w:r>
+        <w:rPr>
+          <w:lang w:val="en-GB"/>
+        </w:rPr>
+        <w:t xml:space="preserve"> </w:t>
+      </w:r>
+      <w:r>
+        <w:rPr>
+          <w:lang w:val="en-GB"/>
+        </w:rPr>
+        <w:t>A bit mask which allows each pin to be configured for analogue or digital use. Bit n corresponds to pin n where 0 &lt;= n &lt; 19. A value of 0 means digital and 1 means analogue.</w:t>
       </w:r>
     </w:p>
     <w:p>
@@ -5912,751 +6746,11 @@
           <w:lang w:val="en-GB"/>
         </w:rPr>
       </w:pPr>
-      <w:bookmarkStart w:id="14" w:name="_Toc432937108"/>
-      <w:r>
-        <w:rPr>
-          <w:lang w:val="en-GB"/>
-        </w:rPr>
-        <w:t>About the Temperature Service</w:t>
-      </w:r>
-      <w:bookmarkEnd w:id="14"/>
-    </w:p>
-    <w:p>
-      <w:pPr>
-        <w:pStyle w:val="Heading4"/>
-        <w:rPr>
-          <w:lang w:val="en-GB"/>
-        </w:rPr>
-      </w:pPr>
-      <w:r>
-        <w:rPr>
-          <w:lang w:val="en-GB"/>
-        </w:rPr>
-        <w:t>Characteristics</w:t>
-      </w:r>
-    </w:p>
-    <w:p>
-      <w:pPr>
-        <w:rPr>
-          <w:lang w:val="en-GB"/>
-        </w:rPr>
-      </w:pPr>
-      <w:r>
-        <w:rPr>
-          <w:b/>
-          <w:lang w:val="en-GB"/>
-        </w:rPr>
-        <w:t>Temperature</w:t>
-      </w:r>
-      <w:r>
-        <w:rPr>
-          <w:lang w:val="en-GB"/>
-        </w:rPr>
-        <w:t xml:space="preserve">: </w:t>
-      </w:r>
-      <w:r>
-        <w:rPr>
-          <w:lang w:val="en-GB"/>
-        </w:rPr>
-        <w:t xml:space="preserve">Signed integer 8 bit value in </w:t>
-      </w:r>
-      <w:proofErr w:type="gramStart"/>
-      <w:r>
-        <w:rPr>
-          <w:lang w:val="en-GB"/>
-        </w:rPr>
-        <w:t>celsius</w:t>
-      </w:r>
-      <w:proofErr w:type="gramEnd"/>
-      <w:r>
-        <w:rPr>
-          <w:lang w:val="en-GB"/>
-        </w:rPr>
-        <w:t>.</w:t>
-      </w:r>
-    </w:p>
-    <w:p>
-      <w:pPr>
-        <w:rPr>
-          <w:lang w:val="en-GB"/>
-        </w:rPr>
-      </w:pPr>
-      <w:r>
-        <w:rPr>
-          <w:lang w:val="en-GB"/>
-        </w:rPr>
-        <w:t xml:space="preserve">Temperature Period: </w:t>
-      </w:r>
-      <w:r>
-        <w:rPr>
-          <w:lang w:val="en-GB"/>
-        </w:rPr>
-        <w:t>16 bit millisecond value.</w:t>
-      </w:r>
-    </w:p>
-    <w:p>
-      <w:pPr>
-        <w:pStyle w:val="Heading3"/>
-        <w:rPr>
-          <w:lang w:val="en-GB"/>
-        </w:rPr>
-      </w:pPr>
-      <w:bookmarkStart w:id="15" w:name="_Toc432937109"/>
-      <w:r>
-        <w:rPr>
-          <w:lang w:val="en-GB"/>
-        </w:rPr>
-        <w:t>About the Button Service</w:t>
-      </w:r>
-      <w:bookmarkEnd w:id="15"/>
-    </w:p>
-    <w:p>
-      <w:pPr>
-        <w:rPr>
-          <w:lang w:val="en-GB"/>
-        </w:rPr>
-      </w:pPr>
-      <w:r>
-        <w:rPr>
-          <w:lang w:val="en-GB"/>
-        </w:rPr>
-        <w:t xml:space="preserve">The Button Service </w:t>
-      </w:r>
-      <w:r>
-        <w:rPr>
-          <w:lang w:val="en-GB"/>
-        </w:rPr>
-        <w:t xml:space="preserve">exposes the two buttons on the </w:t>
-      </w:r>
-      <w:r>
-        <w:rPr>
-          <w:lang w:val="en-GB"/>
-        </w:rPr>
-        <w:t>micro</w:t>
-      </w:r>
-      <w:proofErr w:type="gramStart"/>
-      <w:r>
-        <w:rPr>
-          <w:lang w:val="en-GB"/>
-        </w:rPr>
-        <w:t>:bit</w:t>
-      </w:r>
-      <w:proofErr w:type="gramEnd"/>
-      <w:r>
-        <w:rPr>
-          <w:lang w:val="en-GB"/>
-        </w:rPr>
-        <w:t xml:space="preserve"> and allows their state to be read on demand by a connected client or the client to subscribe to notifications of state change.</w:t>
-      </w:r>
-      <w:r>
-        <w:rPr>
-          <w:lang w:val="en-GB"/>
-        </w:rPr>
-        <w:t xml:space="preserve"> </w:t>
-      </w:r>
-      <w:r>
-        <w:rPr>
-          <w:lang w:val="en-GB"/>
-        </w:rPr>
-        <w:t xml:space="preserve">3 </w:t>
-      </w:r>
-      <w:r>
-        <w:rPr>
-          <w:lang w:val="en-GB"/>
-        </w:rPr>
-        <w:t xml:space="preserve">button </w:t>
-      </w:r>
-      <w:r>
-        <w:rPr>
-          <w:lang w:val="en-GB"/>
-        </w:rPr>
-        <w:lastRenderedPageBreak/>
-        <w:t>state</w:t>
-      </w:r>
-      <w:r>
-        <w:rPr>
-          <w:lang w:val="en-GB"/>
-        </w:rPr>
-        <w:t xml:space="preserve">s are defined and represented by a simple numeric enumeration: </w:t>
-      </w:r>
-      <w:r>
-        <w:rPr>
-          <w:lang w:val="en-GB"/>
-        </w:rPr>
-        <w:t xml:space="preserve"> </w:t>
-      </w:r>
-      <w:r>
-        <w:rPr>
-          <w:lang w:val="en-GB"/>
-        </w:rPr>
-        <w:t xml:space="preserve">0 = not </w:t>
-      </w:r>
-      <w:r>
-        <w:rPr>
-          <w:lang w:val="en-GB"/>
-        </w:rPr>
-        <w:t xml:space="preserve">pressed, </w:t>
-      </w:r>
-      <w:r>
-        <w:rPr>
-          <w:lang w:val="en-GB"/>
-        </w:rPr>
-        <w:t xml:space="preserve">1 = </w:t>
-      </w:r>
-      <w:r>
-        <w:rPr>
-          <w:lang w:val="en-GB"/>
-        </w:rPr>
-        <w:t>pressed</w:t>
-      </w:r>
-      <w:r>
-        <w:rPr>
-          <w:lang w:val="en-GB"/>
-        </w:rPr>
-        <w:t>, 2 = long press</w:t>
-      </w:r>
-      <w:r>
-        <w:rPr>
-          <w:lang w:val="en-GB"/>
-        </w:rPr>
-        <w:t xml:space="preserve">. </w:t>
-      </w:r>
-    </w:p>
-    <w:p>
-      <w:pPr>
-        <w:pStyle w:val="Heading3"/>
-        <w:rPr>
-          <w:lang w:val="en-GB"/>
-        </w:rPr>
-      </w:pPr>
-      <w:bookmarkStart w:id="16" w:name="_Toc432937110"/>
-      <w:r>
-        <w:rPr>
-          <w:lang w:val="en-GB"/>
-        </w:rPr>
-        <w:t>About the LED Service</w:t>
-      </w:r>
-      <w:bookmarkEnd w:id="16"/>
-    </w:p>
-    <w:p>
-      <w:pPr>
-        <w:rPr>
-          <w:lang w:val="en-GB"/>
-        </w:rPr>
-      </w:pPr>
-      <w:r>
-        <w:rPr>
-          <w:lang w:val="en-GB"/>
-        </w:rPr>
-        <w:t>The service provides the client with direct control of each individual LED in the display grid. The client may also work at a higher level of abstraction and send strings of text to be displayed one character at a time on the LED display, with configurable scrolling transitions from one character to the next.</w:t>
-      </w:r>
-    </w:p>
-    <w:p>
-      <w:pPr>
-        <w:rPr>
-          <w:lang w:val="en-GB"/>
-        </w:rPr>
-      </w:pPr>
-      <w:r>
-        <w:rPr>
-          <w:lang w:val="en-GB"/>
-        </w:rPr>
-        <w:t>A single characteristic containing a 32 bit mask (7 bits are unused) represents all 25 LEDs with a 0 bit indicating LED OFF and a 1 indicating LED ON. The characteristic may be written or read in a single GATT operation allowing efficient manipulation of all LEDs in the grid.</w:t>
-      </w:r>
-    </w:p>
-    <w:p>
-      <w:pPr>
-        <w:rPr>
-          <w:lang w:val="en-GB"/>
-        </w:rPr>
-      </w:pPr>
-      <w:r>
-        <w:rPr>
-          <w:lang w:val="en-GB"/>
-        </w:rPr>
-        <w:t>O</w:t>
-      </w:r>
-      <w:r>
-        <w:rPr>
-          <w:lang w:val="en-GB"/>
-        </w:rPr>
-        <w:t>ther characteristics allow a text string to be written to it by the client for display</w:t>
-      </w:r>
-      <w:r>
-        <w:rPr>
-          <w:lang w:val="en-GB"/>
-        </w:rPr>
-        <w:t xml:space="preserve"> and the</w:t>
-      </w:r>
-      <w:r>
-        <w:rPr>
-          <w:lang w:val="en-GB"/>
-        </w:rPr>
-        <w:t xml:space="preserve"> scrolling speed </w:t>
-      </w:r>
-      <w:r>
-        <w:rPr>
-          <w:lang w:val="en-GB"/>
-        </w:rPr>
-        <w:t>may</w:t>
-      </w:r>
-      <w:r>
-        <w:rPr>
-          <w:lang w:val="en-GB"/>
-        </w:rPr>
-        <w:t xml:space="preserve"> be set.</w:t>
-      </w:r>
-    </w:p>
-    <w:p>
-      <w:pPr>
-        <w:pStyle w:val="Heading4"/>
-        <w:rPr>
-          <w:lang w:val="en-GB"/>
-        </w:rPr>
-      </w:pPr>
-      <w:r>
-        <w:rPr>
-          <w:lang w:val="en-GB"/>
-        </w:rPr>
-        <w:t>Characteristics</w:t>
-      </w:r>
-    </w:p>
-    <w:p>
-      <w:pPr>
-        <w:rPr>
-          <w:lang w:val="en-GB"/>
-        </w:rPr>
-      </w:pPr>
-      <w:r>
-        <w:rPr>
-          <w:b/>
-          <w:lang w:val="en-GB"/>
-        </w:rPr>
-        <w:t>LED Matrix State</w:t>
-      </w:r>
-      <w:r>
-        <w:rPr>
-          <w:lang w:val="en-GB"/>
-        </w:rPr>
-        <w:t xml:space="preserve">: </w:t>
-      </w:r>
-      <w:r>
-        <w:rPr>
-          <w:lang w:val="en-GB"/>
-        </w:rPr>
-        <w:t>Allows the state of any|all LEDs in the 5x5 grid to be set to on or off with a single GATT operation. Consists of a 32 bit field with bits 0 - 24 representing the off (0) or on (1) state of the corresponding LED.</w:t>
-      </w:r>
-    </w:p>
-    <w:p>
-      <w:pPr>
-        <w:rPr>
-          <w:lang w:val="en-GB"/>
-        </w:rPr>
-      </w:pPr>
-      <w:r>
-        <w:rPr>
-          <w:b/>
-          <w:lang w:val="en-GB"/>
-        </w:rPr>
-        <w:t>LED Text</w:t>
-      </w:r>
-      <w:r>
-        <w:rPr>
-          <w:lang w:val="en-GB"/>
-        </w:rPr>
-        <w:t>: A UTF-8 string to be shown on the LED display.</w:t>
-      </w:r>
-      <w:r>
-        <w:rPr>
-          <w:lang w:val="en-GB"/>
-        </w:rPr>
-        <w:t xml:space="preserve"> Note however that only a small subset of Unicode code points are supported by micro</w:t>
-      </w:r>
-      <w:proofErr w:type="gramStart"/>
-      <w:r>
-        <w:rPr>
-          <w:lang w:val="en-GB"/>
-        </w:rPr>
-        <w:t>:bit</w:t>
-      </w:r>
-      <w:proofErr w:type="gramEnd"/>
-      <w:r>
-        <w:rPr>
-          <w:lang w:val="en-GB"/>
-        </w:rPr>
-        <w:t>.</w:t>
-      </w:r>
-    </w:p>
-    <w:p>
-      <w:pPr>
-        <w:rPr>
-          <w:lang w:val="en-GB"/>
-        </w:rPr>
-      </w:pPr>
-      <w:r>
-        <w:rPr>
-          <w:b/>
-          <w:lang w:val="en-GB"/>
-        </w:rPr>
-        <w:t>Scrolling Speed</w:t>
-      </w:r>
-      <w:r>
-        <w:rPr>
-          <w:lang w:val="en-GB"/>
-        </w:rPr>
-        <w:t xml:space="preserve">: </w:t>
-      </w:r>
-      <w:r>
-        <w:rPr>
-          <w:lang w:val="en-GB"/>
-        </w:rPr>
-        <w:t>Specifies a millisecond delay to wait for in between showing each character on the display.</w:t>
-      </w:r>
-    </w:p>
-    <w:p>
-      <w:pPr>
-        <w:pStyle w:val="Heading3"/>
-        <w:rPr>
-          <w:lang w:val="en-GB"/>
-        </w:rPr>
-      </w:pPr>
-      <w:bookmarkStart w:id="17" w:name="_Toc432937111"/>
-      <w:r>
-        <w:rPr>
-          <w:lang w:val="en-GB"/>
-        </w:rPr>
-        <w:t>About the IO P</w:t>
-      </w:r>
-      <w:r>
-        <w:rPr>
-          <w:lang w:val="en-GB"/>
-        </w:rPr>
-        <w:t>in</w:t>
-      </w:r>
-      <w:r>
-        <w:rPr>
-          <w:lang w:val="en-GB"/>
-        </w:rPr>
-        <w:t xml:space="preserve"> Service</w:t>
-      </w:r>
-      <w:bookmarkEnd w:id="17"/>
-    </w:p>
-    <w:p>
-      <w:pPr>
-        <w:pStyle w:val="Heading4"/>
-        <w:rPr>
-          <w:lang w:val="en-GB"/>
-        </w:rPr>
-      </w:pPr>
-      <w:r>
-        <w:rPr>
-          <w:lang w:val="en-GB"/>
-        </w:rPr>
-        <w:t>Characteristics</w:t>
-      </w:r>
-    </w:p>
-    <w:p>
-      <w:pPr>
-        <w:rPr>
-          <w:lang w:val="en-GB"/>
-        </w:rPr>
-      </w:pPr>
-      <w:r>
-        <w:rPr>
-          <w:b/>
-          <w:lang w:val="en-GB"/>
-        </w:rPr>
-        <w:t>Pin Data</w:t>
-      </w:r>
-      <w:r>
-        <w:rPr>
-          <w:lang w:val="en-GB"/>
-        </w:rPr>
-        <w:t>:</w:t>
-      </w:r>
-      <w:r>
-        <w:rPr>
-          <w:lang w:val="en-GB"/>
-        </w:rPr>
-        <w:t xml:space="preserve"> </w:t>
-      </w:r>
-      <w:r>
-        <w:rPr>
-          <w:lang w:val="en-GB"/>
-        </w:rPr>
-        <w:t>Contains d</w:t>
-      </w:r>
-      <w:r>
-        <w:rPr>
-          <w:lang w:val="en-GB"/>
-        </w:rPr>
-        <w:t xml:space="preserve">ata relating to zero or more pins. Structured as a variable length array of up to 19 Pin Number / Value pairs. </w:t>
-      </w:r>
-      <w:r>
-        <w:rPr>
-          <w:lang w:val="en-GB"/>
-        </w:rPr>
-        <w:t>Pin Number and Value are each uint8 fields.</w:t>
-      </w:r>
-      <w:r>
-        <w:rPr>
-          <w:lang w:val="en-GB"/>
-        </w:rPr>
-        <w:t xml:space="preserve"> </w:t>
-      </w:r>
-      <w:r>
-        <w:rPr>
-          <w:lang w:val="en-GB"/>
-        </w:rPr>
-        <w:t xml:space="preserve">Note </w:t>
-      </w:r>
-      <w:r>
-        <w:rPr>
-          <w:lang w:val="en-GB"/>
-        </w:rPr>
-        <w:t xml:space="preserve">however </w:t>
-      </w:r>
-      <w:r>
-        <w:rPr>
-          <w:lang w:val="en-GB"/>
-        </w:rPr>
-        <w:t>that the micro</w:t>
-      </w:r>
-      <w:proofErr w:type="gramStart"/>
-      <w:r>
-        <w:rPr>
-          <w:lang w:val="en-GB"/>
-        </w:rPr>
-        <w:t>:bit</w:t>
-      </w:r>
-      <w:proofErr w:type="gramEnd"/>
-      <w:r>
-        <w:rPr>
-          <w:lang w:val="en-GB"/>
-        </w:rPr>
-        <w:t xml:space="preserve"> has a</w:t>
-      </w:r>
-      <w:r>
-        <w:rPr>
-          <w:lang w:val="en-GB"/>
-        </w:rPr>
-        <w:t xml:space="preserve"> </w:t>
-      </w:r>
-      <w:r>
-        <w:rPr>
-          <w:lang w:val="en-GB"/>
-        </w:rPr>
-        <w:t>10 bit ADC and so values are compressed to 8 bits with a loss of resolution.</w:t>
-      </w:r>
-    </w:p>
-    <w:p>
-      <w:pPr>
-        <w:rPr>
-          <w:lang w:val="en-GB"/>
-        </w:rPr>
-      </w:pPr>
-      <w:r>
-        <w:rPr>
-          <w:lang w:val="en-GB"/>
-        </w:rPr>
-        <w:t xml:space="preserve">WRITE: </w:t>
-      </w:r>
-      <w:r>
-        <w:rPr>
-          <w:lang w:val="en-GB"/>
-        </w:rPr>
-        <w:t xml:space="preserve">Clients may write values to one or more pins in a single GATT write operation. </w:t>
-      </w:r>
-      <w:r>
-        <w:rPr>
-          <w:lang w:val="en-GB"/>
-        </w:rPr>
-        <w:t xml:space="preserve">A pin to which a value is to be written must have been configured for output using the Pin IO Configuration characteristic. Any attempt to write to a </w:t>
-      </w:r>
-      <w:r>
-        <w:rPr>
-          <w:lang w:val="en-GB"/>
-        </w:rPr>
-        <w:t xml:space="preserve">pin </w:t>
-      </w:r>
-      <w:r>
-        <w:rPr>
-          <w:lang w:val="en-GB"/>
-        </w:rPr>
-        <w:t xml:space="preserve">which is </w:t>
-      </w:r>
-      <w:r>
-        <w:rPr>
-          <w:lang w:val="en-GB"/>
-        </w:rPr>
-        <w:t xml:space="preserve">configured </w:t>
-      </w:r>
-      <w:r>
-        <w:rPr>
-          <w:lang w:val="en-GB"/>
-        </w:rPr>
-        <w:t>for</w:t>
-      </w:r>
-      <w:r>
-        <w:rPr>
-          <w:lang w:val="en-GB"/>
-        </w:rPr>
-        <w:t xml:space="preserve"> input</w:t>
-      </w:r>
-      <w:r>
-        <w:rPr>
-          <w:lang w:val="en-GB"/>
-        </w:rPr>
-        <w:t xml:space="preserve"> </w:t>
-      </w:r>
-      <w:r>
-        <w:rPr>
-          <w:lang w:val="en-GB"/>
-        </w:rPr>
-        <w:t>will be ignored.</w:t>
-      </w:r>
-    </w:p>
-    <w:p>
-      <w:pPr>
-        <w:rPr>
-          <w:lang w:val="en-GB"/>
-        </w:rPr>
-      </w:pPr>
-      <w:r>
-        <w:rPr>
-          <w:lang w:val="en-GB"/>
-        </w:rPr>
-        <w:t xml:space="preserve">NOTIFY: </w:t>
-      </w:r>
-      <w:r>
-        <w:rPr>
-          <w:lang w:val="en-GB"/>
-        </w:rPr>
-        <w:t>Notifications will deliver Pin Number / Value pairs for those pins defined as input pins by the Pin IO Configuration characteristic and whose value when read differs from the last read of the pin.</w:t>
-      </w:r>
-    </w:p>
-    <w:p>
-      <w:pPr>
-        <w:rPr>
-          <w:lang w:val="en-GB"/>
-        </w:rPr>
-      </w:pPr>
-      <w:r>
-        <w:rPr>
-          <w:lang w:val="en-GB"/>
-        </w:rPr>
-        <w:t xml:space="preserve">READ: </w:t>
-      </w:r>
-      <w:r>
-        <w:rPr>
-          <w:lang w:val="en-GB"/>
-        </w:rPr>
-        <w:t xml:space="preserve">A client reading this characteristic will receive Pin Number / Value pairs for </w:t>
-      </w:r>
-      <w:r>
-        <w:rPr>
-          <w:b/>
-          <w:lang w:val="en-GB"/>
-        </w:rPr>
-        <w:t>all</w:t>
-      </w:r>
-      <w:r>
-        <w:rPr>
-          <w:lang w:val="en-GB"/>
-        </w:rPr>
-        <w:t xml:space="preserve"> those pins defined as input pins by the Pin IO Configuration characteristic.</w:t>
-      </w:r>
-    </w:p>
-    <w:p>
-      <w:pPr>
-        <w:rPr>
-          <w:lang w:val="en-GB"/>
-        </w:rPr>
-      </w:pPr>
-      <w:r>
-        <w:rPr>
-          <w:lang w:val="en-GB"/>
-        </w:rPr>
-        <w:t>The associated Pin AD Configuration characteristic allows the client to indicate how each pin is to be used, as either an analogue or a digital pin.</w:t>
-      </w:r>
-    </w:p>
-    <w:p>
-      <w:pPr>
-        <w:rPr>
-          <w:lang w:val="en-GB"/>
-        </w:rPr>
-      </w:pPr>
-      <w:r>
-        <w:rPr>
-          <w:b/>
-          <w:lang w:val="en-GB"/>
-        </w:rPr>
-        <w:t>Pin IO Configuration</w:t>
-      </w:r>
-      <w:r>
-        <w:rPr>
-          <w:lang w:val="en-GB"/>
-        </w:rPr>
-        <w:t>:</w:t>
-      </w:r>
-      <w:r>
-        <w:rPr>
-          <w:lang w:val="en-GB"/>
-        </w:rPr>
-        <w:t xml:space="preserve"> </w:t>
-      </w:r>
-      <w:r>
-        <w:rPr>
-          <w:lang w:val="en-GB"/>
-        </w:rPr>
-        <w:t>A bit mask which allows each pin to be configured for input or output use. Bit n corresponds to pin n where 0 &lt;= n &lt; 19. A value of 0 means configured for output and 1 means configured for input.</w:t>
-      </w:r>
-    </w:p>
-    <w:p>
-      <w:pPr>
-        <w:rPr>
-          <w:lang w:val="en-GB"/>
-        </w:rPr>
-      </w:pPr>
-      <w:r>
-        <w:rPr>
-          <w:b/>
-          <w:lang w:val="en-GB"/>
-        </w:rPr>
-        <w:t>Pin AD Configuration</w:t>
-      </w:r>
-      <w:r>
-        <w:rPr>
-          <w:lang w:val="en-GB"/>
-        </w:rPr>
-        <w:t>:</w:t>
-      </w:r>
-      <w:r>
-        <w:rPr>
-          <w:lang w:val="en-GB"/>
-        </w:rPr>
-        <w:t xml:space="preserve"> </w:t>
-      </w:r>
-      <w:r>
-        <w:rPr>
-          <w:lang w:val="en-GB"/>
-        </w:rPr>
-        <w:t>A bit mask which allows each pin to be configured for analogue or digital use. Bit n corresponds to pin n where 0 &lt;= n &lt; 19. A value of 0 means digital and 1 means analogue.</w:t>
-      </w:r>
-    </w:p>
-    <w:p>
-      <w:pPr>
-        <w:pStyle w:val="Heading3"/>
-        <w:rPr>
-          <w:lang w:val="en-GB"/>
-        </w:rPr>
-      </w:pPr>
-      <w:bookmarkStart w:id="18" w:name="_Toc432937112"/>
-      <w:r>
-        <w:rPr>
-          <w:lang w:val="en-GB"/>
-        </w:rPr>
-        <w:lastRenderedPageBreak/>
+      <w:bookmarkStart w:id="18" w:name="_Toc433035662"/>
+      <w:r>
+        <w:rPr>
+          <w:lang w:val="en-GB"/>
+        </w:rPr>
         <w:t xml:space="preserve">About the </w:t>
       </w:r>
       <w:r>
@@ -7148,7 +7242,14 @@
         <w:rPr>
           <w:lang w:val="en-GB"/>
         </w:rPr>
-        <w:t xml:space="preserve"> wishes to be informed of when they occur.</w:t>
+        <w:t xml:space="preserve"> wishes to be informed of when they </w:t>
+      </w:r>
+      <w:r>
+        <w:rPr>
+          <w:lang w:val="en-GB"/>
+        </w:rPr>
+        <w:lastRenderedPageBreak/>
+        <w:t>occur.</w:t>
       </w:r>
       <w:r>
         <w:rPr>
@@ -7470,12 +7571,11 @@
           <w:lang w:val="en-GB"/>
         </w:rPr>
       </w:pPr>
-      <w:bookmarkStart w:id="19" w:name="_Toc432937113"/>
-      <w:r>
-        <w:rPr>
-          <w:lang w:val="en-GB"/>
-        </w:rPr>
-        <w:lastRenderedPageBreak/>
+      <w:bookmarkStart w:id="19" w:name="_Toc433035663"/>
+      <w:r>
+        <w:rPr>
+          <w:lang w:val="en-GB"/>
+        </w:rPr>
         <w:t xml:space="preserve">About the DFU </w:t>
       </w:r>
       <w:r>
@@ -7654,7 +7754,7 @@
           <w:lang w:val="en-GB"/>
         </w:rPr>
       </w:pPr>
-      <w:bookmarkStart w:id="20" w:name="_Toc432937114"/>
+      <w:bookmarkStart w:id="20" w:name="_Toc433035664"/>
       <w:r>
         <w:rPr>
           <w:lang w:val="en-GB"/>
@@ -8905,7 +9005,7 @@
 </file>
 
 <file path=customXml/itemProps1.xml><?xml version="1.0" encoding="utf-8"?>
-<ds:datastoreItem xmlns:ds="http://schemas.openxmlformats.org/officeDocument/2006/customXml" ds:itemID="{EA5AEF92-4CA6-4B19-AA87-12C16EDAE280}">
+<ds:datastoreItem xmlns:ds="http://schemas.openxmlformats.org/officeDocument/2006/customXml" ds:itemID="{BF46A0C7-C8B7-4FE3-A7D4-60C0D3639922}">
   <ds:schemaRefs>
     <ds:schemaRef ds:uri="http://schemas.openxmlformats.org/officeDocument/2006/bibliography"/>
   </ds:schemaRefs>

</xml_diff>

<commit_message>
Corrected "Status of...." section prior to publication.
</commit_message>
<xml_diff>
--- a/docs/BBC Micro Bit Bluetooth Profile V1.6.docx
+++ b/docs/BBC Micro Bit Bluetooth Profile V1.6.docx
@@ -66,7 +66,7 @@
           <w:lang w:val="en-GB"/>
         </w:rPr>
       </w:pPr>
-      <w:bookmarkStart w:id="0" w:name="_Toc433035645"/>
+      <w:bookmarkStart w:id="0" w:name="_Toc430695161"/>
       <w:r>
         <w:rPr>
           <w:lang w:val="en-GB"/>
@@ -111,7 +111,7 @@
           <w:lang w:val="en-GB"/>
         </w:rPr>
       </w:pPr>
-      <w:bookmarkStart w:id="1" w:name="_Toc433035646"/>
+      <w:bookmarkStart w:id="1" w:name="_Toc430695162"/>
       <w:r>
         <w:rPr>
           <w:lang w:val="en-GB"/>
@@ -151,7 +151,7 @@
           <w:lang w:val="en-GB"/>
         </w:rPr>
       </w:pPr>
-      <w:bookmarkStart w:id="2" w:name="_Toc433035647"/>
+      <w:bookmarkStart w:id="2" w:name="_Toc430695163"/>
       <w:r>
         <w:rPr>
           <w:lang w:val="en-GB"/>
@@ -1969,7 +1969,7 @@
           <w:r>
             <w:fldChar w:fldCharType="separate"/>
           </w:r>
-          <w:hyperlink w:anchor="_Toc433035645" w:history="1">
+          <w:hyperlink w:anchor="_Toc430695161" w:history="1">
             <w:r>
               <w:rPr>
                 <w:rStyle w:val="Hyperlink"/>
@@ -1997,7 +1997,7 @@
                 <w:noProof/>
                 <w:webHidden/>
               </w:rPr>
-              <w:instrText xml:space="preserve"> PAGEREF _Toc433035645 \h </w:instrText>
+              <w:instrText xml:space="preserve"> PAGEREF _Toc430695161 \h </w:instrText>
             </w:r>
             <w:r>
               <w:rPr>
@@ -2039,7 +2039,7 @@
               <w:noProof/>
             </w:rPr>
           </w:pPr>
-          <w:hyperlink w:anchor="_Toc433035646" w:history="1">
+          <w:hyperlink w:anchor="_Toc430695162" w:history="1">
             <w:r>
               <w:rPr>
                 <w:rStyle w:val="Hyperlink"/>
@@ -2067,7 +2067,7 @@
                 <w:noProof/>
                 <w:webHidden/>
               </w:rPr>
-              <w:instrText xml:space="preserve"> PAGEREF _Toc433035646 \h </w:instrText>
+              <w:instrText xml:space="preserve"> PAGEREF _Toc430695162 \h </w:instrText>
             </w:r>
             <w:r>
               <w:rPr>
@@ -2109,7 +2109,7 @@
               <w:noProof/>
             </w:rPr>
           </w:pPr>
-          <w:hyperlink w:anchor="_Toc433035647" w:history="1">
+          <w:hyperlink w:anchor="_Toc430695163" w:history="1">
             <w:r>
               <w:rPr>
                 <w:rStyle w:val="Hyperlink"/>
@@ -2137,7 +2137,7 @@
                 <w:noProof/>
                 <w:webHidden/>
               </w:rPr>
-              <w:instrText xml:space="preserve"> PAGEREF _Toc433035647 \h </w:instrText>
+              <w:instrText xml:space="preserve"> PAGEREF _Toc430695163 \h </w:instrText>
             </w:r>
             <w:r>
               <w:rPr>
@@ -2179,7 +2179,7 @@
               <w:noProof/>
             </w:rPr>
           </w:pPr>
-          <w:hyperlink w:anchor="_Toc433035648" w:history="1">
+          <w:hyperlink w:anchor="_Toc430695164" w:history="1">
             <w:r>
               <w:rPr>
                 <w:rStyle w:val="Hyperlink"/>
@@ -2207,7 +2207,7 @@
                 <w:noProof/>
                 <w:webHidden/>
               </w:rPr>
-              <w:instrText xml:space="preserve"> PAGEREF _Toc433035648 \h </w:instrText>
+              <w:instrText xml:space="preserve"> PAGEREF _Toc430695164 \h </w:instrText>
             </w:r>
             <w:r>
               <w:rPr>
@@ -2249,7 +2249,7 @@
               <w:noProof/>
             </w:rPr>
           </w:pPr>
-          <w:hyperlink w:anchor="_Toc433035649" w:history="1">
+          <w:hyperlink w:anchor="_Toc430695165" w:history="1">
             <w:r>
               <w:rPr>
                 <w:rStyle w:val="Hyperlink"/>
@@ -2277,7 +2277,7 @@
                 <w:noProof/>
                 <w:webHidden/>
               </w:rPr>
-              <w:instrText xml:space="preserve"> PAGEREF _Toc433035649 \h </w:instrText>
+              <w:instrText xml:space="preserve"> PAGEREF _Toc430695165 \h </w:instrText>
             </w:r>
             <w:r>
               <w:rPr>
@@ -2319,7 +2319,7 @@
               <w:noProof/>
             </w:rPr>
           </w:pPr>
-          <w:hyperlink w:anchor="_Toc433035650" w:history="1">
+          <w:hyperlink w:anchor="_Toc430695166" w:history="1">
             <w:r>
               <w:rPr>
                 <w:rStyle w:val="Hyperlink"/>
@@ -2347,7 +2347,7 @@
                 <w:noProof/>
                 <w:webHidden/>
               </w:rPr>
-              <w:instrText xml:space="preserve"> PAGEREF _Toc433035650 \h </w:instrText>
+              <w:instrText xml:space="preserve"> PAGEREF _Toc430695166 \h </w:instrText>
             </w:r>
             <w:r>
               <w:rPr>
@@ -2389,7 +2389,7 @@
               <w:noProof/>
             </w:rPr>
           </w:pPr>
-          <w:hyperlink w:anchor="_Toc433035651" w:history="1">
+          <w:hyperlink w:anchor="_Toc430695167" w:history="1">
             <w:r>
               <w:rPr>
                 <w:rStyle w:val="Hyperlink"/>
@@ -2417,7 +2417,7 @@
                 <w:noProof/>
                 <w:webHidden/>
               </w:rPr>
-              <w:instrText xml:space="preserve"> PAGEREF _Toc433035651 \h </w:instrText>
+              <w:instrText xml:space="preserve"> PAGEREF _Toc430695167 \h </w:instrText>
             </w:r>
             <w:r>
               <w:rPr>
@@ -2459,14 +2459,14 @@
               <w:noProof/>
             </w:rPr>
           </w:pPr>
-          <w:hyperlink w:anchor="_Toc433035652" w:history="1">
+          <w:hyperlink w:anchor="_Toc430695168" w:history="1">
             <w:r>
               <w:rPr>
                 <w:rStyle w:val="Hyperlink"/>
                 <w:noProof/>
                 <w:lang w:val="en-GB"/>
               </w:rPr>
-              <w:t>The micro:bit Hardware Specification</w:t>
+              <w:t>micro:bit Hardware Specification</w:t>
             </w:r>
             <w:r>
               <w:rPr>
@@ -2487,7 +2487,7 @@
                 <w:noProof/>
                 <w:webHidden/>
               </w:rPr>
-              <w:instrText xml:space="preserve"> PAGEREF _Toc433035652 \h </w:instrText>
+              <w:instrText xml:space="preserve"> PAGEREF _Toc430695168 \h </w:instrText>
             </w:r>
             <w:r>
               <w:rPr>
@@ -2529,7 +2529,7 @@
               <w:noProof/>
             </w:rPr>
           </w:pPr>
-          <w:hyperlink w:anchor="_Toc433035653" w:history="1">
+          <w:hyperlink w:anchor="_Toc430695169" w:history="1">
             <w:r>
               <w:rPr>
                 <w:rStyle w:val="Hyperlink"/>
@@ -2557,7 +2557,7 @@
                 <w:noProof/>
                 <w:webHidden/>
               </w:rPr>
-              <w:instrText xml:space="preserve"> PAGEREF _Toc433035653 \h </w:instrText>
+              <w:instrText xml:space="preserve"> PAGEREF _Toc430695169 \h </w:instrText>
             </w:r>
             <w:r>
               <w:rPr>
@@ -2599,7 +2599,7 @@
               <w:noProof/>
             </w:rPr>
           </w:pPr>
-          <w:hyperlink w:anchor="_Toc433035654" w:history="1">
+          <w:hyperlink w:anchor="_Toc430695170" w:history="1">
             <w:r>
               <w:rPr>
                 <w:rStyle w:val="Hyperlink"/>
@@ -2627,7 +2627,7 @@
                 <w:noProof/>
                 <w:webHidden/>
               </w:rPr>
-              <w:instrText xml:space="preserve"> PAGEREF _Toc433035654 \h </w:instrText>
+              <w:instrText xml:space="preserve"> PAGEREF _Toc430695170 \h </w:instrText>
             </w:r>
             <w:r>
               <w:rPr>
@@ -2669,7 +2669,7 @@
               <w:noProof/>
             </w:rPr>
           </w:pPr>
-          <w:hyperlink w:anchor="_Toc433035655" w:history="1">
+          <w:hyperlink w:anchor="_Toc430695171" w:history="1">
             <w:r>
               <w:rPr>
                 <w:rStyle w:val="Hyperlink"/>
@@ -2697,7 +2697,7 @@
                 <w:noProof/>
                 <w:webHidden/>
               </w:rPr>
-              <w:instrText xml:space="preserve"> PAGEREF _Toc433035655 \h </w:instrText>
+              <w:instrText xml:space="preserve"> PAGEREF _Toc430695171 \h </w:instrText>
             </w:r>
             <w:r>
               <w:rPr>
@@ -2739,7 +2739,7 @@
               <w:noProof/>
             </w:rPr>
           </w:pPr>
-          <w:hyperlink w:anchor="_Toc433035656" w:history="1">
+          <w:hyperlink w:anchor="_Toc430695172" w:history="1">
             <w:r>
               <w:rPr>
                 <w:rStyle w:val="Hyperlink"/>
@@ -2767,7 +2767,7 @@
                 <w:noProof/>
                 <w:webHidden/>
               </w:rPr>
-              <w:instrText xml:space="preserve"> PAGEREF _Toc433035656 \h </w:instrText>
+              <w:instrText xml:space="preserve"> PAGEREF _Toc430695172 \h </w:instrText>
             </w:r>
             <w:r>
               <w:rPr>
@@ -2809,7 +2809,7 @@
               <w:noProof/>
             </w:rPr>
           </w:pPr>
-          <w:hyperlink w:anchor="_Toc433035657" w:history="1">
+          <w:hyperlink w:anchor="_Toc430695173" w:history="1">
             <w:r>
               <w:rPr>
                 <w:rStyle w:val="Hyperlink"/>
@@ -2837,7 +2837,7 @@
                 <w:noProof/>
                 <w:webHidden/>
               </w:rPr>
-              <w:instrText xml:space="preserve"> PAGEREF _Toc433035657 \h </w:instrText>
+              <w:instrText xml:space="preserve"> PAGEREF _Toc430695173 \h </w:instrText>
             </w:r>
             <w:r>
               <w:rPr>
@@ -2879,7 +2879,7 @@
               <w:noProof/>
             </w:rPr>
           </w:pPr>
-          <w:hyperlink w:anchor="_Toc433035658" w:history="1">
+          <w:hyperlink w:anchor="_Toc430695174" w:history="1">
             <w:r>
               <w:rPr>
                 <w:rStyle w:val="Hyperlink"/>
@@ -2907,7 +2907,7 @@
                 <w:noProof/>
                 <w:webHidden/>
               </w:rPr>
-              <w:instrText xml:space="preserve"> PAGEREF _Toc433035658 \h </w:instrText>
+              <w:instrText xml:space="preserve"> PAGEREF _Toc430695174 \h </w:instrText>
             </w:r>
             <w:r>
               <w:rPr>
@@ -2949,7 +2949,7 @@
               <w:noProof/>
             </w:rPr>
           </w:pPr>
-          <w:hyperlink w:anchor="_Toc433035659" w:history="1">
+          <w:hyperlink w:anchor="_Toc430695175" w:history="1">
             <w:r>
               <w:rPr>
                 <w:rStyle w:val="Hyperlink"/>
@@ -2977,7 +2977,7 @@
                 <w:noProof/>
                 <w:webHidden/>
               </w:rPr>
-              <w:instrText xml:space="preserve"> PAGEREF _Toc433035659 \h </w:instrText>
+              <w:instrText xml:space="preserve"> PAGEREF _Toc430695175 \h </w:instrText>
             </w:r>
             <w:r>
               <w:rPr>
@@ -3019,7 +3019,7 @@
               <w:noProof/>
             </w:rPr>
           </w:pPr>
-          <w:hyperlink w:anchor="_Toc433035660" w:history="1">
+          <w:hyperlink w:anchor="_Toc430695176" w:history="1">
             <w:r>
               <w:rPr>
                 <w:rStyle w:val="Hyperlink"/>
@@ -3047,7 +3047,7 @@
                 <w:noProof/>
                 <w:webHidden/>
               </w:rPr>
-              <w:instrText xml:space="preserve"> PAGEREF _Toc433035660 \h </w:instrText>
+              <w:instrText xml:space="preserve"> PAGEREF _Toc430695176 \h </w:instrText>
             </w:r>
             <w:r>
               <w:rPr>
@@ -3067,7 +3067,7 @@
                 <w:noProof/>
                 <w:webHidden/>
               </w:rPr>
-              <w:t>10</w:t>
+              <w:t>9</w:t>
             </w:r>
             <w:r>
               <w:rPr>
@@ -3089,7 +3089,7 @@
               <w:noProof/>
             </w:rPr>
           </w:pPr>
-          <w:hyperlink w:anchor="_Toc433035661" w:history="1">
+          <w:hyperlink w:anchor="_Toc430695177" w:history="1">
             <w:r>
               <w:rPr>
                 <w:rStyle w:val="Hyperlink"/>
@@ -3117,7 +3117,7 @@
                 <w:noProof/>
                 <w:webHidden/>
               </w:rPr>
-              <w:instrText xml:space="preserve"> PAGEREF _Toc433035661 \h </w:instrText>
+              <w:instrText xml:space="preserve"> PAGEREF _Toc430695177 \h </w:instrText>
             </w:r>
             <w:r>
               <w:rPr>
@@ -3159,7 +3159,7 @@
               <w:noProof/>
             </w:rPr>
           </w:pPr>
-          <w:hyperlink w:anchor="_Toc433035662" w:history="1">
+          <w:hyperlink w:anchor="_Toc430695178" w:history="1">
             <w:r>
               <w:rPr>
                 <w:rStyle w:val="Hyperlink"/>
@@ -3187,7 +3187,7 @@
                 <w:noProof/>
                 <w:webHidden/>
               </w:rPr>
-              <w:instrText xml:space="preserve"> PAGEREF _Toc433035662 \h </w:instrText>
+              <w:instrText xml:space="preserve"> PAGEREF _Toc430695178 \h </w:instrText>
             </w:r>
             <w:r>
               <w:rPr>
@@ -3207,7 +3207,7 @@
                 <w:noProof/>
                 <w:webHidden/>
               </w:rPr>
-              <w:t>11</w:t>
+              <w:t>10</w:t>
             </w:r>
             <w:r>
               <w:rPr>
@@ -3229,7 +3229,7 @@
               <w:noProof/>
             </w:rPr>
           </w:pPr>
-          <w:hyperlink w:anchor="_Toc433035663" w:history="1">
+          <w:hyperlink w:anchor="_Toc430695179" w:history="1">
             <w:r>
               <w:rPr>
                 <w:rStyle w:val="Hyperlink"/>
@@ -3257,7 +3257,7 @@
                 <w:noProof/>
                 <w:webHidden/>
               </w:rPr>
-              <w:instrText xml:space="preserve"> PAGEREF _Toc433035663 \h </w:instrText>
+              <w:instrText xml:space="preserve"> PAGEREF _Toc430695179 \h </w:instrText>
             </w:r>
             <w:r>
               <w:rPr>
@@ -3277,7 +3277,7 @@
                 <w:noProof/>
                 <w:webHidden/>
               </w:rPr>
-              <w:t>12</w:t>
+              <w:t>11</w:t>
             </w:r>
             <w:r>
               <w:rPr>
@@ -3299,7 +3299,7 @@
               <w:noProof/>
             </w:rPr>
           </w:pPr>
-          <w:hyperlink w:anchor="_Toc433035664" w:history="1">
+          <w:hyperlink w:anchor="_Toc430695180" w:history="1">
             <w:r>
               <w:rPr>
                 <w:rStyle w:val="Hyperlink"/>
@@ -3327,7 +3327,77 @@
                 <w:noProof/>
                 <w:webHidden/>
               </w:rPr>
-              <w:instrText xml:space="preserve"> PAGEREF _Toc433035664 \h </w:instrText>
+              <w:instrText xml:space="preserve"> PAGEREF _Toc430695180 \h </w:instrText>
+            </w:r>
+            <w:r>
+              <w:rPr>
+                <w:noProof/>
+                <w:webHidden/>
+              </w:rPr>
+            </w:r>
+            <w:r>
+              <w:rPr>
+                <w:noProof/>
+                <w:webHidden/>
+              </w:rPr>
+              <w:fldChar w:fldCharType="separate"/>
+            </w:r>
+            <w:r>
+              <w:rPr>
+                <w:noProof/>
+                <w:webHidden/>
+              </w:rPr>
+              <w:t>11</w:t>
+            </w:r>
+            <w:r>
+              <w:rPr>
+                <w:noProof/>
+                <w:webHidden/>
+              </w:rPr>
+              <w:fldChar w:fldCharType="end"/>
+            </w:r>
+          </w:hyperlink>
+        </w:p>
+        <w:p>
+          <w:pPr>
+            <w:pStyle w:val="TOC1"/>
+            <w:tabs>
+              <w:tab w:val="right" w:leader="dot" w:pos="9017"/>
+            </w:tabs>
+            <w:rPr>
+              <w:rFonts w:eastAsiaTheme="minorEastAsia"/>
+              <w:noProof/>
+            </w:rPr>
+          </w:pPr>
+          <w:hyperlink w:anchor="_Toc430695181" w:history="1">
+            <w:r>
+              <w:rPr>
+                <w:rStyle w:val="Hyperlink"/>
+                <w:noProof/>
+                <w:lang w:val="en-GB"/>
+              </w:rPr>
+              <w:t>Appendix A – Example Sequence Diagrams</w:t>
+            </w:r>
+            <w:r>
+              <w:rPr>
+                <w:noProof/>
+                <w:webHidden/>
+              </w:rPr>
+              <w:tab/>
+            </w:r>
+            <w:r>
+              <w:rPr>
+                <w:noProof/>
+                <w:webHidden/>
+              </w:rPr>
+              <w:fldChar w:fldCharType="begin"/>
+            </w:r>
+            <w:r>
+              <w:rPr>
+                <w:noProof/>
+                <w:webHidden/>
+              </w:rPr>
+              <w:instrText xml:space="preserve"> PAGEREF _Toc430695181 \h </w:instrText>
             </w:r>
             <w:r>
               <w:rPr>
@@ -3391,7 +3461,7 @@
           <w:lang w:val="en-GB"/>
         </w:rPr>
       </w:pPr>
-      <w:bookmarkStart w:id="3" w:name="_Toc433035648"/>
+      <w:bookmarkStart w:id="3" w:name="_Toc430695164"/>
       <w:r>
         <w:rPr>
           <w:lang w:val="en-GB"/>
@@ -3547,7 +3617,7 @@
           <w:lang w:val="en-GB"/>
         </w:rPr>
       </w:pPr>
-      <w:bookmarkStart w:id="4" w:name="_Toc433035649"/>
+      <w:bookmarkStart w:id="4" w:name="_Toc430695165"/>
       <w:r>
         <w:rPr>
           <w:lang w:val="en-GB"/>
@@ -3572,7 +3642,19 @@
         <w:rPr>
           <w:lang w:val="en-GB"/>
         </w:rPr>
-        <w:t>three profile reports each depicting the profile in varying degrees of detail</w:t>
+        <w:t>two</w:t>
+      </w:r>
+      <w:r>
+        <w:rPr>
+          <w:lang w:val="en-GB"/>
+        </w:rPr>
+        <w:t xml:space="preserve"> associated PDF document</w:t>
+      </w:r>
+      <w:r>
+        <w:rPr>
+          <w:lang w:val="en-GB"/>
+        </w:rPr>
+        <w:t>s depicting the profile at different levels of detail,</w:t>
       </w:r>
       <w:r>
         <w:rPr>
@@ -3600,7 +3682,7 @@
           <w:lang w:val="en-GB"/>
         </w:rPr>
       </w:pPr>
-      <w:bookmarkStart w:id="5" w:name="_Toc433035650"/>
+      <w:bookmarkStart w:id="5" w:name="_Toc430695166"/>
       <w:r>
         <w:rPr>
           <w:lang w:val="en-GB"/>
@@ -3625,110 +3707,122 @@
         <w:rPr>
           <w:lang w:val="en-GB"/>
         </w:rPr>
+        <w:t>A</w:t>
+      </w:r>
+      <w:r>
+        <w:rPr>
+          <w:lang w:val="en-GB"/>
+        </w:rPr>
+        <w:t xml:space="preserve"> version of the profile design was signed off on 28</w:t>
+      </w:r>
+      <w:r>
+        <w:rPr>
+          <w:vertAlign w:val="superscript"/>
+          <w:lang w:val="en-GB"/>
+        </w:rPr>
+        <w:t>th</w:t>
+      </w:r>
+      <w:r>
+        <w:rPr>
+          <w:lang w:val="en-GB"/>
+        </w:rPr>
+        <w:t xml:space="preserve"> May 2015. It was</w:t>
+      </w:r>
+      <w:r>
+        <w:rPr>
+          <w:lang w:val="en-GB"/>
+        </w:rPr>
+        <w:t xml:space="preserve"> anticipated however that minor changes w</w:t>
+      </w:r>
+      <w:r>
+        <w:rPr>
+          <w:lang w:val="en-GB"/>
+        </w:rPr>
+        <w:t>ould</w:t>
+      </w:r>
+      <w:r>
+        <w:rPr>
+          <w:lang w:val="en-GB"/>
+        </w:rPr>
+        <w:t xml:space="preserve"> be required and that these will be identified and applied iteratively during the implementation of the profile. For example data types may need optimising</w:t>
+      </w:r>
+      <w:r>
+        <w:rPr>
+          <w:lang w:val="en-GB"/>
+        </w:rPr>
+        <w:t xml:space="preserve">. </w:t>
+      </w:r>
+      <w:r>
+        <w:rPr>
+          <w:lang w:val="en-GB"/>
+        </w:rPr>
+        <w:t>Any f</w:t>
+      </w:r>
+      <w:r>
+        <w:rPr>
+          <w:lang w:val="en-GB"/>
+        </w:rPr>
+        <w:t>u</w:t>
+      </w:r>
+      <w:r>
+        <w:rPr>
+          <w:lang w:val="en-GB"/>
+        </w:rPr>
+        <w:t>rther changes</w:t>
+      </w:r>
+      <w:r>
+        <w:rPr>
+          <w:lang w:val="en-GB"/>
+        </w:rPr>
+        <w:t xml:space="preserve"> will mostly require the profile designer, Martin Woolley of the Bluetooth SIG to </w:t>
+      </w:r>
+      <w:r>
+        <w:rPr>
+          <w:lang w:val="en-GB"/>
+        </w:rPr>
+        <w:t>work</w:t>
+      </w:r>
+      <w:r>
+        <w:rPr>
+          <w:lang w:val="en-GB"/>
+        </w:rPr>
+        <w:t xml:space="preserve"> with Joe Finney of Lancaster University. </w:t>
+      </w:r>
+    </w:p>
+    <w:p>
+      <w:pPr>
+        <w:rPr>
+          <w:b/>
+          <w:lang w:val="en-GB"/>
+        </w:rPr>
+      </w:pPr>
+      <w:r>
+        <w:rPr>
+          <w:b/>
+          <w:lang w:val="en-GB"/>
+        </w:rPr>
         <w:t>T</w:t>
       </w:r>
       <w:r>
         <w:rPr>
-          <w:lang w:val="en-GB"/>
-        </w:rPr>
-        <w:t xml:space="preserve">he profile design was </w:t>
-      </w:r>
-      <w:r>
-        <w:rPr>
-          <w:lang w:val="en-GB"/>
-        </w:rPr>
-        <w:t>originally s</w:t>
-      </w:r>
-      <w:r>
-        <w:rPr>
-          <w:lang w:val="en-GB"/>
-        </w:rPr>
-        <w:t>igned off on 28</w:t>
-      </w:r>
-      <w:r>
-        <w:rPr>
-          <w:vertAlign w:val="superscript"/>
-          <w:lang w:val="en-GB"/>
-        </w:rPr>
-        <w:t>th</w:t>
-      </w:r>
-      <w:r>
-        <w:rPr>
-          <w:lang w:val="en-GB"/>
-        </w:rPr>
-        <w:t xml:space="preserve"> May 2015. It was</w:t>
-      </w:r>
-      <w:r>
-        <w:rPr>
-          <w:lang w:val="en-GB"/>
-        </w:rPr>
-        <w:t xml:space="preserve"> anticipated </w:t>
-      </w:r>
-      <w:r>
-        <w:rPr>
-          <w:lang w:val="en-GB"/>
-        </w:rPr>
-        <w:t xml:space="preserve">at the time </w:t>
-      </w:r>
-      <w:r>
-        <w:rPr>
-          <w:lang w:val="en-GB"/>
-        </w:rPr>
-        <w:t>however</w:t>
-      </w:r>
-      <w:r>
-        <w:rPr>
-          <w:lang w:val="en-GB"/>
-        </w:rPr>
-        <w:t>,</w:t>
-      </w:r>
-      <w:r>
-        <w:rPr>
-          <w:lang w:val="en-GB"/>
-        </w:rPr>
-        <w:t xml:space="preserve"> that </w:t>
-      </w:r>
-      <w:r>
-        <w:rPr>
-          <w:lang w:val="en-GB"/>
-        </w:rPr>
-        <w:t xml:space="preserve">further </w:t>
-      </w:r>
-      <w:r>
-        <w:rPr>
-          <w:lang w:val="en-GB"/>
-        </w:rPr>
-        <w:t>changes w</w:t>
-      </w:r>
-      <w:r>
-        <w:rPr>
-          <w:lang w:val="en-GB"/>
-        </w:rPr>
-        <w:t>ould</w:t>
-      </w:r>
-      <w:r>
-        <w:rPr>
-          <w:lang w:val="en-GB"/>
-        </w:rPr>
-        <w:t xml:space="preserve"> be required and that these w</w:t>
-      </w:r>
-      <w:r>
-        <w:rPr>
-          <w:lang w:val="en-GB"/>
-        </w:rPr>
-        <w:t>ould</w:t>
-      </w:r>
-      <w:r>
-        <w:rPr>
-          <w:lang w:val="en-GB"/>
-        </w:rPr>
-        <w:t xml:space="preserve"> be identified and applied iteratively during the implementation of the profile. </w:t>
-      </w:r>
-      <w:r>
-        <w:rPr>
-          <w:lang w:val="en-GB"/>
-        </w:rPr>
-        <w:t>This proved to be the case and various modifications for optimisation and other reasons have been applied to the design. The change history details the evolution of the profile since the initial sign off.</w:t>
+          <w:b/>
+          <w:lang w:val="en-GB"/>
+        </w:rPr>
+        <w:t xml:space="preserve">he design </w:t>
+      </w:r>
+      <w:r>
+        <w:rPr>
+          <w:b/>
+          <w:lang w:val="en-GB"/>
+        </w:rPr>
+        <w:t>should now be considered to be</w:t>
+      </w:r>
+      <w:r>
+        <w:rPr>
+          <w:b/>
+          <w:lang w:val="en-GB"/>
+        </w:rPr>
+        <w:t xml:space="preserve"> under change control.</w:t>
       </w:r>
     </w:p>
     <w:p>
@@ -3738,7 +3832,9 @@
           <w:lang w:val="en-GB"/>
         </w:rPr>
       </w:pPr>
-      <w:bookmarkStart w:id="6" w:name="_Toc433035651"/>
+      <w:bookmarkStart w:id="6" w:name="_Toc430695167"/>
+      <w:bookmarkStart w:id="7" w:name="_GoBack"/>
+      <w:bookmarkEnd w:id="7"/>
       <w:r>
         <w:rPr>
           <w:lang w:val="en-GB"/>
@@ -3797,7 +3893,353 @@
           <w:lang w:val="en-GB"/>
         </w:rPr>
       </w:pPr>
-      <w:bookmarkStart w:id="7" w:name="_Toc433035652"/>
+      <w:bookmarkStart w:id="8" w:name="_Toc430695168"/>
+      <w:proofErr w:type="gramStart"/>
+      <w:r>
+        <w:rPr>
+          <w:lang w:val="en-GB"/>
+        </w:rPr>
+        <w:t>micro:</w:t>
+      </w:r>
+      <w:proofErr w:type="gramEnd"/>
+      <w:r>
+        <w:rPr>
+          <w:lang w:val="en-GB"/>
+        </w:rPr>
+        <w:t>bit</w:t>
+      </w:r>
+      <w:r>
+        <w:rPr>
+          <w:lang w:val="en-GB"/>
+        </w:rPr>
+        <w:t xml:space="preserve"> Hardware Specification</w:t>
+      </w:r>
+      <w:bookmarkEnd w:id="8"/>
+    </w:p>
+    <w:p>
+      <w:pPr>
+        <w:rPr>
+          <w:b/>
+          <w:lang w:val="en-GB"/>
+        </w:rPr>
+      </w:pPr>
+    </w:p>
+    <w:p>
+      <w:pPr>
+        <w:rPr>
+          <w:b/>
+          <w:lang w:val="en-GB"/>
+        </w:rPr>
+      </w:pPr>
+      <w:r>
+        <w:rPr>
+          <w:b/>
+          <w:lang w:val="en-GB"/>
+        </w:rPr>
+        <w:t>Bluetooth Low Energy</w:t>
+      </w:r>
+    </w:p>
+    <w:p>
+      <w:pPr>
+        <w:rPr>
+          <w:lang w:val="en-GB"/>
+        </w:rPr>
+      </w:pPr>
+      <w:r>
+        <w:rPr>
+          <w:lang w:val="en-GB"/>
+        </w:rPr>
+        <w:t>Nordic Semiconductor nRF51822 with S1</w:t>
+      </w:r>
+      <w:r>
+        <w:rPr>
+          <w:lang w:val="en-GB"/>
+        </w:rPr>
+        <w:t>1</w:t>
+      </w:r>
+      <w:r>
+        <w:rPr>
+          <w:lang w:val="en-GB"/>
+        </w:rPr>
+        <w:t>0 soft device capable of both central and peripheral mode</w:t>
+      </w:r>
+    </w:p>
+    <w:p>
+      <w:pPr>
+        <w:rPr>
+          <w:lang w:val="en-GB"/>
+        </w:rPr>
+      </w:pPr>
+      <w:r>
+        <w:rPr>
+          <w:lang w:val="en-GB"/>
+        </w:rPr>
+        <w:t>Bluetooth 4.1 compliant</w:t>
+      </w:r>
+    </w:p>
+    <w:p>
+      <w:pPr>
+        <w:rPr>
+          <w:lang w:val="en-GB"/>
+        </w:rPr>
+      </w:pPr>
+      <w:r>
+        <w:rPr>
+          <w:b/>
+          <w:lang w:val="en-GB"/>
+        </w:rPr>
+        <w:t>Sensors</w:t>
+      </w:r>
+    </w:p>
+    <w:p>
+      <w:pPr>
+        <w:rPr>
+          <w:lang w:val="en-GB"/>
+        </w:rPr>
+      </w:pPr>
+      <w:r>
+        <w:rPr>
+          <w:lang w:val="en-GB"/>
+        </w:rPr>
+        <w:t>Accelerometer</w:t>
+      </w:r>
+    </w:p>
+    <w:p>
+      <w:pPr>
+        <w:rPr>
+          <w:lang w:val="en-GB"/>
+        </w:rPr>
+      </w:pPr>
+      <w:r>
+        <w:rPr>
+          <w:lang w:val="en-GB"/>
+        </w:rPr>
+        <w:t>Magnetometer</w:t>
+      </w:r>
+    </w:p>
+    <w:p>
+      <w:pPr>
+        <w:rPr>
+          <w:b/>
+          <w:lang w:val="en-GB"/>
+        </w:rPr>
+      </w:pPr>
+      <w:r>
+        <w:rPr>
+          <w:b/>
+          <w:lang w:val="en-GB"/>
+        </w:rPr>
+        <w:t>User Interface</w:t>
+      </w:r>
+    </w:p>
+    <w:p>
+      <w:pPr>
+        <w:rPr>
+          <w:lang w:val="en-GB"/>
+        </w:rPr>
+      </w:pPr>
+      <w:r>
+        <w:rPr>
+          <w:lang w:val="en-GB"/>
+        </w:rPr>
+        <w:t>2 buttons</w:t>
+      </w:r>
+    </w:p>
+    <w:p>
+      <w:pPr>
+        <w:rPr>
+          <w:lang w:val="en-GB"/>
+        </w:rPr>
+      </w:pPr>
+      <w:r>
+        <w:rPr>
+          <w:lang w:val="en-GB"/>
+        </w:rPr>
+        <w:t>25 LED matrix</w:t>
+      </w:r>
+      <w:r>
+        <w:rPr>
+          <w:lang w:val="en-GB"/>
+        </w:rPr>
+        <w:t xml:space="preserve"> (red)</w:t>
+      </w:r>
+    </w:p>
+    <w:p>
+      <w:pPr>
+        <w:rPr>
+          <w:lang w:val="en-GB"/>
+        </w:rPr>
+      </w:pPr>
+      <w:r>
+        <w:rPr>
+          <w:lang w:val="en-GB"/>
+        </w:rPr>
+        <w:t>1 x System LED (yellow)</w:t>
+      </w:r>
+    </w:p>
+    <w:p>
+      <w:pPr>
+        <w:rPr>
+          <w:lang w:val="en-GB"/>
+        </w:rPr>
+      </w:pPr>
+      <w:r>
+        <w:rPr>
+          <w:b/>
+          <w:lang w:val="en-GB"/>
+        </w:rPr>
+        <w:t>I/O</w:t>
+      </w:r>
+    </w:p>
+    <w:p>
+      <w:pPr>
+        <w:rPr>
+          <w:lang w:val="en-GB"/>
+        </w:rPr>
+      </w:pPr>
+      <w:r>
+        <w:rPr>
+          <w:lang w:val="en-GB"/>
+        </w:rPr>
+        <w:lastRenderedPageBreak/>
+        <w:t>18 pins which may be used as either analogue or digital pins according to explicit configuration. The device firmware will automatically configure the input/output mode of a pin according to I/O operations addressed to it.</w:t>
+      </w:r>
+    </w:p>
+    <w:p>
+      <w:pPr>
+        <w:rPr>
+          <w:lang w:val="en-GB"/>
+        </w:rPr>
+      </w:pPr>
+      <w:r>
+        <w:rPr>
+          <w:b/>
+          <w:lang w:val="en-GB"/>
+        </w:rPr>
+        <w:t>Power</w:t>
+      </w:r>
+    </w:p>
+    <w:p>
+      <w:pPr>
+        <w:rPr>
+          <w:lang w:val="en-GB"/>
+        </w:rPr>
+      </w:pPr>
+      <w:r>
+        <w:rPr>
+          <w:lang w:val="en-GB"/>
+        </w:rPr>
+        <w:t>1 x cell battery</w:t>
+      </w:r>
+    </w:p>
+    <w:p>
+      <w:pPr>
+        <w:pStyle w:val="Heading3"/>
+        <w:rPr>
+          <w:lang w:val="en-GB"/>
+        </w:rPr>
+      </w:pPr>
+      <w:bookmarkStart w:id="9" w:name="_Toc430695169"/>
+      <w:r>
+        <w:rPr>
+          <w:lang w:val="en-GB"/>
+        </w:rPr>
+        <w:t>General Design Assumptions</w:t>
+      </w:r>
+      <w:bookmarkEnd w:id="9"/>
+    </w:p>
+    <w:p>
+      <w:pPr>
+        <w:rPr>
+          <w:lang w:val="en-GB"/>
+        </w:rPr>
+      </w:pPr>
+      <w:proofErr w:type="gramStart"/>
+      <w:r>
+        <w:rPr>
+          <w:lang w:val="en-GB"/>
+        </w:rPr>
+        <w:t>micro:</w:t>
+      </w:r>
+      <w:proofErr w:type="gramEnd"/>
+      <w:r>
+        <w:rPr>
+          <w:lang w:val="en-GB"/>
+        </w:rPr>
+        <w:t>bit</w:t>
+      </w:r>
+      <w:r>
+        <w:rPr>
+          <w:lang w:val="en-GB"/>
+        </w:rPr>
+        <w:t xml:space="preserve"> will act as a GAP peripheral and advertise so that GAP central devices such as a smart phone can discover and connect to it.</w:t>
+      </w:r>
+    </w:p>
+    <w:p>
+      <w:pPr>
+        <w:rPr>
+          <w:lang w:val="en-GB"/>
+        </w:rPr>
+      </w:pPr>
+      <w:r>
+        <w:rPr>
+          <w:lang w:val="en-GB"/>
+        </w:rPr>
+        <w:t xml:space="preserve">Standard Bluetooth SIG “adopted” services will be used where appropriate in conjunction with custom services designed specifically for </w:t>
+      </w:r>
+      <w:r>
+        <w:rPr>
+          <w:lang w:val="en-GB"/>
+        </w:rPr>
+        <w:t>micro</w:t>
+      </w:r>
+      <w:proofErr w:type="gramStart"/>
+      <w:r>
+        <w:rPr>
+          <w:lang w:val="en-GB"/>
+        </w:rPr>
+        <w:t>:bit</w:t>
+      </w:r>
+      <w:proofErr w:type="gramEnd"/>
+      <w:r>
+        <w:rPr>
+          <w:lang w:val="en-GB"/>
+        </w:rPr>
+        <w:t xml:space="preserve">. As such the </w:t>
+      </w:r>
+      <w:r>
+        <w:rPr>
+          <w:lang w:val="en-GB"/>
+        </w:rPr>
+        <w:t>micro</w:t>
+      </w:r>
+      <w:proofErr w:type="gramStart"/>
+      <w:r>
+        <w:rPr>
+          <w:lang w:val="en-GB"/>
+        </w:rPr>
+        <w:t>:bit</w:t>
+      </w:r>
+      <w:proofErr w:type="gramEnd"/>
+      <w:r>
+        <w:rPr>
+          <w:lang w:val="en-GB"/>
+        </w:rPr>
+        <w:t xml:space="preserve"> will be shipped with a custom Bluetooth profile. </w:t>
+      </w:r>
+      <w:r>
+        <w:rPr>
+          <w:lang w:val="en-GB"/>
+        </w:rPr>
+        <w:t>At the time of writing, the Generic Access Service and Device Information Service have been identified as useful adopted services and included in the profile.</w:t>
+      </w:r>
+    </w:p>
+    <w:p>
+      <w:pPr>
+        <w:rPr>
+          <w:lang w:val="en-GB"/>
+        </w:rPr>
+      </w:pPr>
       <w:r>
         <w:rPr>
           <w:lang w:val="en-GB"/>
@@ -3822,68 +4264,61 @@
         <w:rPr>
           <w:lang w:val="en-GB"/>
         </w:rPr>
-        <w:t xml:space="preserve"> Hardware Specification</w:t>
-      </w:r>
-      <w:bookmarkEnd w:id="7"/>
-    </w:p>
-    <w:p>
-      <w:pPr>
-        <w:rPr>
-          <w:b/>
-          <w:lang w:val="en-GB"/>
-        </w:rPr>
-      </w:pPr>
-    </w:p>
-    <w:p>
-      <w:pPr>
-        <w:rPr>
-          <w:b/>
-          <w:lang w:val="en-GB"/>
-        </w:rPr>
-      </w:pPr>
-      <w:r>
-        <w:rPr>
-          <w:b/>
-          <w:lang w:val="en-GB"/>
-        </w:rPr>
-        <w:t>Bluetooth Low Energy</w:t>
-      </w:r>
-    </w:p>
-    <w:p>
-      <w:pPr>
-        <w:rPr>
-          <w:lang w:val="en-GB"/>
-        </w:rPr>
-      </w:pPr>
-      <w:r>
-        <w:rPr>
-          <w:lang w:val="en-GB"/>
-        </w:rPr>
-        <w:t>Nordic Semiconductor nRF51822 with S1</w:t>
-      </w:r>
-      <w:r>
-        <w:rPr>
-          <w:lang w:val="en-GB"/>
-        </w:rPr>
-        <w:t>1</w:t>
-      </w:r>
-      <w:r>
-        <w:rPr>
-          <w:lang w:val="en-GB"/>
-        </w:rPr>
-        <w:t xml:space="preserve">0 soft device capable of </w:t>
-      </w:r>
-      <w:r>
-        <w:rPr>
-          <w:lang w:val="en-GB"/>
-        </w:rPr>
-        <w:t>only GAP</w:t>
-      </w:r>
-      <w:r>
-        <w:rPr>
-          <w:lang w:val="en-GB"/>
-        </w:rPr>
-        <w:t xml:space="preserve"> peripheral mode</w:t>
+        <w:t xml:space="preserve"> </w:t>
+      </w:r>
+      <w:r>
+        <w:rPr>
+          <w:lang w:val="en-GB"/>
+        </w:rPr>
+        <w:t xml:space="preserve">“tethered” </w:t>
+      </w:r>
+      <w:r>
+        <w:rPr>
+          <w:lang w:val="en-GB"/>
+        </w:rPr>
+        <w:t xml:space="preserve">profile is based around the capabilities and features of the </w:t>
+      </w:r>
+      <w:r>
+        <w:rPr>
+          <w:lang w:val="en-GB"/>
+        </w:rPr>
+        <w:t>micro:bit</w:t>
+      </w:r>
+      <w:r>
+        <w:rPr>
+          <w:lang w:val="en-GB"/>
+        </w:rPr>
+        <w:t xml:space="preserve"> device itself. It is not tightly coupled to any particular application of the device </w:t>
+      </w:r>
+      <w:r>
+        <w:rPr>
+          <w:lang w:val="en-GB"/>
+        </w:rPr>
+        <w:t>such as video control or telephony. I</w:t>
+      </w:r>
+      <w:r>
+        <w:rPr>
+          <w:lang w:val="en-GB"/>
+        </w:rPr>
+        <w:t xml:space="preserve">t is </w:t>
+      </w:r>
+      <w:r>
+        <w:rPr>
+          <w:lang w:val="en-GB"/>
+        </w:rPr>
+        <w:t xml:space="preserve">however </w:t>
+      </w:r>
+      <w:r>
+        <w:rPr>
+          <w:lang w:val="en-GB"/>
+        </w:rPr>
+        <w:t xml:space="preserve">able to indicate actions it wishes a connected client device to perform </w:t>
+      </w:r>
+      <w:r>
+        <w:rPr>
+          <w:lang w:val="en-GB"/>
+        </w:rPr>
+        <w:t>or signal events that have occurred and which the client is expected to act upon in some way</w:t>
       </w:r>
       <w:r>
         <w:rPr>
@@ -3902,414 +4337,14 @@
         <w:rPr>
           <w:lang w:val="en-GB"/>
         </w:rPr>
-        <w:t>Bluetooth 4.1 compliant</w:t>
-      </w:r>
-      <w:r>
-        <w:rPr>
-          <w:lang w:val="en-GB"/>
-        </w:rPr>
-        <w:t>.</w:t>
-      </w:r>
-    </w:p>
-    <w:p>
-      <w:pPr>
-        <w:rPr>
-          <w:lang w:val="en-GB"/>
-        </w:rPr>
-      </w:pPr>
-      <w:r>
-        <w:rPr>
-          <w:b/>
-          <w:lang w:val="en-GB"/>
-        </w:rPr>
-        <w:t>Sensors</w:t>
-      </w:r>
-    </w:p>
-    <w:p>
-      <w:pPr>
-        <w:rPr>
-          <w:lang w:val="en-GB"/>
-        </w:rPr>
-      </w:pPr>
-      <w:r>
-        <w:rPr>
-          <w:lang w:val="en-GB"/>
-        </w:rPr>
-        <w:t>Accelerometer</w:t>
-      </w:r>
-    </w:p>
-    <w:p>
-      <w:pPr>
-        <w:rPr>
-          <w:lang w:val="en-GB"/>
-        </w:rPr>
-      </w:pPr>
-      <w:r>
-        <w:rPr>
-          <w:lang w:val="en-GB"/>
-        </w:rPr>
-        <w:t>Magnetometer</w:t>
-      </w:r>
-    </w:p>
-    <w:p>
-      <w:pPr>
-        <w:rPr>
-          <w:lang w:val="en-GB"/>
-        </w:rPr>
-      </w:pPr>
-      <w:r>
-        <w:rPr>
-          <w:lang w:val="en-GB"/>
-        </w:rPr>
-        <w:t>Temperature</w:t>
-      </w:r>
-    </w:p>
-    <w:p>
-      <w:pPr>
-        <w:rPr>
-          <w:b/>
-          <w:lang w:val="en-GB"/>
-        </w:rPr>
-      </w:pPr>
-      <w:r>
-        <w:rPr>
-          <w:b/>
-          <w:lang w:val="en-GB"/>
-        </w:rPr>
-        <w:t>User Interface</w:t>
-      </w:r>
-    </w:p>
-    <w:p>
-      <w:pPr>
-        <w:rPr>
-          <w:lang w:val="en-GB"/>
-        </w:rPr>
-      </w:pPr>
-      <w:r>
-        <w:rPr>
-          <w:lang w:val="en-GB"/>
-        </w:rPr>
-        <w:t>2 buttons</w:t>
-      </w:r>
-    </w:p>
-    <w:p>
-      <w:pPr>
-        <w:rPr>
-          <w:lang w:val="en-GB"/>
-        </w:rPr>
-      </w:pPr>
-      <w:r>
-        <w:rPr>
-          <w:lang w:val="en-GB"/>
-        </w:rPr>
-        <w:t>25 LED matrix</w:t>
-      </w:r>
-      <w:r>
-        <w:rPr>
-          <w:lang w:val="en-GB"/>
-        </w:rPr>
-        <w:t xml:space="preserve"> (red)</w:t>
-      </w:r>
-    </w:p>
-    <w:p>
-      <w:pPr>
-        <w:rPr>
-          <w:lang w:val="en-GB"/>
-        </w:rPr>
-      </w:pPr>
-      <w:r>
-        <w:rPr>
-          <w:lang w:val="en-GB"/>
-        </w:rPr>
-        <w:t>1 x System LED (yellow)</w:t>
-      </w:r>
-    </w:p>
-    <w:p>
-      <w:pPr>
-        <w:rPr>
-          <w:lang w:val="en-GB"/>
-        </w:rPr>
-      </w:pPr>
-      <w:r>
-        <w:rPr>
-          <w:b/>
-          <w:lang w:val="en-GB"/>
-        </w:rPr>
-        <w:t>I/O</w:t>
-      </w:r>
-    </w:p>
-    <w:p>
-      <w:pPr>
-        <w:rPr>
-          <w:lang w:val="en-GB"/>
-        </w:rPr>
-      </w:pPr>
-      <w:r>
-        <w:rPr>
-          <w:lang w:val="en-GB"/>
-        </w:rPr>
-        <w:lastRenderedPageBreak/>
-        <w:t>1</w:t>
-      </w:r>
-      <w:r>
-        <w:rPr>
-          <w:lang w:val="en-GB"/>
-        </w:rPr>
-        <w:t>9</w:t>
-      </w:r>
-      <w:r>
-        <w:rPr>
-          <w:lang w:val="en-GB"/>
-        </w:rPr>
-        <w:t xml:space="preserve"> pins which may be used as either analogue or digital pins according to explicit configuration. The device firmware will automatically configure the input/output mode of a pin according to I/O operations addressed to it.</w:t>
-      </w:r>
-    </w:p>
-    <w:p>
-      <w:pPr>
-        <w:rPr>
-          <w:lang w:val="en-GB"/>
-        </w:rPr>
-      </w:pPr>
-      <w:r>
-        <w:rPr>
-          <w:b/>
-          <w:lang w:val="en-GB"/>
-        </w:rPr>
-        <w:t>Power</w:t>
-      </w:r>
-    </w:p>
-    <w:p>
-      <w:pPr>
-        <w:rPr>
-          <w:lang w:val="en-GB"/>
-        </w:rPr>
-      </w:pPr>
-      <w:r>
-        <w:rPr>
-          <w:lang w:val="en-GB"/>
-        </w:rPr>
-        <w:t>1 x battery</w:t>
-      </w:r>
-      <w:r>
-        <w:rPr>
-          <w:lang w:val="en-GB"/>
-        </w:rPr>
-        <w:t xml:space="preserve"> pack or USB</w:t>
-      </w:r>
-    </w:p>
-    <w:p>
-      <w:pPr>
-        <w:pStyle w:val="Heading3"/>
-        <w:rPr>
-          <w:lang w:val="en-GB"/>
-        </w:rPr>
-      </w:pPr>
-      <w:bookmarkStart w:id="8" w:name="_Toc433035653"/>
-      <w:r>
-        <w:rPr>
-          <w:lang w:val="en-GB"/>
-        </w:rPr>
-        <w:t>General Design Assumptions</w:t>
-      </w:r>
-      <w:bookmarkEnd w:id="8"/>
-    </w:p>
-    <w:p>
-      <w:pPr>
-        <w:rPr>
-          <w:lang w:val="en-GB"/>
-        </w:rPr>
-      </w:pPr>
-      <w:proofErr w:type="gramStart"/>
-      <w:r>
-        <w:rPr>
-          <w:lang w:val="en-GB"/>
-        </w:rPr>
-        <w:t>micro:</w:t>
-      </w:r>
-      <w:proofErr w:type="gramEnd"/>
-      <w:r>
-        <w:rPr>
-          <w:lang w:val="en-GB"/>
-        </w:rPr>
-        <w:t>bit</w:t>
-      </w:r>
-      <w:r>
-        <w:rPr>
-          <w:lang w:val="en-GB"/>
-        </w:rPr>
-        <w:t xml:space="preserve"> will act as a GAP peripheral and advertise so that GAP central devices such as a smart phone can discover and connect to it.</w:t>
-      </w:r>
-    </w:p>
-    <w:p>
-      <w:pPr>
-        <w:rPr>
-          <w:lang w:val="en-GB"/>
-        </w:rPr>
-      </w:pPr>
-      <w:r>
-        <w:rPr>
-          <w:lang w:val="en-GB"/>
-        </w:rPr>
-        <w:t xml:space="preserve">Standard Bluetooth SIG “adopted” services will be used where appropriate in conjunction with custom services designed specifically for </w:t>
-      </w:r>
-      <w:r>
-        <w:rPr>
-          <w:lang w:val="en-GB"/>
-        </w:rPr>
-        <w:t>micro</w:t>
-      </w:r>
-      <w:proofErr w:type="gramStart"/>
-      <w:r>
-        <w:rPr>
-          <w:lang w:val="en-GB"/>
-        </w:rPr>
-        <w:t>:bit</w:t>
-      </w:r>
-      <w:proofErr w:type="gramEnd"/>
-      <w:r>
-        <w:rPr>
-          <w:lang w:val="en-GB"/>
-        </w:rPr>
-        <w:t xml:space="preserve">. As such the </w:t>
-      </w:r>
-      <w:r>
-        <w:rPr>
-          <w:lang w:val="en-GB"/>
-        </w:rPr>
-        <w:t>micro</w:t>
-      </w:r>
-      <w:proofErr w:type="gramStart"/>
-      <w:r>
-        <w:rPr>
-          <w:lang w:val="en-GB"/>
-        </w:rPr>
-        <w:t>:bit</w:t>
-      </w:r>
-      <w:proofErr w:type="gramEnd"/>
-      <w:r>
-        <w:rPr>
-          <w:lang w:val="en-GB"/>
-        </w:rPr>
-        <w:t xml:space="preserve"> will be shipped with a custom Bluetooth profile. </w:t>
-      </w:r>
-      <w:r>
-        <w:rPr>
-          <w:lang w:val="en-GB"/>
-        </w:rPr>
-        <w:t>At the time of writing, the Generic Access Service and Device Information Service have been identified as useful adopted services and included in the profile.</w:t>
-      </w:r>
-    </w:p>
-    <w:p>
-      <w:pPr>
-        <w:rPr>
-          <w:lang w:val="en-GB"/>
-        </w:rPr>
-      </w:pPr>
-      <w:r>
-        <w:rPr>
-          <w:lang w:val="en-GB"/>
-        </w:rPr>
-        <w:t xml:space="preserve">The </w:t>
-      </w:r>
-      <w:r>
-        <w:rPr>
-          <w:lang w:val="en-GB"/>
-        </w:rPr>
-        <w:t>micro</w:t>
-      </w:r>
-      <w:proofErr w:type="gramStart"/>
-      <w:r>
-        <w:rPr>
-          <w:lang w:val="en-GB"/>
-        </w:rPr>
-        <w:t>:bit</w:t>
-      </w:r>
-      <w:proofErr w:type="gramEnd"/>
+        <w:t>All services are “primary services” and so may be discovered and enumerated by a client wishing to determine the capabilities of the device.</w:t>
+      </w:r>
       <w:r>
         <w:rPr>
           <w:lang w:val="en-GB"/>
         </w:rPr>
         <w:t xml:space="preserve"> </w:t>
       </w:r>
-      <w:r>
-        <w:rPr>
-          <w:lang w:val="en-GB"/>
-        </w:rPr>
-        <w:t xml:space="preserve">“tethered” </w:t>
-      </w:r>
-      <w:r>
-        <w:rPr>
-          <w:lang w:val="en-GB"/>
-        </w:rPr>
-        <w:t xml:space="preserve">profile is based around the capabilities and features of the </w:t>
-      </w:r>
-      <w:r>
-        <w:rPr>
-          <w:lang w:val="en-GB"/>
-        </w:rPr>
-        <w:t>micro:bit</w:t>
-      </w:r>
-      <w:r>
-        <w:rPr>
-          <w:lang w:val="en-GB"/>
-        </w:rPr>
-        <w:t xml:space="preserve"> device itself. It is not tightly coupled to any particular application of the device </w:t>
-      </w:r>
-      <w:r>
-        <w:rPr>
-          <w:lang w:val="en-GB"/>
-        </w:rPr>
-        <w:t>such as video control or telephony. I</w:t>
-      </w:r>
-      <w:r>
-        <w:rPr>
-          <w:lang w:val="en-GB"/>
-        </w:rPr>
-        <w:t xml:space="preserve">t is </w:t>
-      </w:r>
-      <w:r>
-        <w:rPr>
-          <w:lang w:val="en-GB"/>
-        </w:rPr>
-        <w:t xml:space="preserve">however </w:t>
-      </w:r>
-      <w:r>
-        <w:rPr>
-          <w:lang w:val="en-GB"/>
-        </w:rPr>
-        <w:t xml:space="preserve">able to indicate actions it wishes a connected client device to perform </w:t>
-      </w:r>
-      <w:r>
-        <w:rPr>
-          <w:lang w:val="en-GB"/>
-        </w:rPr>
-        <w:t>or signal events that have occurred and which the client is expected to act upon in some way</w:t>
-      </w:r>
-      <w:r>
-        <w:rPr>
-          <w:lang w:val="en-GB"/>
-        </w:rPr>
-        <w:t>.</w:t>
-      </w:r>
-    </w:p>
-    <w:p>
-      <w:pPr>
-        <w:rPr>
-          <w:lang w:val="en-GB"/>
-        </w:rPr>
-      </w:pPr>
-      <w:r>
-        <w:rPr>
-          <w:lang w:val="en-GB"/>
-        </w:rPr>
-        <w:t>All services are “primary services” and so may be discovered and enumerated by a client wishing to determine the capabilities of the device.</w:t>
-      </w:r>
-      <w:r>
-        <w:rPr>
-          <w:lang w:val="en-GB"/>
-        </w:rPr>
-        <w:t xml:space="preserve"> </w:t>
-      </w:r>
     </w:p>
     <w:p>
       <w:pPr>
@@ -4375,14 +4410,14 @@
           <w:lang w:val="en-GB"/>
         </w:rPr>
       </w:pPr>
-      <w:bookmarkStart w:id="9" w:name="_Toc433035654"/>
+      <w:bookmarkStart w:id="10" w:name="_Toc430695170"/>
       <w:r>
         <w:rPr>
           <w:lang w:val="en-GB"/>
         </w:rPr>
         <w:t>GATT Services</w:t>
       </w:r>
-      <w:bookmarkEnd w:id="9"/>
+      <w:bookmarkEnd w:id="10"/>
     </w:p>
     <w:tbl>
       <w:tblPr>
@@ -4854,19 +4889,6 @@
               <w:t>.</w:t>
             </w:r>
           </w:p>
-          <w:p>
-            <w:pPr>
-              <w:rPr>
-                <w:lang w:val="en-GB"/>
-              </w:rPr>
-            </w:pPr>
-            <w:r>
-              <w:rPr>
-                <w:lang w:val="en-GB"/>
-              </w:rPr>
-              <w:t>Samling period may be set via the Temperature Period characteristic.</w:t>
-            </w:r>
-          </w:p>
         </w:tc>
       </w:tr>
       <w:tr>
@@ -5271,19 +5293,7 @@
               <w:rPr>
                 <w:lang w:val="en-GB"/>
               </w:rPr>
-              <w:t>a type</w:t>
-            </w:r>
-            <w:r>
-              <w:rPr>
-                <w:lang w:val="en-GB"/>
-              </w:rPr>
-              <w:t xml:space="preserve"> /</w:t>
-            </w:r>
-            <w:r>
-              <w:rPr>
-                <w:lang w:val="en-GB"/>
-              </w:rPr>
-              <w:t xml:space="preserve"> origin.</w:t>
+              <w:t>a type and a reason or origin.</w:t>
             </w:r>
           </w:p>
         </w:tc>
@@ -5342,14 +5352,14 @@
           <w:lang w:val="en-GB"/>
         </w:rPr>
       </w:pPr>
-      <w:bookmarkStart w:id="10" w:name="_Toc433035655"/>
+      <w:bookmarkStart w:id="11" w:name="_Toc430695171"/>
       <w:r>
         <w:rPr>
           <w:lang w:val="en-GB"/>
         </w:rPr>
         <w:t>About the Device Information Service</w:t>
       </w:r>
-      <w:bookmarkEnd w:id="10"/>
+      <w:bookmarkEnd w:id="11"/>
     </w:p>
     <w:p>
       <w:pPr>
@@ -5419,14 +5429,14 @@
           <w:lang w:val="en-GB"/>
         </w:rPr>
       </w:pPr>
-      <w:bookmarkStart w:id="11" w:name="_Toc433035656"/>
+      <w:bookmarkStart w:id="12" w:name="_Toc430695172"/>
       <w:r>
         <w:rPr>
           <w:lang w:val="en-GB"/>
         </w:rPr>
         <w:t>About the Accelerometer Service</w:t>
       </w:r>
-      <w:bookmarkEnd w:id="11"/>
+      <w:bookmarkEnd w:id="12"/>
     </w:p>
     <w:p>
       <w:pPr>
@@ -5465,19 +5475,7 @@
         <w:rPr>
           <w:lang w:val="en-GB"/>
         </w:rPr>
-        <w:t>Contains accelerometer measurem</w:t>
-      </w:r>
-      <w:r>
-        <w:rPr>
-          <w:lang w:val="en-GB"/>
-        </w:rPr>
-        <w:t xml:space="preserve">ents for X, Y and Z axes as 3 </w:t>
-      </w:r>
-      <w:r>
-        <w:rPr>
-          <w:lang w:val="en-GB"/>
-        </w:rPr>
-        <w:t>signed 16 bit values in that order</w:t>
+        <w:t>Contains accelerometer measurements for X, Y and Z axes as 3 unsigned 16 bit values in that order</w:t>
       </w:r>
       <w:r>
         <w:rPr>
@@ -5523,17 +5521,293 @@
         </w:rPr>
         <w:t>Determines the frequency with which accelerometer data is reported in milliseconds.</w:t>
       </w:r>
-      <w:r>
-        <w:rPr>
-          <w:lang w:val="en-GB"/>
-        </w:rPr>
-        <w:t xml:space="preserve"> The following values only are supported currently. If another value is specified, micro</w:t>
+    </w:p>
+    <w:p>
+      <w:pPr>
+        <w:pStyle w:val="Heading3"/>
+        <w:rPr>
+          <w:lang w:val="en-GB"/>
+        </w:rPr>
+      </w:pPr>
+      <w:bookmarkStart w:id="13" w:name="_Toc430695173"/>
+      <w:r>
+        <w:rPr>
+          <w:lang w:val="en-GB"/>
+        </w:rPr>
+        <w:t>About the Magnetometer Service</w:t>
+      </w:r>
+      <w:bookmarkEnd w:id="13"/>
+    </w:p>
+    <w:p>
+      <w:pPr>
+        <w:pStyle w:val="Heading4"/>
+        <w:rPr>
+          <w:lang w:val="en-GB"/>
+        </w:rPr>
+      </w:pPr>
+      <w:r>
+        <w:rPr>
+          <w:lang w:val="en-GB"/>
+        </w:rPr>
+        <w:t>Characteristics</w:t>
+      </w:r>
+    </w:p>
+    <w:p>
+      <w:pPr>
+        <w:rPr>
+          <w:lang w:val="en-GB"/>
+        </w:rPr>
+      </w:pPr>
+      <w:r>
+        <w:rPr>
+          <w:b/>
+          <w:lang w:val="en-GB"/>
+        </w:rPr>
+        <w:t>Magnetometer</w:t>
+      </w:r>
+      <w:r>
+        <w:rPr>
+          <w:b/>
+          <w:lang w:val="en-GB"/>
+        </w:rPr>
+        <w:t xml:space="preserve"> Data</w:t>
+      </w:r>
+      <w:r>
+        <w:rPr>
+          <w:lang w:val="en-GB"/>
+        </w:rPr>
+        <w:t xml:space="preserve">: </w:t>
+      </w:r>
+      <w:r>
+        <w:rPr>
+          <w:lang w:val="en-GB"/>
+        </w:rPr>
+        <w:t xml:space="preserve">Contains </w:t>
+      </w:r>
+      <w:r>
+        <w:rPr>
+          <w:lang w:val="en-GB"/>
+        </w:rPr>
+        <w:t>magnetometer</w:t>
+      </w:r>
+      <w:r>
+        <w:rPr>
+          <w:lang w:val="en-GB"/>
+        </w:rPr>
+        <w:t xml:space="preserve"> measurements for X, Y and Z axes as 3 unsigned 16 bit values in that order</w:t>
+      </w:r>
+      <w:r>
+        <w:rPr>
+          <w:lang w:val="en-GB"/>
+        </w:rPr>
+        <w:t xml:space="preserve"> and in little endian format</w:t>
+      </w:r>
+      <w:r>
+        <w:rPr>
+          <w:lang w:val="en-GB"/>
+        </w:rPr>
+        <w:t>. Data can be read on demand or notified periodically.</w:t>
+      </w:r>
+    </w:p>
+    <w:p>
+      <w:pPr>
+        <w:rPr>
+          <w:lang w:val="en-GB"/>
+        </w:rPr>
+      </w:pPr>
+      <w:r>
+        <w:rPr>
+          <w:b/>
+          <w:lang w:val="en-GB"/>
+        </w:rPr>
+        <w:t>Magnetometer</w:t>
+      </w:r>
+      <w:r>
+        <w:rPr>
+          <w:b/>
+          <w:lang w:val="en-GB"/>
+        </w:rPr>
+        <w:t xml:space="preserve"> </w:t>
+      </w:r>
+      <w:r>
+        <w:rPr>
+          <w:b/>
+          <w:lang w:val="en-GB"/>
+        </w:rPr>
+        <w:t>Period</w:t>
+      </w:r>
+      <w:r>
+        <w:rPr>
+          <w:lang w:val="en-GB"/>
+        </w:rPr>
+        <w:t>:</w:t>
+      </w:r>
+      <w:r>
+        <w:rPr>
+          <w:lang w:val="en-GB"/>
+        </w:rPr>
+        <w:t xml:space="preserve"> </w:t>
+      </w:r>
+      <w:r>
+        <w:rPr>
+          <w:lang w:val="en-GB"/>
+        </w:rPr>
+        <w:t xml:space="preserve">Determines the frequency with which </w:t>
+      </w:r>
+      <w:r>
+        <w:rPr>
+          <w:lang w:val="en-GB"/>
+        </w:rPr>
+        <w:t>magnetom</w:t>
+      </w:r>
+      <w:r>
+        <w:rPr>
+          <w:lang w:val="en-GB"/>
+        </w:rPr>
+        <w:t>eter data is reported in milliseconds.</w:t>
+      </w:r>
+    </w:p>
+    <w:p>
+      <w:pPr>
+        <w:rPr>
+          <w:lang w:val="en-GB"/>
+        </w:rPr>
+      </w:pPr>
+      <w:r>
+        <w:rPr>
+          <w:b/>
+          <w:lang w:val="en-GB"/>
+        </w:rPr>
+        <w:t>Magnetometer Bearing</w:t>
+      </w:r>
+      <w:r>
+        <w:rPr>
+          <w:lang w:val="en-GB"/>
+        </w:rPr>
+        <w:t xml:space="preserve">: </w:t>
+      </w:r>
+      <w:r>
+        <w:rPr>
+          <w:lang w:val="en-GB"/>
+        </w:rPr>
+        <w:t>Compass bearing in degrees from North.</w:t>
+      </w:r>
+    </w:p>
+    <w:p>
+      <w:pPr>
+        <w:pStyle w:val="Heading3"/>
+        <w:rPr>
+          <w:lang w:val="en-GB"/>
+        </w:rPr>
+      </w:pPr>
+      <w:bookmarkStart w:id="14" w:name="_Toc430695174"/>
+      <w:r>
+        <w:rPr>
+          <w:lang w:val="en-GB"/>
+        </w:rPr>
+        <w:t>About the Temperature Service</w:t>
+      </w:r>
+      <w:bookmarkEnd w:id="14"/>
+    </w:p>
+    <w:p>
+      <w:pPr>
+        <w:pStyle w:val="Heading4"/>
+        <w:rPr>
+          <w:lang w:val="en-GB"/>
+        </w:rPr>
+      </w:pPr>
+      <w:r>
+        <w:rPr>
+          <w:lang w:val="en-GB"/>
+        </w:rPr>
+        <w:t>Characteristics</w:t>
+      </w:r>
+    </w:p>
+    <w:p>
+      <w:pPr>
+        <w:rPr>
+          <w:lang w:val="en-GB"/>
+        </w:rPr>
+      </w:pPr>
+      <w:r>
+        <w:rPr>
+          <w:b/>
+          <w:lang w:val="en-GB"/>
+        </w:rPr>
+        <w:t>Temperature</w:t>
+      </w:r>
+      <w:r>
+        <w:rPr>
+          <w:lang w:val="en-GB"/>
+        </w:rPr>
+        <w:t xml:space="preserve">: </w:t>
+      </w:r>
+      <w:r>
+        <w:rPr>
+          <w:lang w:val="en-GB"/>
+        </w:rPr>
+        <w:t xml:space="preserve">Signed integer 8 bit value in </w:t>
       </w:r>
       <w:proofErr w:type="gramStart"/>
       <w:r>
         <w:rPr>
           <w:lang w:val="en-GB"/>
         </w:rPr>
+        <w:t>celsius</w:t>
+      </w:r>
+      <w:proofErr w:type="gramEnd"/>
+      <w:r>
+        <w:rPr>
+          <w:lang w:val="en-GB"/>
+        </w:rPr>
+        <w:t>.</w:t>
+      </w:r>
+    </w:p>
+    <w:p>
+      <w:pPr>
+        <w:pStyle w:val="Heading3"/>
+        <w:rPr>
+          <w:lang w:val="en-GB"/>
+        </w:rPr>
+      </w:pPr>
+      <w:bookmarkStart w:id="15" w:name="_Toc430695175"/>
+      <w:r>
+        <w:rPr>
+          <w:lang w:val="en-GB"/>
+        </w:rPr>
+        <w:t>About the Button Service</w:t>
+      </w:r>
+      <w:bookmarkEnd w:id="15"/>
+    </w:p>
+    <w:p>
+      <w:pPr>
+        <w:rPr>
+          <w:lang w:val="en-GB"/>
+        </w:rPr>
+      </w:pPr>
+      <w:r>
+        <w:rPr>
+          <w:lang w:val="en-GB"/>
+        </w:rPr>
+        <w:t xml:space="preserve">The Button Service </w:t>
+      </w:r>
+      <w:r>
+        <w:rPr>
+          <w:lang w:val="en-GB"/>
+        </w:rPr>
+        <w:t xml:space="preserve">exposes the two buttons on the </w:t>
+      </w:r>
+      <w:r>
+        <w:rPr>
+          <w:lang w:val="en-GB"/>
+        </w:rPr>
+        <w:t>micro</w:t>
+      </w:r>
+      <w:proofErr w:type="gramStart"/>
+      <w:r>
+        <w:rPr>
+          <w:lang w:val="en-GB"/>
+        </w:rPr>
         <w:t>:bit</w:t>
       </w:r>
       <w:proofErr w:type="gramEnd"/>
@@ -5541,199 +5815,840 @@
         <w:rPr>
           <w:lang w:val="en-GB"/>
         </w:rPr>
-        <w:t xml:space="preserve"> will select the nearest supported value which is greater th</w:t>
-      </w:r>
-      <w:r>
-        <w:rPr>
-          <w:lang w:val="en-GB"/>
-        </w:rPr>
-        <w:t>an</w:t>
-      </w:r>
-      <w:r>
-        <w:rPr>
-          <w:lang w:val="en-GB"/>
-        </w:rPr>
-        <w:t xml:space="preserve"> that which was specified:</w:t>
-      </w:r>
-    </w:p>
-    <w:p>
-      <w:pPr>
-        <w:pStyle w:val="Code"/>
-      </w:pPr>
-      <w:r>
-        <w:t>1</w:t>
-      </w:r>
-      <w:r>
+        <w:t xml:space="preserve"> and allows their state to be read on demand by a connected client or the client to subscribe to notifications of state change.</w:t>
+      </w:r>
+      <w:r>
+        <w:rPr>
+          <w:lang w:val="en-GB"/>
+        </w:rPr>
+        <w:t xml:space="preserve"> </w:t>
+      </w:r>
+      <w:r>
+        <w:rPr>
+          <w:lang w:val="en-GB"/>
+        </w:rPr>
+        <w:t xml:space="preserve">3 </w:t>
+      </w:r>
+      <w:r>
+        <w:rPr>
+          <w:lang w:val="en-GB"/>
+        </w:rPr>
+        <w:t>button state</w:t>
+      </w:r>
+      <w:r>
+        <w:rPr>
+          <w:lang w:val="en-GB"/>
+        </w:rPr>
+        <w:t xml:space="preserve">s are defined and represented by a simple numeric enumeration: </w:t>
+      </w:r>
+      <w:r>
+        <w:rPr>
+          <w:lang w:val="en-GB"/>
+        </w:rPr>
+        <w:t xml:space="preserve"> </w:t>
+      </w:r>
+      <w:r>
+        <w:rPr>
+          <w:lang w:val="en-GB"/>
+        </w:rPr>
+        <w:t xml:space="preserve">0 = not </w:t>
+      </w:r>
+      <w:r>
+        <w:rPr>
+          <w:lang w:val="en-GB"/>
+        </w:rPr>
+        <w:t xml:space="preserve">pressed, </w:t>
+      </w:r>
+      <w:r>
+        <w:rPr>
+          <w:lang w:val="en-GB"/>
+        </w:rPr>
+        <w:t xml:space="preserve">1 = </w:t>
+      </w:r>
+      <w:r>
+        <w:rPr>
+          <w:lang w:val="en-GB"/>
+        </w:rPr>
+        <w:t>pressed</w:t>
+      </w:r>
+      <w:r>
+        <w:rPr>
+          <w:lang w:val="en-GB"/>
+        </w:rPr>
+        <w:t>, 2 = long press</w:t>
+      </w:r>
+      <w:r>
+        <w:rPr>
+          <w:lang w:val="en-GB"/>
+        </w:rPr>
+        <w:t xml:space="preserve">. </w:t>
+      </w:r>
+    </w:p>
+    <w:p>
+      <w:pPr>
+        <w:pStyle w:val="Heading3"/>
+        <w:rPr>
+          <w:lang w:val="en-GB"/>
+        </w:rPr>
+      </w:pPr>
+      <w:bookmarkStart w:id="16" w:name="_Toc430695176"/>
+      <w:r>
+        <w:rPr>
+          <w:lang w:val="en-GB"/>
+        </w:rPr>
+        <w:t>About the LED Service</w:t>
+      </w:r>
+      <w:bookmarkEnd w:id="16"/>
+    </w:p>
+    <w:p>
+      <w:pPr>
+        <w:rPr>
+          <w:lang w:val="en-GB"/>
+        </w:rPr>
+      </w:pPr>
+      <w:r>
+        <w:rPr>
+          <w:lang w:val="en-GB"/>
+        </w:rPr>
+        <w:t>The service provides the client with direct control of each individual LED in the display grid. The client may also work at a higher level of abstraction and send strings of text to be displayed one character at a time on the LED display, with configurable scrolling transitions from one character to the next.</w:t>
+      </w:r>
+    </w:p>
+    <w:p>
+      <w:pPr>
+        <w:rPr>
+          <w:lang w:val="en-GB"/>
+        </w:rPr>
+      </w:pPr>
+      <w:r>
+        <w:rPr>
+          <w:lang w:val="en-GB"/>
+        </w:rPr>
+        <w:t>A single characteristic containing a 32 bit mask (7 bits are unused) represents all 25 LEDs with a 0 bit indicating LED OFF and a 1 indicating LED ON. The characteristic may be written or read in a single GATT operation allowing efficient manipulation of all LEDs in the grid.</w:t>
+      </w:r>
+    </w:p>
+    <w:p>
+      <w:pPr>
+        <w:rPr>
+          <w:lang w:val="en-GB"/>
+        </w:rPr>
+      </w:pPr>
+      <w:r>
+        <w:rPr>
+          <w:lang w:val="en-GB"/>
+        </w:rPr>
+        <w:lastRenderedPageBreak/>
+        <w:t>O</w:t>
+      </w:r>
+      <w:r>
+        <w:rPr>
+          <w:lang w:val="en-GB"/>
+        </w:rPr>
+        <w:t>ther characteristics allow a text string to be written to it by the client for display</w:t>
+      </w:r>
+      <w:r>
+        <w:rPr>
+          <w:lang w:val="en-GB"/>
+        </w:rPr>
+        <w:t xml:space="preserve"> and the</w:t>
+      </w:r>
+      <w:r>
+        <w:rPr>
+          <w:lang w:val="en-GB"/>
+        </w:rPr>
+        <w:t xml:space="preserve"> scrolling speed </w:t>
+      </w:r>
+      <w:r>
+        <w:rPr>
+          <w:lang w:val="en-GB"/>
+        </w:rPr>
+        <w:t>may</w:t>
+      </w:r>
+      <w:r>
+        <w:rPr>
+          <w:lang w:val="en-GB"/>
+        </w:rPr>
+        <w:t xml:space="preserve"> be set.</w:t>
+      </w:r>
+    </w:p>
+    <w:p>
+      <w:pPr>
+        <w:pStyle w:val="Heading4"/>
+        <w:rPr>
+          <w:lang w:val="en-GB"/>
+        </w:rPr>
+      </w:pPr>
+      <w:r>
+        <w:rPr>
+          <w:lang w:val="en-GB"/>
+        </w:rPr>
+        <w:t>Characteristics</w:t>
+      </w:r>
+    </w:p>
+    <w:p>
+      <w:pPr>
+        <w:rPr>
+          <w:lang w:val="en-GB"/>
+        </w:rPr>
+      </w:pPr>
+      <w:r>
+        <w:rPr>
+          <w:b/>
+          <w:lang w:val="en-GB"/>
+        </w:rPr>
+        <w:t>LED Matrix State</w:t>
+      </w:r>
+      <w:r>
+        <w:rPr>
+          <w:lang w:val="en-GB"/>
+        </w:rPr>
+        <w:t xml:space="preserve">: </w:t>
+      </w:r>
+      <w:r>
+        <w:rPr>
+          <w:lang w:val="en-GB"/>
+        </w:rPr>
+        <w:t>Allows the state of any|all LEDs in the 5x5 grid to be set to on or off with a single GATT operation. Consists of a 32 bit field with bits 0 - 24 representing the off (0) or on (1) state of the corresponding LED.</w:t>
+      </w:r>
+    </w:p>
+    <w:p>
+      <w:pPr>
+        <w:rPr>
+          <w:lang w:val="en-GB"/>
+        </w:rPr>
+      </w:pPr>
+      <w:r>
+        <w:rPr>
+          <w:b/>
+          <w:lang w:val="en-GB"/>
+        </w:rPr>
+        <w:t>LED Text</w:t>
+      </w:r>
+      <w:r>
+        <w:rPr>
+          <w:lang w:val="en-GB"/>
+        </w:rPr>
+        <w:t>: A UTF-8 string to be shown on the LED display.</w:t>
+      </w:r>
+    </w:p>
+    <w:p>
+      <w:pPr>
+        <w:rPr>
+          <w:lang w:val="en-GB"/>
+        </w:rPr>
+      </w:pPr>
+      <w:r>
+        <w:rPr>
+          <w:b/>
+          <w:lang w:val="en-GB"/>
+        </w:rPr>
+        <w:t>Scrolling Speed</w:t>
+      </w:r>
+      <w:r>
+        <w:rPr>
+          <w:lang w:val="en-GB"/>
+        </w:rPr>
+        <w:t xml:space="preserve">: </w:t>
+      </w:r>
+      <w:r>
+        <w:rPr>
+          <w:lang w:val="en-GB"/>
+        </w:rPr>
+        <w:t>Specifies a millisecond delay to wait for in between showing each character on the display.</w:t>
+      </w:r>
+    </w:p>
+    <w:p>
+      <w:pPr>
+        <w:pStyle w:val="Heading3"/>
+        <w:rPr>
+          <w:lang w:val="en-GB"/>
+        </w:rPr>
+      </w:pPr>
+      <w:bookmarkStart w:id="17" w:name="_Toc430695177"/>
+      <w:r>
+        <w:rPr>
+          <w:lang w:val="en-GB"/>
+        </w:rPr>
+        <w:t>About the IO P</w:t>
+      </w:r>
+      <w:r>
+        <w:rPr>
+          <w:lang w:val="en-GB"/>
+        </w:rPr>
+        <w:t>in</w:t>
+      </w:r>
+      <w:r>
+        <w:rPr>
+          <w:lang w:val="en-GB"/>
+        </w:rPr>
+        <w:t xml:space="preserve"> Service</w:t>
+      </w:r>
+      <w:bookmarkEnd w:id="17"/>
+    </w:p>
+    <w:p>
+      <w:pPr>
+        <w:pStyle w:val="Heading4"/>
+        <w:rPr>
+          <w:lang w:val="en-GB"/>
+        </w:rPr>
+      </w:pPr>
+      <w:r>
+        <w:rPr>
+          <w:lang w:val="en-GB"/>
+        </w:rPr>
+        <w:t>Characteristics</w:t>
+      </w:r>
+    </w:p>
+    <w:p>
+      <w:pPr>
+        <w:rPr>
+          <w:lang w:val="en-GB"/>
+        </w:rPr>
+      </w:pPr>
+      <w:r>
+        <w:rPr>
+          <w:b/>
+          <w:lang w:val="en-GB"/>
+        </w:rPr>
+        <w:t>Pin Data</w:t>
+      </w:r>
+      <w:r>
+        <w:rPr>
+          <w:lang w:val="en-GB"/>
+        </w:rPr>
+        <w:t>:</w:t>
+      </w:r>
+      <w:r>
+        <w:rPr>
+          <w:lang w:val="en-GB"/>
+        </w:rPr>
+        <w:t xml:space="preserve"> </w:t>
+      </w:r>
+      <w:r>
+        <w:rPr>
+          <w:lang w:val="en-GB"/>
+        </w:rPr>
+        <w:t>Contains d</w:t>
+      </w:r>
+      <w:r>
+        <w:rPr>
+          <w:lang w:val="en-GB"/>
+        </w:rPr>
+        <w:t xml:space="preserve">ata relating to zero or more pins. Structured as a variable length array of up to 19 Pin Number / Value pairs. </w:t>
+      </w:r>
+      <w:r>
+        <w:rPr>
+          <w:lang w:val="en-GB"/>
+        </w:rPr>
+        <w:t>Pin Number and Value are each uint8 fields.</w:t>
+      </w:r>
+      <w:r>
+        <w:rPr>
+          <w:lang w:val="en-GB"/>
+        </w:rPr>
+        <w:t xml:space="preserve"> </w:t>
+      </w:r>
+      <w:r>
+        <w:rPr>
+          <w:lang w:val="en-GB"/>
+        </w:rPr>
+        <w:t xml:space="preserve">Note </w:t>
+      </w:r>
+      <w:r>
+        <w:rPr>
+          <w:lang w:val="en-GB"/>
+        </w:rPr>
+        <w:t xml:space="preserve">however </w:t>
+      </w:r>
+      <w:r>
+        <w:rPr>
+          <w:lang w:val="en-GB"/>
+        </w:rPr>
+        <w:t>that the micro</w:t>
+      </w:r>
+      <w:proofErr w:type="gramStart"/>
+      <w:r>
+        <w:rPr>
+          <w:lang w:val="en-GB"/>
+        </w:rPr>
+        <w:t>:bit</w:t>
+      </w:r>
+      <w:proofErr w:type="gramEnd"/>
+      <w:r>
+        <w:rPr>
+          <w:lang w:val="en-GB"/>
+        </w:rPr>
+        <w:t xml:space="preserve"> has a</w:t>
+      </w:r>
+      <w:r>
+        <w:rPr>
+          <w:lang w:val="en-GB"/>
+        </w:rPr>
+        <w:t xml:space="preserve"> </w:t>
+      </w:r>
+      <w:r>
+        <w:rPr>
+          <w:lang w:val="en-GB"/>
+        </w:rPr>
+        <w:t>10 bit ADC and so values are compressed to 8 bits with a loss of resolution.</w:t>
+      </w:r>
+    </w:p>
+    <w:p>
+      <w:pPr>
+        <w:rPr>
+          <w:lang w:val="en-GB"/>
+        </w:rPr>
+      </w:pPr>
+      <w:r>
+        <w:rPr>
+          <w:lang w:val="en-GB"/>
+        </w:rPr>
+        <w:t xml:space="preserve">WRITE: </w:t>
+      </w:r>
+      <w:r>
+        <w:rPr>
+          <w:lang w:val="en-GB"/>
+        </w:rPr>
+        <w:t xml:space="preserve">Clients may write values to one or more pins in a single GATT write operation. </w:t>
+      </w:r>
+      <w:r>
+        <w:rPr>
+          <w:lang w:val="en-GB"/>
+        </w:rPr>
+        <w:t xml:space="preserve">A pin to which a value is to be written must have been configured for output using the Pin IO Configuration characteristic. Any attempt to write to a </w:t>
+      </w:r>
+      <w:r>
+        <w:rPr>
+          <w:lang w:val="en-GB"/>
+        </w:rPr>
+        <w:t xml:space="preserve">pin </w:t>
+      </w:r>
+      <w:r>
+        <w:rPr>
+          <w:lang w:val="en-GB"/>
+        </w:rPr>
+        <w:t xml:space="preserve">which is </w:t>
+      </w:r>
+      <w:r>
+        <w:rPr>
+          <w:lang w:val="en-GB"/>
+        </w:rPr>
+        <w:t xml:space="preserve">configured </w:t>
+      </w:r>
+      <w:r>
+        <w:rPr>
+          <w:lang w:val="en-GB"/>
+        </w:rPr>
+        <w:t>for</w:t>
+      </w:r>
+      <w:r>
+        <w:rPr>
+          <w:lang w:val="en-GB"/>
+        </w:rPr>
+        <w:t xml:space="preserve"> input</w:t>
+      </w:r>
+      <w:r>
+        <w:rPr>
+          <w:lang w:val="en-GB"/>
+        </w:rPr>
+        <w:t xml:space="preserve"> </w:t>
+      </w:r>
+      <w:r>
+        <w:rPr>
+          <w:lang w:val="en-GB"/>
+        </w:rPr>
+        <w:t>will be ignored.</w:t>
+      </w:r>
+    </w:p>
+    <w:p>
+      <w:pPr>
+        <w:rPr>
+          <w:lang w:val="en-GB"/>
+        </w:rPr>
+      </w:pPr>
+      <w:r>
+        <w:rPr>
+          <w:lang w:val="en-GB"/>
+        </w:rPr>
+        <w:t xml:space="preserve">NOTIFY: </w:t>
+      </w:r>
+      <w:r>
+        <w:rPr>
+          <w:lang w:val="en-GB"/>
+        </w:rPr>
+        <w:t>Notifications will deliver Pin Number / Value pairs for those pins defined as input pins by the Pin IO Configuration characteristic and whose value when read differs from the last read of the pin.</w:t>
+      </w:r>
+    </w:p>
+    <w:p>
+      <w:pPr>
+        <w:rPr>
+          <w:lang w:val="en-GB"/>
+        </w:rPr>
+      </w:pPr>
+      <w:r>
+        <w:rPr>
+          <w:lang w:val="en-GB"/>
+        </w:rPr>
+        <w:t xml:space="preserve">READ: </w:t>
+      </w:r>
+      <w:r>
+        <w:rPr>
+          <w:lang w:val="en-GB"/>
+        </w:rPr>
+        <w:t xml:space="preserve">A client reading this characteristic will receive Pin Number / Value pairs for </w:t>
+      </w:r>
+      <w:r>
+        <w:rPr>
+          <w:b/>
+          <w:lang w:val="en-GB"/>
+        </w:rPr>
+        <w:t>all</w:t>
+      </w:r>
+      <w:r>
+        <w:rPr>
+          <w:lang w:val="en-GB"/>
+        </w:rPr>
+        <w:t xml:space="preserve"> those pins defined as input pins by the Pin IO Configuration characteristic.</w:t>
+      </w:r>
+    </w:p>
+    <w:p>
+      <w:pPr>
+        <w:rPr>
+          <w:lang w:val="en-GB"/>
+        </w:rPr>
+      </w:pPr>
+      <w:r>
+        <w:rPr>
+          <w:lang w:val="en-GB"/>
+        </w:rPr>
+        <w:t>The associated Pin AD Configuration characteristic allows the client to indicate how each pin is to be used, as either an analogue or a digital pin.</w:t>
+      </w:r>
+    </w:p>
+    <w:p>
+      <w:pPr>
+        <w:rPr>
+          <w:lang w:val="en-GB"/>
+        </w:rPr>
+      </w:pPr>
+      <w:r>
+        <w:rPr>
+          <w:b/>
+          <w:lang w:val="en-GB"/>
+        </w:rPr>
+        <w:t>Pin IO Configuration</w:t>
+      </w:r>
+      <w:r>
+        <w:rPr>
+          <w:lang w:val="en-GB"/>
+        </w:rPr>
+        <w:t>:</w:t>
+      </w:r>
+      <w:r>
+        <w:rPr>
+          <w:lang w:val="en-GB"/>
+        </w:rPr>
+        <w:t xml:space="preserve"> </w:t>
+      </w:r>
+      <w:r>
+        <w:rPr>
+          <w:lang w:val="en-GB"/>
+        </w:rPr>
+        <w:t>A bit mask which allows each pin to be configured for input or output use. Bit n corresponds to pin n where 0 &lt;= n &lt; 19. A value of 0 means configured for output and 1 means configured for input.</w:t>
+      </w:r>
+    </w:p>
+    <w:p>
+      <w:pPr>
+        <w:rPr>
+          <w:lang w:val="en-GB"/>
+        </w:rPr>
+      </w:pPr>
+      <w:r>
+        <w:rPr>
+          <w:b/>
+          <w:lang w:val="en-GB"/>
+        </w:rPr>
+        <w:t>Pin AD Configuration</w:t>
+      </w:r>
+      <w:r>
+        <w:rPr>
+          <w:lang w:val="en-GB"/>
+        </w:rPr>
+        <w:t>:</w:t>
+      </w:r>
+      <w:r>
+        <w:rPr>
+          <w:lang w:val="en-GB"/>
+        </w:rPr>
+        <w:t xml:space="preserve"> </w:t>
+      </w:r>
+      <w:r>
+        <w:rPr>
+          <w:lang w:val="en-GB"/>
+        </w:rPr>
+        <w:t>A bit mask which allows each pin to be configured for analogue or digital use. Bit n corresponds to pin n where 0 &lt;= n &lt; 19. A value of 0 means digital and 1 means analogue.</w:t>
+      </w:r>
+    </w:p>
+    <w:p>
+      <w:pPr>
+        <w:pStyle w:val="Heading3"/>
+        <w:rPr>
+          <w:lang w:val="en-GB"/>
+        </w:rPr>
+      </w:pPr>
+      <w:bookmarkStart w:id="18" w:name="_Toc430695178"/>
+      <w:r>
+        <w:rPr>
+          <w:lang w:val="en-GB"/>
+        </w:rPr>
+        <w:t xml:space="preserve">About the </w:t>
+      </w:r>
+      <w:r>
+        <w:rPr>
+          <w:lang w:val="en-GB"/>
+        </w:rPr>
+        <w:t>Event</w:t>
+      </w:r>
+      <w:r>
+        <w:rPr>
+          <w:lang w:val="en-GB"/>
+        </w:rPr>
+        <w:t xml:space="preserve"> Service</w:t>
+      </w:r>
+      <w:bookmarkEnd w:id="18"/>
+    </w:p>
+    <w:p>
+      <w:pPr>
+        <w:rPr>
+          <w:lang w:val="en-GB"/>
+        </w:rPr>
+      </w:pPr>
+      <w:r>
+        <w:rPr>
+          <w:lang w:val="en-GB"/>
+        </w:rPr>
+        <w:t xml:space="preserve">The Event Service allows events or commands to be notified to the </w:t>
+      </w:r>
+      <w:r>
+        <w:rPr>
+          <w:lang w:val="en-GB"/>
+        </w:rPr>
+        <w:t>micro</w:t>
+      </w:r>
+      <w:proofErr w:type="gramStart"/>
+      <w:r>
+        <w:rPr>
+          <w:lang w:val="en-GB"/>
+        </w:rPr>
+        <w:t>:bit</w:t>
+      </w:r>
+      <w:proofErr w:type="gramEnd"/>
+      <w:r>
+        <w:rPr>
+          <w:lang w:val="en-GB"/>
+        </w:rPr>
+        <w:t xml:space="preserve"> by a connected client and it allows </w:t>
+      </w:r>
+      <w:r>
+        <w:rPr>
+          <w:lang w:val="en-GB"/>
+        </w:rPr>
+        <w:t>micro:bit</w:t>
+      </w:r>
+      <w:r>
+        <w:rPr>
+          <w:lang w:val="en-GB"/>
+        </w:rPr>
+        <w:t xml:space="preserve"> to notify the connected client of events or commands originating from with the </w:t>
+      </w:r>
+      <w:r>
+        <w:rPr>
+          <w:lang w:val="en-GB"/>
+        </w:rPr>
+        <w:t>micro:bit</w:t>
+      </w:r>
+      <w:r>
+        <w:rPr>
+          <w:lang w:val="en-GB"/>
+        </w:rPr>
+        <w:t xml:space="preserve">. The </w:t>
+      </w:r>
+      <w:r>
+        <w:rPr>
+          <w:lang w:val="en-GB"/>
+        </w:rPr>
+        <w:t>micro</w:t>
+      </w:r>
+      <w:proofErr w:type="gramStart"/>
+      <w:r>
+        <w:rPr>
+          <w:lang w:val="en-GB"/>
+        </w:rPr>
+        <w:t>:bit</w:t>
+      </w:r>
+      <w:proofErr w:type="gramEnd"/>
+      <w:r>
+        <w:rPr>
+          <w:lang w:val="en-GB"/>
+        </w:rPr>
+        <w:t xml:space="preserve"> can inform the client of the types of event it is interested in being informed about (e.g. an incoming call)</w:t>
+      </w:r>
+      <w:r>
+        <w:rPr>
+          <w:lang w:val="en-GB"/>
+        </w:rPr>
+        <w:t xml:space="preserve"> and the client can inform the </w:t>
+      </w:r>
+      <w:r>
+        <w:rPr>
+          <w:lang w:val="en-GB"/>
+        </w:rPr>
+        <w:t>micro:bit</w:t>
+      </w:r>
+      <w:r>
+        <w:rPr>
+          <w:lang w:val="en-GB"/>
+        </w:rPr>
+        <w:t xml:space="preserve"> of types of event it wants to be notified about</w:t>
+      </w:r>
+      <w:r>
+        <w:rPr>
+          <w:lang w:val="en-GB"/>
+        </w:rPr>
         <w:t>.</w:t>
       </w:r>
       <w:r>
-        <w:t>25, 2</w:t>
-      </w:r>
-      <w:r>
+        <w:rPr>
+          <w:lang w:val="en-GB"/>
+        </w:rPr>
+        <w:t xml:space="preserve">  The term “event” will be used here for both event and command types of data.</w:t>
+      </w:r>
+    </w:p>
+    <w:p>
+      <w:pPr>
+        <w:rPr>
+          <w:lang w:val="en-GB"/>
+        </w:rPr>
+      </w:pPr>
+      <w:r>
+        <w:rPr>
+          <w:lang w:val="en-GB"/>
+        </w:rPr>
+        <w:t>Events may have an associated value.</w:t>
+      </w:r>
+    </w:p>
+    <w:p>
+      <w:pPr>
+        <w:rPr>
+          <w:lang w:val="en-GB"/>
+        </w:rPr>
+      </w:pPr>
+      <w:r>
+        <w:rPr>
+          <w:lang w:val="en-GB"/>
+        </w:rPr>
+        <w:t xml:space="preserve">Note that specific event ID values including any special values such as those which may represent wild cards are not defined here. The </w:t>
+      </w:r>
+      <w:r>
+        <w:rPr>
+          <w:lang w:val="en-GB"/>
+        </w:rPr>
+        <w:t>micro</w:t>
+      </w:r>
+      <w:proofErr w:type="gramStart"/>
+      <w:r>
+        <w:rPr>
+          <w:lang w:val="en-GB"/>
+        </w:rPr>
+        <w:t>:bit</w:t>
+      </w:r>
+      <w:proofErr w:type="gramEnd"/>
+      <w:r>
+        <w:rPr>
+          <w:lang w:val="en-GB"/>
+        </w:rPr>
+        <w:t xml:space="preserve"> run time documentation should be consulted for this information.</w:t>
+      </w:r>
+    </w:p>
+    <w:p>
+      <w:pPr>
+        <w:rPr>
+          <w:lang w:val="en-GB"/>
+        </w:rPr>
+      </w:pPr>
+      <w:r>
+        <w:rPr>
+          <w:lang w:val="en-GB"/>
+        </w:rPr>
+        <w:t xml:space="preserve">Multiple events of different types may be notified to the client or </w:t>
+      </w:r>
+      <w:r>
+        <w:rPr>
+          <w:lang w:val="en-GB"/>
+        </w:rPr>
+        <w:t>micro</w:t>
+      </w:r>
+      <w:proofErr w:type="gramStart"/>
+      <w:r>
+        <w:rPr>
+          <w:lang w:val="en-GB"/>
+        </w:rPr>
+        <w:t>:bit</w:t>
+      </w:r>
+      <w:proofErr w:type="gramEnd"/>
+      <w:r>
+        <w:rPr>
+          <w:lang w:val="en-GB"/>
+        </w:rPr>
+        <w:t xml:space="preserve"> at the same time.</w:t>
+      </w:r>
+    </w:p>
+    <w:p>
+      <w:pPr>
+        <w:rPr>
+          <w:lang w:val="en-GB"/>
+        </w:rPr>
+      </w:pPr>
+      <w:r>
+        <w:rPr>
+          <w:lang w:val="en-GB"/>
+        </w:rPr>
+        <w:lastRenderedPageBreak/>
+        <w:t>Event data is encoded as a</w:t>
+      </w:r>
+      <w:r>
+        <w:rPr>
+          <w:lang w:val="en-GB"/>
+        </w:rPr>
+        <w:t xml:space="preserve">n array of structs each encoding an event of a given type together with </w:t>
+      </w:r>
+      <w:r>
+        <w:rPr>
+          <w:lang w:val="en-GB"/>
+        </w:rPr>
+        <w:t>an associated value</w:t>
+      </w:r>
+      <w:r>
+        <w:rPr>
+          <w:lang w:val="en-GB"/>
+        </w:rPr>
         <w:t>.</w:t>
       </w:r>
       <w:r>
-        <w:t>5, 5, 10, 20, 80, 160, 640</w:t>
-      </w:r>
-    </w:p>
-    <w:p>
-      <w:pPr>
-        <w:rPr>
-          <w:lang w:val="en-GB"/>
-        </w:rPr>
-      </w:pPr>
-    </w:p>
-    <w:p>
-      <w:pPr>
-        <w:rPr>
-          <w:lang w:val="en-GB"/>
-        </w:rPr>
-      </w:pPr>
-      <w:r>
-        <w:rPr>
-          <w:lang w:val="en-GB"/>
-        </w:rPr>
-        <w:t>20 ms is the default value.</w:t>
-      </w:r>
-    </w:p>
-    <w:p>
-      <w:pPr>
-        <w:rPr>
-          <w:lang w:val="en-GB"/>
-        </w:rPr>
-      </w:pPr>
-    </w:p>
-    <w:p>
-      <w:pPr>
-        <w:pStyle w:val="Heading3"/>
-        <w:rPr>
-          <w:lang w:val="en-GB"/>
-        </w:rPr>
-      </w:pPr>
-      <w:bookmarkStart w:id="12" w:name="_Toc433035657"/>
-      <w:r>
-        <w:rPr>
-          <w:lang w:val="en-GB"/>
-        </w:rPr>
-        <w:t>About the Magnetometer Service</w:t>
-      </w:r>
-      <w:bookmarkEnd w:id="12"/>
-    </w:p>
-    <w:p>
-      <w:pPr>
-        <w:pStyle w:val="Heading4"/>
-        <w:rPr>
-          <w:lang w:val="en-GB"/>
-        </w:rPr>
-      </w:pPr>
-      <w:r>
-        <w:rPr>
-          <w:lang w:val="en-GB"/>
-        </w:rPr>
-        <w:t>Characteristics</w:t>
-      </w:r>
-    </w:p>
-    <w:p>
-      <w:pPr>
-        <w:rPr>
-          <w:lang w:val="en-GB"/>
-        </w:rPr>
-      </w:pPr>
-      <w:r>
-        <w:rPr>
-          <w:b/>
-          <w:lang w:val="en-GB"/>
-        </w:rPr>
-        <w:t>Magnetometer</w:t>
-      </w:r>
-      <w:r>
-        <w:rPr>
-          <w:b/>
-          <w:lang w:val="en-GB"/>
-        </w:rPr>
-        <w:t xml:space="preserve"> Data</w:t>
-      </w:r>
-      <w:r>
-        <w:rPr>
-          <w:lang w:val="en-GB"/>
-        </w:rPr>
-        <w:t xml:space="preserve">: </w:t>
-      </w:r>
-      <w:r>
-        <w:rPr>
-          <w:lang w:val="en-GB"/>
-        </w:rPr>
-        <w:t xml:space="preserve">Contains </w:t>
-      </w:r>
-      <w:r>
-        <w:rPr>
-          <w:lang w:val="en-GB"/>
-        </w:rPr>
-        <w:t>magnetometer</w:t>
-      </w:r>
-      <w:r>
-        <w:rPr>
-          <w:lang w:val="en-GB"/>
-        </w:rPr>
-        <w:t xml:space="preserve"> measurem</w:t>
-      </w:r>
-      <w:r>
-        <w:rPr>
-          <w:lang w:val="en-GB"/>
-        </w:rPr>
-        <w:t xml:space="preserve">ents for X, Y and Z axes as 3 </w:t>
-      </w:r>
-      <w:r>
-        <w:rPr>
-          <w:lang w:val="en-GB"/>
-        </w:rPr>
-        <w:t>signed 16 bit values in that order</w:t>
-      </w:r>
-      <w:r>
-        <w:rPr>
-          <w:lang w:val="en-GB"/>
-        </w:rPr>
-        <w:t xml:space="preserve"> and in little endian format</w:t>
-      </w:r>
-      <w:r>
-        <w:rPr>
-          <w:lang w:val="en-GB"/>
-        </w:rPr>
-        <w:t>. Data can be read on demand or notified periodically.</w:t>
-      </w:r>
-    </w:p>
-    <w:p>
-      <w:pPr>
-        <w:rPr>
-          <w:lang w:val="en-GB"/>
-        </w:rPr>
-      </w:pPr>
-      <w:r>
-        <w:rPr>
-          <w:b/>
-          <w:lang w:val="en-GB"/>
-        </w:rPr>
-        <w:t>Magnetometer</w:t>
-      </w:r>
-      <w:r>
-        <w:rPr>
-          <w:b/>
+        <w:rPr>
           <w:lang w:val="en-GB"/>
         </w:rPr>
         <w:t xml:space="preserve"> </w:t>
       </w:r>
       <w:r>
         <w:rPr>
-          <w:b/>
-          <w:lang w:val="en-GB"/>
-        </w:rPr>
-        <w:t>Period</w:t>
-      </w:r>
-      <w:r>
-        <w:rPr>
-          <w:lang w:val="en-GB"/>
-        </w:rPr>
-        <w:t>:</w:t>
+          <w:lang w:val="en-GB"/>
+        </w:rPr>
+        <w:t xml:space="preserve">Event Type </w:t>
+      </w:r>
+      <w:r>
+        <w:rPr>
+          <w:lang w:val="en-GB"/>
+        </w:rPr>
+        <w:t>and</w:t>
       </w:r>
       <w:r>
         <w:rPr>
@@ -5745,1272 +6660,6 @@
         <w:rPr>
           <w:lang w:val="en-GB"/>
         </w:rPr>
-        <w:t xml:space="preserve">Determines the frequency with which </w:t>
-      </w:r>
-      <w:r>
-        <w:rPr>
-          <w:lang w:val="en-GB"/>
-        </w:rPr>
-        <w:t>magnetom</w:t>
-      </w:r>
-      <w:r>
-        <w:rPr>
-          <w:lang w:val="en-GB"/>
-        </w:rPr>
-        <w:t>eter data is reported in milliseconds.</w:t>
-      </w:r>
-    </w:p>
-    <w:p>
-      <w:pPr>
-        <w:rPr>
-          <w:lang w:val="en-GB"/>
-        </w:rPr>
-      </w:pPr>
-      <w:r>
-        <w:rPr>
-          <w:lang w:val="en-GB"/>
-        </w:rPr>
-        <w:t>The following values only are supported currently. If another value is specified, micro</w:t>
-      </w:r>
-      <w:proofErr w:type="gramStart"/>
-      <w:r>
-        <w:rPr>
-          <w:lang w:val="en-GB"/>
-        </w:rPr>
-        <w:t>:bit</w:t>
-      </w:r>
-      <w:proofErr w:type="gramEnd"/>
-      <w:r>
-        <w:rPr>
-          <w:lang w:val="en-GB"/>
-        </w:rPr>
-        <w:t xml:space="preserve"> will select the nearest supported value which is greater than that which was specified:</w:t>
-      </w:r>
-    </w:p>
-    <w:p>
-      <w:pPr>
-        <w:pStyle w:val="Code"/>
-      </w:pPr>
-      <w:r>
-        <w:t>12</w:t>
-      </w:r>
-      <w:r>
-        <w:t>.</w:t>
-      </w:r>
-      <w:r>
-        <w:t>5,25,50,100,</w:t>
-      </w:r>
-      <w:r>
-        <w:t>200</w:t>
-      </w:r>
-      <w:r>
-        <w:t>,400,800,1600,3200,6400,12800</w:t>
-      </w:r>
-    </w:p>
-    <w:p>
-      <w:pPr>
-        <w:rPr>
-          <w:lang w:val="en-GB"/>
-        </w:rPr>
-      </w:pPr>
-    </w:p>
-    <w:p>
-      <w:pPr>
-        <w:rPr>
-          <w:lang w:val="en-GB"/>
-        </w:rPr>
-      </w:pPr>
-      <w:r>
-        <w:rPr>
-          <w:lang w:val="en-GB"/>
-        </w:rPr>
-        <w:t>100 ms is the default value.</w:t>
-      </w:r>
-    </w:p>
-    <w:p>
-      <w:pPr>
-        <w:rPr>
-          <w:lang w:val="en-GB"/>
-        </w:rPr>
-      </w:pPr>
-      <w:r>
-        <w:rPr>
-          <w:b/>
-          <w:lang w:val="en-GB"/>
-        </w:rPr>
-        <w:t>Magnetometer Bearing</w:t>
-      </w:r>
-      <w:r>
-        <w:rPr>
-          <w:lang w:val="en-GB"/>
-        </w:rPr>
-        <w:t xml:space="preserve">: </w:t>
-      </w:r>
-      <w:r>
-        <w:rPr>
-          <w:lang w:val="en-GB"/>
-        </w:rPr>
-        <w:t>Compass bearing in degrees from North.</w:t>
-      </w:r>
-    </w:p>
-    <w:p>
-      <w:pPr>
-        <w:pStyle w:val="Heading3"/>
-        <w:rPr>
-          <w:lang w:val="en-GB"/>
-        </w:rPr>
-      </w:pPr>
-      <w:bookmarkStart w:id="13" w:name="_Toc433035658"/>
-      <w:r>
-        <w:rPr>
-          <w:lang w:val="en-GB"/>
-        </w:rPr>
-        <w:t>About the Temperature Service</w:t>
-      </w:r>
-      <w:bookmarkEnd w:id="13"/>
-    </w:p>
-    <w:p>
-      <w:pPr>
-        <w:pStyle w:val="Heading4"/>
-        <w:rPr>
-          <w:lang w:val="en-GB"/>
-        </w:rPr>
-      </w:pPr>
-      <w:r>
-        <w:rPr>
-          <w:lang w:val="en-GB"/>
-        </w:rPr>
-        <w:t>Characteristics</w:t>
-      </w:r>
-    </w:p>
-    <w:p>
-      <w:pPr>
-        <w:rPr>
-          <w:lang w:val="en-GB"/>
-        </w:rPr>
-      </w:pPr>
-      <w:r>
-        <w:rPr>
-          <w:b/>
-          <w:lang w:val="en-GB"/>
-        </w:rPr>
-        <w:t>Temperature</w:t>
-      </w:r>
-      <w:r>
-        <w:rPr>
-          <w:lang w:val="en-GB"/>
-        </w:rPr>
-        <w:t xml:space="preserve">: </w:t>
-      </w:r>
-      <w:r>
-        <w:rPr>
-          <w:lang w:val="en-GB"/>
-        </w:rPr>
-        <w:t xml:space="preserve">Signed integer 8 bit value in </w:t>
-      </w:r>
-      <w:proofErr w:type="gramStart"/>
-      <w:r>
-        <w:rPr>
-          <w:lang w:val="en-GB"/>
-        </w:rPr>
-        <w:t>celsius</w:t>
-      </w:r>
-      <w:proofErr w:type="gramEnd"/>
-      <w:r>
-        <w:rPr>
-          <w:lang w:val="en-GB"/>
-        </w:rPr>
-        <w:t>.</w:t>
-      </w:r>
-    </w:p>
-    <w:p>
-      <w:pPr>
-        <w:rPr>
-          <w:lang w:val="en-GB"/>
-        </w:rPr>
-      </w:pPr>
-      <w:r>
-        <w:rPr>
-          <w:lang w:val="en-GB"/>
-        </w:rPr>
-        <w:t xml:space="preserve">Temperature Period: </w:t>
-      </w:r>
-      <w:r>
-        <w:rPr>
-          <w:lang w:val="en-GB"/>
-        </w:rPr>
-        <w:t>16 bit millisecond value.</w:t>
-      </w:r>
-    </w:p>
-    <w:p>
-      <w:pPr>
-        <w:pStyle w:val="Heading3"/>
-        <w:rPr>
-          <w:lang w:val="en-GB"/>
-        </w:rPr>
-      </w:pPr>
-      <w:bookmarkStart w:id="14" w:name="_Toc433035659"/>
-      <w:r>
-        <w:rPr>
-          <w:lang w:val="en-GB"/>
-        </w:rPr>
-        <w:lastRenderedPageBreak/>
-        <w:t>About the Button Service</w:t>
-      </w:r>
-      <w:bookmarkEnd w:id="14"/>
-    </w:p>
-    <w:p>
-      <w:pPr>
-        <w:rPr>
-          <w:lang w:val="en-GB"/>
-        </w:rPr>
-      </w:pPr>
-      <w:r>
-        <w:rPr>
-          <w:lang w:val="en-GB"/>
-        </w:rPr>
-        <w:t xml:space="preserve">The Button Service </w:t>
-      </w:r>
-      <w:r>
-        <w:rPr>
-          <w:lang w:val="en-GB"/>
-        </w:rPr>
-        <w:t xml:space="preserve">exposes the two buttons on the </w:t>
-      </w:r>
-      <w:r>
-        <w:rPr>
-          <w:lang w:val="en-GB"/>
-        </w:rPr>
-        <w:t>micro</w:t>
-      </w:r>
-      <w:proofErr w:type="gramStart"/>
-      <w:r>
-        <w:rPr>
-          <w:lang w:val="en-GB"/>
-        </w:rPr>
-        <w:t>:bit</w:t>
-      </w:r>
-      <w:proofErr w:type="gramEnd"/>
-      <w:r>
-        <w:rPr>
-          <w:lang w:val="en-GB"/>
-        </w:rPr>
-        <w:t xml:space="preserve"> and allows their state to be read on demand by a connected client or the client to subscribe to notifications of state change.</w:t>
-      </w:r>
-      <w:r>
-        <w:rPr>
-          <w:lang w:val="en-GB"/>
-        </w:rPr>
-        <w:t xml:space="preserve"> </w:t>
-      </w:r>
-      <w:r>
-        <w:rPr>
-          <w:lang w:val="en-GB"/>
-        </w:rPr>
-        <w:t xml:space="preserve">3 </w:t>
-      </w:r>
-      <w:r>
-        <w:rPr>
-          <w:lang w:val="en-GB"/>
-        </w:rPr>
-        <w:t>button state</w:t>
-      </w:r>
-      <w:r>
-        <w:rPr>
-          <w:lang w:val="en-GB"/>
-        </w:rPr>
-        <w:t xml:space="preserve">s are defined and represented by a simple numeric enumeration: </w:t>
-      </w:r>
-      <w:r>
-        <w:rPr>
-          <w:lang w:val="en-GB"/>
-        </w:rPr>
-        <w:t xml:space="preserve"> </w:t>
-      </w:r>
-      <w:r>
-        <w:rPr>
-          <w:lang w:val="en-GB"/>
-        </w:rPr>
-        <w:t xml:space="preserve">0 = not </w:t>
-      </w:r>
-      <w:r>
-        <w:rPr>
-          <w:lang w:val="en-GB"/>
-        </w:rPr>
-        <w:t xml:space="preserve">pressed, </w:t>
-      </w:r>
-      <w:r>
-        <w:rPr>
-          <w:lang w:val="en-GB"/>
-        </w:rPr>
-        <w:t xml:space="preserve">1 = </w:t>
-      </w:r>
-      <w:r>
-        <w:rPr>
-          <w:lang w:val="en-GB"/>
-        </w:rPr>
-        <w:t>pressed</w:t>
-      </w:r>
-      <w:r>
-        <w:rPr>
-          <w:lang w:val="en-GB"/>
-        </w:rPr>
-        <w:t>, 2 = long press</w:t>
-      </w:r>
-      <w:r>
-        <w:rPr>
-          <w:lang w:val="en-GB"/>
-        </w:rPr>
-        <w:t xml:space="preserve">. </w:t>
-      </w:r>
-    </w:p>
-    <w:p>
-      <w:pPr>
-        <w:pStyle w:val="Heading3"/>
-        <w:rPr>
-          <w:lang w:val="en-GB"/>
-        </w:rPr>
-      </w:pPr>
-      <w:bookmarkStart w:id="15" w:name="_Toc433035660"/>
-      <w:r>
-        <w:rPr>
-          <w:lang w:val="en-GB"/>
-        </w:rPr>
-        <w:t>About the LED Service</w:t>
-      </w:r>
-      <w:bookmarkEnd w:id="15"/>
-    </w:p>
-    <w:p>
-      <w:pPr>
-        <w:rPr>
-          <w:lang w:val="en-GB"/>
-        </w:rPr>
-      </w:pPr>
-      <w:r>
-        <w:rPr>
-          <w:lang w:val="en-GB"/>
-        </w:rPr>
-        <w:t>The service provides the client with direct control of each individual LED in the display grid. The client may also work at a higher level of abstraction and send strings of text to be displayed one character at a time on the LED display, with configurable scrolling transitions from one character to the next.</w:t>
-      </w:r>
-    </w:p>
-    <w:p>
-      <w:pPr>
-        <w:rPr>
-          <w:lang w:val="en-GB"/>
-        </w:rPr>
-      </w:pPr>
-      <w:r>
-        <w:rPr>
-          <w:lang w:val="en-GB"/>
-        </w:rPr>
-        <w:t>A single characteristic containing a 32 bit mask (7 bits are unused) represents all 25 LEDs with a 0 bit indicating LED OFF and a 1 indicating LED ON. The characteristic may be written or read in a single GATT operation allowing efficient manipulation of all LEDs in the grid.</w:t>
-      </w:r>
-    </w:p>
-    <w:p>
-      <w:pPr>
-        <w:rPr>
-          <w:lang w:val="en-GB"/>
-        </w:rPr>
-      </w:pPr>
-      <w:r>
-        <w:rPr>
-          <w:lang w:val="en-GB"/>
-        </w:rPr>
-        <w:t>O</w:t>
-      </w:r>
-      <w:r>
-        <w:rPr>
-          <w:lang w:val="en-GB"/>
-        </w:rPr>
-        <w:t>ther characteristics allow a text string to be written to it by the client for display</w:t>
-      </w:r>
-      <w:r>
-        <w:rPr>
-          <w:lang w:val="en-GB"/>
-        </w:rPr>
-        <w:t xml:space="preserve"> and the</w:t>
-      </w:r>
-      <w:r>
-        <w:rPr>
-          <w:lang w:val="en-GB"/>
-        </w:rPr>
-        <w:t xml:space="preserve"> scrolling speed </w:t>
-      </w:r>
-      <w:r>
-        <w:rPr>
-          <w:lang w:val="en-GB"/>
-        </w:rPr>
-        <w:t>may</w:t>
-      </w:r>
-      <w:r>
-        <w:rPr>
-          <w:lang w:val="en-GB"/>
-        </w:rPr>
-        <w:t xml:space="preserve"> be set.</w:t>
-      </w:r>
-    </w:p>
-    <w:p>
-      <w:pPr>
-        <w:pStyle w:val="Heading4"/>
-        <w:rPr>
-          <w:lang w:val="en-GB"/>
-        </w:rPr>
-      </w:pPr>
-      <w:r>
-        <w:rPr>
-          <w:lang w:val="en-GB"/>
-        </w:rPr>
-        <w:t>Characteristics</w:t>
-      </w:r>
-    </w:p>
-    <w:p>
-      <w:pPr>
-        <w:rPr>
-          <w:lang w:val="en-GB"/>
-        </w:rPr>
-      </w:pPr>
-      <w:r>
-        <w:rPr>
-          <w:b/>
-          <w:lang w:val="en-GB"/>
-        </w:rPr>
-        <w:t>LED Matrix State</w:t>
-      </w:r>
-      <w:r>
-        <w:rPr>
-          <w:lang w:val="en-GB"/>
-        </w:rPr>
-        <w:t xml:space="preserve">: </w:t>
-      </w:r>
-      <w:r>
-        <w:rPr>
-          <w:lang w:val="en-GB"/>
-        </w:rPr>
-        <w:t xml:space="preserve">Allows the state of any|all LEDs in the 5x5 grid to be set to on or off with a single GATT operation. </w:t>
-      </w:r>
-      <w:r>
-        <w:rPr>
-          <w:lang w:val="en-GB"/>
-        </w:rPr>
-        <w:t xml:space="preserve">Consists of an array of 5 x utf8 octets, each representing one row of 5 LEDs.  </w:t>
-      </w:r>
-    </w:p>
-    <w:p>
-      <w:pPr>
-        <w:rPr>
-          <w:lang w:val="en-GB"/>
-        </w:rPr>
-      </w:pPr>
-      <w:r>
-        <w:rPr>
-          <w:lang w:val="en-GB"/>
-        </w:rPr>
-        <w:t>Octet 0 represents the first row of LEDs i.e. the top row when the micro</w:t>
-      </w:r>
-      <w:proofErr w:type="gramStart"/>
-      <w:r>
-        <w:rPr>
-          <w:lang w:val="en-GB"/>
-        </w:rPr>
-        <w:t>:bit</w:t>
-      </w:r>
-      <w:proofErr w:type="gramEnd"/>
-      <w:r>
-        <w:rPr>
-          <w:lang w:val="en-GB"/>
-        </w:rPr>
-        <w:t xml:space="preserve"> is viewed with the edge connector at the bottom and USB connector at the top. </w:t>
-      </w:r>
-    </w:p>
-    <w:p>
-      <w:pPr>
-        <w:rPr>
-          <w:lang w:val="en-GB"/>
-        </w:rPr>
-      </w:pPr>
-      <w:r>
-        <w:rPr>
-          <w:lang w:val="en-GB"/>
-        </w:rPr>
-        <w:t>Octet 1 represents the second row and so on.</w:t>
-      </w:r>
-    </w:p>
-    <w:p>
-      <w:pPr>
-        <w:rPr>
-          <w:lang w:val="en-GB"/>
-        </w:rPr>
-      </w:pPr>
-      <w:r>
-        <w:rPr>
-          <w:lang w:val="en-GB"/>
-        </w:rPr>
-        <w:t xml:space="preserve">In each octet, bit 4 corresponds to the first LED in the row, bit 3 the second and so on. </w:t>
-      </w:r>
-    </w:p>
-    <w:p>
-      <w:pPr>
-        <w:rPr>
-          <w:lang w:val="en-GB"/>
-        </w:rPr>
-      </w:pPr>
-      <w:r>
-        <w:rPr>
-          <w:lang w:val="en-GB"/>
-        </w:rPr>
-        <w:t>Bit values represent the state of the related LED: off (0) or on (1).</w:t>
-      </w:r>
-    </w:p>
-    <w:p>
-      <w:pPr>
-        <w:rPr>
-          <w:lang w:val="en-GB"/>
-        </w:rPr>
-      </w:pPr>
-      <w:r>
-        <w:rPr>
-          <w:lang w:val="en-GB"/>
-        </w:rPr>
-        <w:t>So we have:</w:t>
-      </w:r>
-    </w:p>
-    <w:p>
-      <w:pPr>
-        <w:rPr>
-          <w:lang w:val="en-GB"/>
-        </w:rPr>
-      </w:pPr>
-      <w:bookmarkStart w:id="16" w:name="_GoBack"/>
-      <w:bookmarkEnd w:id="16"/>
-      <w:r>
-        <w:rPr>
-          <w:lang w:val="en-GB"/>
-        </w:rPr>
-        <w:t>Octet 0, LED Row 1: bit4 bit3 bit2 bit1 bit0</w:t>
-      </w:r>
-    </w:p>
-    <w:p>
-      <w:pPr>
-        <w:rPr>
-          <w:lang w:val="en-GB"/>
-        </w:rPr>
-      </w:pPr>
-      <w:r>
-        <w:rPr>
-          <w:lang w:val="en-GB"/>
-        </w:rPr>
-        <w:t>Octet 1, LED Row 2: bit4 bit3 bit2 bit1 bit0</w:t>
-      </w:r>
-    </w:p>
-    <w:p>
-      <w:pPr>
-        <w:rPr>
-          <w:lang w:val="en-GB"/>
-        </w:rPr>
-      </w:pPr>
-      <w:r>
-        <w:rPr>
-          <w:lang w:val="en-GB"/>
-        </w:rPr>
-        <w:t>Octet 2, LED Row 3: bit4 bit3 bit2 bit1 bit0</w:t>
-      </w:r>
-    </w:p>
-    <w:p>
-      <w:pPr>
-        <w:rPr>
-          <w:lang w:val="en-GB"/>
-        </w:rPr>
-      </w:pPr>
-      <w:r>
-        <w:rPr>
-          <w:lang w:val="en-GB"/>
-        </w:rPr>
-        <w:t>Octet 3, LED Row 4: bit4 bit3 bit2 bit1 bit0</w:t>
-      </w:r>
-    </w:p>
-    <w:p>
-      <w:pPr>
-        <w:rPr>
-          <w:lang w:val="en-GB"/>
-        </w:rPr>
-      </w:pPr>
-      <w:r>
-        <w:rPr>
-          <w:lang w:val="en-GB"/>
-        </w:rPr>
-        <w:t>Octet 4, LED Row 5: bit4 bit3 bit2 bit1 bit0</w:t>
-      </w:r>
-    </w:p>
-    <w:p>
-      <w:pPr>
-        <w:rPr>
-          <w:lang w:val="en-GB"/>
-        </w:rPr>
-      </w:pPr>
-      <w:r>
-        <w:rPr>
-          <w:b/>
-          <w:lang w:val="en-GB"/>
-        </w:rPr>
-        <w:t>LED Text</w:t>
-      </w:r>
-      <w:r>
-        <w:rPr>
-          <w:lang w:val="en-GB"/>
-        </w:rPr>
-        <w:t>: A UTF-8 string to be shown on the LED display.</w:t>
-      </w:r>
-      <w:r>
-        <w:rPr>
-          <w:lang w:val="en-GB"/>
-        </w:rPr>
-        <w:t xml:space="preserve"> Note however that only a small subset of Unicode code points are supported by micro</w:t>
-      </w:r>
-      <w:proofErr w:type="gramStart"/>
-      <w:r>
-        <w:rPr>
-          <w:lang w:val="en-GB"/>
-        </w:rPr>
-        <w:t>:bit</w:t>
-      </w:r>
-      <w:proofErr w:type="gramEnd"/>
-      <w:r>
-        <w:rPr>
-          <w:lang w:val="en-GB"/>
-        </w:rPr>
-        <w:t>.</w:t>
-      </w:r>
-    </w:p>
-    <w:p>
-      <w:pPr>
-        <w:rPr>
-          <w:lang w:val="en-GB"/>
-        </w:rPr>
-      </w:pPr>
-      <w:r>
-        <w:rPr>
-          <w:b/>
-          <w:lang w:val="en-GB"/>
-        </w:rPr>
-        <w:t>Scrolling Speed</w:t>
-      </w:r>
-      <w:r>
-        <w:rPr>
-          <w:lang w:val="en-GB"/>
-        </w:rPr>
-        <w:t xml:space="preserve">: </w:t>
-      </w:r>
-      <w:r>
-        <w:rPr>
-          <w:lang w:val="en-GB"/>
-        </w:rPr>
-        <w:t>Specifies a millisecond delay to wait for in between showing each character on the display.</w:t>
-      </w:r>
-    </w:p>
-    <w:p>
-      <w:pPr>
-        <w:pStyle w:val="Heading3"/>
-        <w:rPr>
-          <w:lang w:val="en-GB"/>
-        </w:rPr>
-      </w:pPr>
-      <w:bookmarkStart w:id="17" w:name="_Toc433035661"/>
-      <w:r>
-        <w:rPr>
-          <w:lang w:val="en-GB"/>
-        </w:rPr>
-        <w:t>About the IO P</w:t>
-      </w:r>
-      <w:r>
-        <w:rPr>
-          <w:lang w:val="en-GB"/>
-        </w:rPr>
-        <w:t>in</w:t>
-      </w:r>
-      <w:r>
-        <w:rPr>
-          <w:lang w:val="en-GB"/>
-        </w:rPr>
-        <w:t xml:space="preserve"> Service</w:t>
-      </w:r>
-      <w:bookmarkEnd w:id="17"/>
-    </w:p>
-    <w:p>
-      <w:pPr>
-        <w:pStyle w:val="Heading4"/>
-        <w:rPr>
-          <w:lang w:val="en-GB"/>
-        </w:rPr>
-      </w:pPr>
-      <w:r>
-        <w:rPr>
-          <w:lang w:val="en-GB"/>
-        </w:rPr>
-        <w:t>Characteristics</w:t>
-      </w:r>
-    </w:p>
-    <w:p>
-      <w:pPr>
-        <w:rPr>
-          <w:lang w:val="en-GB"/>
-        </w:rPr>
-      </w:pPr>
-      <w:r>
-        <w:rPr>
-          <w:b/>
-          <w:lang w:val="en-GB"/>
-        </w:rPr>
-        <w:t>Pin Data</w:t>
-      </w:r>
-      <w:r>
-        <w:rPr>
-          <w:lang w:val="en-GB"/>
-        </w:rPr>
-        <w:t>:</w:t>
-      </w:r>
-      <w:r>
-        <w:rPr>
-          <w:lang w:val="en-GB"/>
-        </w:rPr>
-        <w:t xml:space="preserve"> </w:t>
-      </w:r>
-      <w:r>
-        <w:rPr>
-          <w:lang w:val="en-GB"/>
-        </w:rPr>
-        <w:t>Contains d</w:t>
-      </w:r>
-      <w:r>
-        <w:rPr>
-          <w:lang w:val="en-GB"/>
-        </w:rPr>
-        <w:t xml:space="preserve">ata relating to zero or more pins. Structured as a variable length array of up to 19 Pin Number / Value pairs. </w:t>
-      </w:r>
-      <w:r>
-        <w:rPr>
-          <w:lang w:val="en-GB"/>
-        </w:rPr>
-        <w:t>Pin Number and Value are each uint8 fields.</w:t>
-      </w:r>
-      <w:r>
-        <w:rPr>
-          <w:lang w:val="en-GB"/>
-        </w:rPr>
-        <w:t xml:space="preserve"> </w:t>
-      </w:r>
-      <w:r>
-        <w:rPr>
-          <w:lang w:val="en-GB"/>
-        </w:rPr>
-        <w:t xml:space="preserve">Note </w:t>
-      </w:r>
-      <w:r>
-        <w:rPr>
-          <w:lang w:val="en-GB"/>
-        </w:rPr>
-        <w:t xml:space="preserve">however </w:t>
-      </w:r>
-      <w:r>
-        <w:rPr>
-          <w:lang w:val="en-GB"/>
-        </w:rPr>
-        <w:t>that the micro</w:t>
-      </w:r>
-      <w:proofErr w:type="gramStart"/>
-      <w:r>
-        <w:rPr>
-          <w:lang w:val="en-GB"/>
-        </w:rPr>
-        <w:t>:bit</w:t>
-      </w:r>
-      <w:proofErr w:type="gramEnd"/>
-      <w:r>
-        <w:rPr>
-          <w:lang w:val="en-GB"/>
-        </w:rPr>
-        <w:t xml:space="preserve"> has a</w:t>
-      </w:r>
-      <w:r>
-        <w:rPr>
-          <w:lang w:val="en-GB"/>
-        </w:rPr>
-        <w:t xml:space="preserve"> </w:t>
-      </w:r>
-      <w:r>
-        <w:rPr>
-          <w:lang w:val="en-GB"/>
-        </w:rPr>
-        <w:t>10 bit ADC and so values are compressed to 8 bits with a loss of resolution.</w:t>
-      </w:r>
-    </w:p>
-    <w:p>
-      <w:pPr>
-        <w:rPr>
-          <w:lang w:val="en-GB"/>
-        </w:rPr>
-      </w:pPr>
-      <w:r>
-        <w:rPr>
-          <w:lang w:val="en-GB"/>
-        </w:rPr>
-        <w:lastRenderedPageBreak/>
-        <w:t xml:space="preserve">WRITE: </w:t>
-      </w:r>
-      <w:r>
-        <w:rPr>
-          <w:lang w:val="en-GB"/>
-        </w:rPr>
-        <w:t xml:space="preserve">Clients may write values to one or more pins in a single GATT write operation. </w:t>
-      </w:r>
-      <w:r>
-        <w:rPr>
-          <w:lang w:val="en-GB"/>
-        </w:rPr>
-        <w:t xml:space="preserve">A pin to which a value is to be written must have been configured for output using the Pin IO Configuration characteristic. Any attempt to write to a </w:t>
-      </w:r>
-      <w:r>
-        <w:rPr>
-          <w:lang w:val="en-GB"/>
-        </w:rPr>
-        <w:t xml:space="preserve">pin </w:t>
-      </w:r>
-      <w:r>
-        <w:rPr>
-          <w:lang w:val="en-GB"/>
-        </w:rPr>
-        <w:t xml:space="preserve">which is </w:t>
-      </w:r>
-      <w:r>
-        <w:rPr>
-          <w:lang w:val="en-GB"/>
-        </w:rPr>
-        <w:t xml:space="preserve">configured </w:t>
-      </w:r>
-      <w:r>
-        <w:rPr>
-          <w:lang w:val="en-GB"/>
-        </w:rPr>
-        <w:t>for</w:t>
-      </w:r>
-      <w:r>
-        <w:rPr>
-          <w:lang w:val="en-GB"/>
-        </w:rPr>
-        <w:t xml:space="preserve"> input</w:t>
-      </w:r>
-      <w:r>
-        <w:rPr>
-          <w:lang w:val="en-GB"/>
-        </w:rPr>
-        <w:t xml:space="preserve"> </w:t>
-      </w:r>
-      <w:r>
-        <w:rPr>
-          <w:lang w:val="en-GB"/>
-        </w:rPr>
-        <w:t>will be ignored.</w:t>
-      </w:r>
-    </w:p>
-    <w:p>
-      <w:pPr>
-        <w:rPr>
-          <w:lang w:val="en-GB"/>
-        </w:rPr>
-      </w:pPr>
-      <w:r>
-        <w:rPr>
-          <w:lang w:val="en-GB"/>
-        </w:rPr>
-        <w:t xml:space="preserve">NOTIFY: </w:t>
-      </w:r>
-      <w:r>
-        <w:rPr>
-          <w:lang w:val="en-GB"/>
-        </w:rPr>
-        <w:t>Notifications will deliver Pin Number / Value pairs for those pins defined as input pins by the Pin IO Configuration characteristic and whose value when read differs from the last read of the pin.</w:t>
-      </w:r>
-    </w:p>
-    <w:p>
-      <w:pPr>
-        <w:rPr>
-          <w:lang w:val="en-GB"/>
-        </w:rPr>
-      </w:pPr>
-      <w:r>
-        <w:rPr>
-          <w:lang w:val="en-GB"/>
-        </w:rPr>
-        <w:t xml:space="preserve">READ: </w:t>
-      </w:r>
-      <w:r>
-        <w:rPr>
-          <w:lang w:val="en-GB"/>
-        </w:rPr>
-        <w:t xml:space="preserve">A client reading this characteristic will receive Pin Number / Value pairs for </w:t>
-      </w:r>
-      <w:r>
-        <w:rPr>
-          <w:b/>
-          <w:lang w:val="en-GB"/>
-        </w:rPr>
-        <w:t>all</w:t>
-      </w:r>
-      <w:r>
-        <w:rPr>
-          <w:lang w:val="en-GB"/>
-        </w:rPr>
-        <w:t xml:space="preserve"> those pins defined as input pins by the Pin IO Configuration characteristic.</w:t>
-      </w:r>
-    </w:p>
-    <w:p>
-      <w:pPr>
-        <w:rPr>
-          <w:lang w:val="en-GB"/>
-        </w:rPr>
-      </w:pPr>
-      <w:r>
-        <w:rPr>
-          <w:lang w:val="en-GB"/>
-        </w:rPr>
-        <w:t>The associated Pin AD Configuration characteristic allows the client to indicate how each pin is to be used, as either an analogue or a digital pin.</w:t>
-      </w:r>
-    </w:p>
-    <w:p>
-      <w:pPr>
-        <w:rPr>
-          <w:lang w:val="en-GB"/>
-        </w:rPr>
-      </w:pPr>
-      <w:r>
-        <w:rPr>
-          <w:b/>
-          <w:lang w:val="en-GB"/>
-        </w:rPr>
-        <w:t>Pin IO Configuration</w:t>
-      </w:r>
-      <w:r>
-        <w:rPr>
-          <w:lang w:val="en-GB"/>
-        </w:rPr>
-        <w:t>:</w:t>
-      </w:r>
-      <w:r>
-        <w:rPr>
-          <w:lang w:val="en-GB"/>
-        </w:rPr>
-        <w:t xml:space="preserve"> </w:t>
-      </w:r>
-      <w:r>
-        <w:rPr>
-          <w:lang w:val="en-GB"/>
-        </w:rPr>
-        <w:t>A bit mask which allows each pin to be configured for input or output use. Bit n corresponds to pin n where 0 &lt;= n &lt; 19. A value of 0 means configured for output and 1 means configured for input.</w:t>
-      </w:r>
-    </w:p>
-    <w:p>
-      <w:pPr>
-        <w:rPr>
-          <w:lang w:val="en-GB"/>
-        </w:rPr>
-      </w:pPr>
-      <w:r>
-        <w:rPr>
-          <w:b/>
-          <w:lang w:val="en-GB"/>
-        </w:rPr>
-        <w:t>Pin AD Configuration</w:t>
-      </w:r>
-      <w:r>
-        <w:rPr>
-          <w:lang w:val="en-GB"/>
-        </w:rPr>
-        <w:t>:</w:t>
-      </w:r>
-      <w:r>
-        <w:rPr>
-          <w:lang w:val="en-GB"/>
-        </w:rPr>
-        <w:t xml:space="preserve"> </w:t>
-      </w:r>
-      <w:r>
-        <w:rPr>
-          <w:lang w:val="en-GB"/>
-        </w:rPr>
-        <w:t>A bit mask which allows each pin to be configured for analogue or digital use. Bit n corresponds to pin n where 0 &lt;= n &lt; 19. A value of 0 means digital and 1 means analogue.</w:t>
-      </w:r>
-    </w:p>
-    <w:p>
-      <w:pPr>
-        <w:pStyle w:val="Heading3"/>
-        <w:rPr>
-          <w:lang w:val="en-GB"/>
-        </w:rPr>
-      </w:pPr>
-      <w:bookmarkStart w:id="18" w:name="_Toc433035662"/>
-      <w:r>
-        <w:rPr>
-          <w:lang w:val="en-GB"/>
-        </w:rPr>
-        <w:t xml:space="preserve">About the </w:t>
-      </w:r>
-      <w:r>
-        <w:rPr>
-          <w:lang w:val="en-GB"/>
-        </w:rPr>
-        <w:t>Event</w:t>
-      </w:r>
-      <w:r>
-        <w:rPr>
-          <w:lang w:val="en-GB"/>
-        </w:rPr>
-        <w:t xml:space="preserve"> Service</w:t>
-      </w:r>
-      <w:bookmarkEnd w:id="18"/>
-    </w:p>
-    <w:p>
-      <w:pPr>
-        <w:rPr>
-          <w:lang w:val="en-GB"/>
-        </w:rPr>
-      </w:pPr>
-      <w:r>
-        <w:rPr>
-          <w:lang w:val="en-GB"/>
-        </w:rPr>
-        <w:t xml:space="preserve">The Event Service allows events or commands to be notified to the </w:t>
-      </w:r>
-      <w:r>
-        <w:rPr>
-          <w:lang w:val="en-GB"/>
-        </w:rPr>
-        <w:t>micro</w:t>
-      </w:r>
-      <w:proofErr w:type="gramStart"/>
-      <w:r>
-        <w:rPr>
-          <w:lang w:val="en-GB"/>
-        </w:rPr>
-        <w:t>:bit</w:t>
-      </w:r>
-      <w:proofErr w:type="gramEnd"/>
-      <w:r>
-        <w:rPr>
-          <w:lang w:val="en-GB"/>
-        </w:rPr>
-        <w:t xml:space="preserve"> by a connected client and it allows </w:t>
-      </w:r>
-      <w:r>
-        <w:rPr>
-          <w:lang w:val="en-GB"/>
-        </w:rPr>
-        <w:t>micro:bit</w:t>
-      </w:r>
-      <w:r>
-        <w:rPr>
-          <w:lang w:val="en-GB"/>
-        </w:rPr>
-        <w:t xml:space="preserve"> to notify the connected client of events or commands originating from with the </w:t>
-      </w:r>
-      <w:r>
-        <w:rPr>
-          <w:lang w:val="en-GB"/>
-        </w:rPr>
-        <w:t>micro:bit</w:t>
-      </w:r>
-      <w:r>
-        <w:rPr>
-          <w:lang w:val="en-GB"/>
-        </w:rPr>
-        <w:t xml:space="preserve">. The </w:t>
-      </w:r>
-      <w:r>
-        <w:rPr>
-          <w:lang w:val="en-GB"/>
-        </w:rPr>
-        <w:t>micro</w:t>
-      </w:r>
-      <w:proofErr w:type="gramStart"/>
-      <w:r>
-        <w:rPr>
-          <w:lang w:val="en-GB"/>
-        </w:rPr>
-        <w:t>:bit</w:t>
-      </w:r>
-      <w:proofErr w:type="gramEnd"/>
-      <w:r>
-        <w:rPr>
-          <w:lang w:val="en-GB"/>
-        </w:rPr>
-        <w:t xml:space="preserve"> can inform the client of the types of event it is interested in being informed about (e.g. an incoming call)</w:t>
-      </w:r>
-      <w:r>
-        <w:rPr>
-          <w:lang w:val="en-GB"/>
-        </w:rPr>
-        <w:t xml:space="preserve"> and the client can inform the </w:t>
-      </w:r>
-      <w:r>
-        <w:rPr>
-          <w:lang w:val="en-GB"/>
-        </w:rPr>
-        <w:t>micro:bit</w:t>
-      </w:r>
-      <w:r>
-        <w:rPr>
-          <w:lang w:val="en-GB"/>
-        </w:rPr>
-        <w:t xml:space="preserve"> of types of event it wants to be notified about</w:t>
-      </w:r>
-      <w:r>
-        <w:rPr>
-          <w:lang w:val="en-GB"/>
-        </w:rPr>
-        <w:t>.</w:t>
-      </w:r>
-      <w:r>
-        <w:rPr>
-          <w:lang w:val="en-GB"/>
-        </w:rPr>
-        <w:t xml:space="preserve">  The term “event” will be used here for both event and command types of data.</w:t>
-      </w:r>
-    </w:p>
-    <w:p>
-      <w:pPr>
-        <w:rPr>
-          <w:lang w:val="en-GB"/>
-        </w:rPr>
-      </w:pPr>
-      <w:r>
-        <w:rPr>
-          <w:lang w:val="en-GB"/>
-        </w:rPr>
-        <w:t>Events may have an associated value.</w:t>
-      </w:r>
-    </w:p>
-    <w:p>
-      <w:pPr>
-        <w:rPr>
-          <w:lang w:val="en-GB"/>
-        </w:rPr>
-      </w:pPr>
-      <w:r>
-        <w:rPr>
-          <w:lang w:val="en-GB"/>
-        </w:rPr>
-        <w:t xml:space="preserve">Note that specific event ID values including any special values such as those which may represent wild cards are not defined here. The </w:t>
-      </w:r>
-      <w:r>
-        <w:rPr>
-          <w:lang w:val="en-GB"/>
-        </w:rPr>
-        <w:t>micro</w:t>
-      </w:r>
-      <w:proofErr w:type="gramStart"/>
-      <w:r>
-        <w:rPr>
-          <w:lang w:val="en-GB"/>
-        </w:rPr>
-        <w:t>:bit</w:t>
-      </w:r>
-      <w:proofErr w:type="gramEnd"/>
-      <w:r>
-        <w:rPr>
-          <w:lang w:val="en-GB"/>
-        </w:rPr>
-        <w:t xml:space="preserve"> run time documentation should be consulted for this information.</w:t>
-      </w:r>
-    </w:p>
-    <w:p>
-      <w:pPr>
-        <w:rPr>
-          <w:lang w:val="en-GB"/>
-        </w:rPr>
-      </w:pPr>
-      <w:r>
-        <w:rPr>
-          <w:lang w:val="en-GB"/>
-        </w:rPr>
-        <w:t xml:space="preserve">Multiple events of different types may be notified to the client or </w:t>
-      </w:r>
-      <w:r>
-        <w:rPr>
-          <w:lang w:val="en-GB"/>
-        </w:rPr>
-        <w:t>micro</w:t>
-      </w:r>
-      <w:proofErr w:type="gramStart"/>
-      <w:r>
-        <w:rPr>
-          <w:lang w:val="en-GB"/>
-        </w:rPr>
-        <w:t>:bit</w:t>
-      </w:r>
-      <w:proofErr w:type="gramEnd"/>
-      <w:r>
-        <w:rPr>
-          <w:lang w:val="en-GB"/>
-        </w:rPr>
-        <w:t xml:space="preserve"> at the same time.</w:t>
-      </w:r>
-    </w:p>
-    <w:p>
-      <w:pPr>
-        <w:rPr>
-          <w:lang w:val="en-GB"/>
-        </w:rPr>
-      </w:pPr>
-      <w:r>
-        <w:rPr>
-          <w:lang w:val="en-GB"/>
-        </w:rPr>
-        <w:t>Event data is encoded as a</w:t>
-      </w:r>
-      <w:r>
-        <w:rPr>
-          <w:lang w:val="en-GB"/>
-        </w:rPr>
-        <w:t xml:space="preserve">n array of structs each encoding an event of a given type together with </w:t>
-      </w:r>
-      <w:r>
-        <w:rPr>
-          <w:lang w:val="en-GB"/>
-        </w:rPr>
-        <w:t>an associated value</w:t>
-      </w:r>
-      <w:r>
-        <w:rPr>
-          <w:lang w:val="en-GB"/>
-        </w:rPr>
-        <w:t>.</w:t>
-      </w:r>
-      <w:r>
-        <w:rPr>
-          <w:lang w:val="en-GB"/>
-        </w:rPr>
-        <w:t xml:space="preserve"> </w:t>
-      </w:r>
-      <w:r>
-        <w:rPr>
-          <w:lang w:val="en-GB"/>
-        </w:rPr>
-        <w:t xml:space="preserve">Event Type </w:t>
-      </w:r>
-      <w:r>
-        <w:rPr>
-          <w:lang w:val="en-GB"/>
-        </w:rPr>
-        <w:t>and</w:t>
-      </w:r>
-      <w:r>
-        <w:rPr>
-          <w:lang w:val="en-GB"/>
-        </w:rPr>
-        <w:t xml:space="preserve"> </w:t>
-      </w:r>
-      <w:r>
-        <w:rPr>
-          <w:lang w:val="en-GB"/>
-        </w:rPr>
         <w:t xml:space="preserve">Event Value are both defined as </w:t>
       </w:r>
       <w:r>
@@ -7023,19 +6672,7 @@
         <w:rPr>
           <w:lang w:val="en-GB"/>
         </w:rPr>
-        <w:t xml:space="preserve"> </w:t>
-      </w:r>
-      <w:r>
-        <w:rPr>
-          <w:lang w:val="en-GB"/>
-        </w:rPr>
-        <w:t xml:space="preserve">(little endian) </w:t>
-      </w:r>
-      <w:r>
-        <w:rPr>
-          <w:lang w:val="en-GB"/>
-        </w:rPr>
-        <w:t>and</w:t>
+        <w:t xml:space="preserve"> and</w:t>
       </w:r>
       <w:r>
         <w:rPr>
@@ -7242,14 +6879,7 @@
         <w:rPr>
           <w:lang w:val="en-GB"/>
         </w:rPr>
-        <w:t xml:space="preserve"> wishes to be informed of when they </w:t>
-      </w:r>
-      <w:r>
-        <w:rPr>
-          <w:lang w:val="en-GB"/>
-        </w:rPr>
-        <w:lastRenderedPageBreak/>
-        <w:t>occur.</w:t>
+        <w:t xml:space="preserve"> wishes to be informed of when they occur.</w:t>
       </w:r>
       <w:r>
         <w:rPr>
@@ -7571,7 +7201,7 @@
           <w:lang w:val="en-GB"/>
         </w:rPr>
       </w:pPr>
-      <w:bookmarkStart w:id="19" w:name="_Toc433035663"/>
+      <w:bookmarkStart w:id="19" w:name="_Toc430695179"/>
       <w:r>
         <w:rPr>
           <w:lang w:val="en-GB"/>
@@ -7754,7 +7384,7 @@
           <w:lang w:val="en-GB"/>
         </w:rPr>
       </w:pPr>
-      <w:bookmarkStart w:id="20" w:name="_Toc433035664"/>
+      <w:bookmarkStart w:id="20" w:name="_Toc430695180"/>
       <w:r>
         <w:rPr>
           <w:lang w:val="en-GB"/>
@@ -7836,6 +7466,526 @@
           <w:lang w:val="en-GB"/>
         </w:rPr>
         <w:t xml:space="preserve">. These are just tables of numeric identifiers with an associated meaning. </w:t>
+      </w:r>
+      <w:r>
+        <w:rPr>
+          <w:lang w:val="en-GB"/>
+        </w:rPr>
+        <w:br w:type="page"/>
+      </w:r>
+    </w:p>
+    <w:p>
+      <w:pPr>
+        <w:pStyle w:val="Heading1"/>
+        <w:rPr>
+          <w:lang w:val="en-GB"/>
+        </w:rPr>
+      </w:pPr>
+      <w:bookmarkStart w:id="21" w:name="_Toc430695181"/>
+      <w:r>
+        <w:rPr>
+          <w:lang w:val="en-GB"/>
+        </w:rPr>
+        <w:lastRenderedPageBreak/>
+        <w:t>Appendix A – Example Sequence Diagrams</w:t>
+      </w:r>
+      <w:bookmarkEnd w:id="21"/>
+    </w:p>
+    <w:p>
+      <w:pPr>
+        <w:rPr>
+          <w:lang w:val="en-GB"/>
+        </w:rPr>
+      </w:pPr>
+    </w:p>
+    <w:p>
+      <w:pPr>
+        <w:keepNext/>
+      </w:pPr>
+      <w:r>
+        <w:rPr>
+          <w:noProof/>
+        </w:rPr>
+        <w:drawing>
+          <wp:inline distT="0" distB="0" distL="0" distR="0" wp14:anchorId="73240106" wp14:editId="47483A51">
+            <wp:extent cx="5943600" cy="1581150"/>
+            <wp:effectExtent l="0" t="0" r="0" b="0"/>
+            <wp:docPr id="1" name="Picture 1"/>
+            <wp:cNvGraphicFramePr>
+              <a:graphicFrameLocks xmlns:a="http://schemas.openxmlformats.org/drawingml/2006/main" noChangeAspect="1"/>
+            </wp:cNvGraphicFramePr>
+            <a:graphic xmlns:a="http://schemas.openxmlformats.org/drawingml/2006/main">
+              <a:graphicData uri="http://schemas.openxmlformats.org/drawingml/2006/picture">
+                <pic:pic xmlns:pic="http://schemas.openxmlformats.org/drawingml/2006/picture">
+                  <pic:nvPicPr>
+                    <pic:cNvPr id="1" name="Buttons.png"/>
+                    <pic:cNvPicPr/>
+                  </pic:nvPicPr>
+                  <pic:blipFill>
+                    <a:blip r:embed="rId7">
+                      <a:extLst>
+                        <a:ext uri="{28A0092B-C50C-407E-A947-70E740481C1C}">
+                          <a14:useLocalDpi xmlns:a14="http://schemas.microsoft.com/office/drawing/2010/main" val="0"/>
+                        </a:ext>
+                      </a:extLst>
+                    </a:blip>
+                    <a:stretch>
+                      <a:fillRect/>
+                    </a:stretch>
+                  </pic:blipFill>
+                  <pic:spPr>
+                    <a:xfrm>
+                      <a:off x="0" y="0"/>
+                      <a:ext cx="5943600" cy="1581150"/>
+                    </a:xfrm>
+                    <a:prstGeom prst="rect">
+                      <a:avLst/>
+                    </a:prstGeom>
+                  </pic:spPr>
+                </pic:pic>
+              </a:graphicData>
+            </a:graphic>
+          </wp:inline>
+        </w:drawing>
+      </w:r>
+    </w:p>
+    <w:p>
+      <w:pPr>
+        <w:pStyle w:val="Caption"/>
+        <w:rPr>
+          <w:lang w:val="en-GB"/>
+        </w:rPr>
+      </w:pPr>
+      <w:r>
+        <w:t xml:space="preserve">Figure </w:t>
+      </w:r>
+      <w:fldSimple w:instr=" SEQ Figure \* ARABIC ">
+        <w:r>
+          <w:rPr>
+            <w:noProof/>
+          </w:rPr>
+          <w:t>1</w:t>
+        </w:r>
+      </w:fldSimple>
+      <w:r>
+        <w:t xml:space="preserve"> - Button Notifications</w:t>
+      </w:r>
+    </w:p>
+    <w:p>
+      <w:pPr>
+        <w:rPr>
+          <w:lang w:val="en-GB"/>
+        </w:rPr>
+      </w:pPr>
+    </w:p>
+    <w:p>
+      <w:pPr>
+        <w:keepNext/>
+      </w:pPr>
+      <w:r>
+        <w:rPr>
+          <w:noProof/>
+        </w:rPr>
+        <w:drawing>
+          <wp:inline distT="0" distB="0" distL="0" distR="0" wp14:anchorId="53AE0EB8" wp14:editId="1A86BDC2">
+            <wp:extent cx="5732145" cy="2764790"/>
+            <wp:effectExtent l="0" t="0" r="1905" b="0"/>
+            <wp:docPr id="4" name="Picture 4"/>
+            <wp:cNvGraphicFramePr>
+              <a:graphicFrameLocks xmlns:a="http://schemas.openxmlformats.org/drawingml/2006/main" noChangeAspect="1"/>
+            </wp:cNvGraphicFramePr>
+            <a:graphic xmlns:a="http://schemas.openxmlformats.org/drawingml/2006/main">
+              <a:graphicData uri="http://schemas.openxmlformats.org/drawingml/2006/picture">
+                <pic:pic xmlns:pic="http://schemas.openxmlformats.org/drawingml/2006/picture">
+                  <pic:nvPicPr>
+                    <pic:cNvPr id="1" name=""/>
+                    <pic:cNvPicPr/>
+                  </pic:nvPicPr>
+                  <pic:blipFill>
+                    <a:blip r:embed="rId8"/>
+                    <a:stretch>
+                      <a:fillRect/>
+                    </a:stretch>
+                  </pic:blipFill>
+                  <pic:spPr>
+                    <a:xfrm>
+                      <a:off x="0" y="0"/>
+                      <a:ext cx="5732145" cy="2764790"/>
+                    </a:xfrm>
+                    <a:prstGeom prst="rect">
+                      <a:avLst/>
+                    </a:prstGeom>
+                  </pic:spPr>
+                </pic:pic>
+              </a:graphicData>
+            </a:graphic>
+          </wp:inline>
+        </w:drawing>
+      </w:r>
+    </w:p>
+    <w:p>
+      <w:pPr>
+        <w:pStyle w:val="Caption"/>
+        <w:rPr>
+          <w:lang w:val="en-GB"/>
+        </w:rPr>
+      </w:pPr>
+      <w:r>
+        <w:t xml:space="preserve">Figure </w:t>
+      </w:r>
+      <w:fldSimple w:instr=" SEQ Figure \* ARABIC ">
+        <w:r>
+          <w:rPr>
+            <w:noProof/>
+          </w:rPr>
+          <w:t>2</w:t>
+        </w:r>
+      </w:fldSimple>
+      <w:r>
+        <w:t xml:space="preserve"> - LED control</w:t>
+      </w:r>
+    </w:p>
+    <w:p>
+      <w:pPr>
+        <w:rPr>
+          <w:lang w:val="en-GB"/>
+        </w:rPr>
+      </w:pPr>
+    </w:p>
+    <w:p>
+      <w:pPr>
+        <w:keepNext/>
+      </w:pPr>
+      <w:r>
+        <w:rPr>
+          <w:noProof/>
+        </w:rPr>
+        <w:drawing>
+          <wp:inline distT="0" distB="0" distL="0" distR="0" wp14:anchorId="14AED4E5" wp14:editId="122A0EF7">
+            <wp:extent cx="5943600" cy="1664335"/>
+            <wp:effectExtent l="0" t="0" r="0" b="0"/>
+            <wp:docPr id="3" name="Picture 3"/>
+            <wp:cNvGraphicFramePr>
+              <a:graphicFrameLocks xmlns:a="http://schemas.openxmlformats.org/drawingml/2006/main" noChangeAspect="1"/>
+            </wp:cNvGraphicFramePr>
+            <a:graphic xmlns:a="http://schemas.openxmlformats.org/drawingml/2006/main">
+              <a:graphicData uri="http://schemas.openxmlformats.org/drawingml/2006/picture">
+                <pic:pic xmlns:pic="http://schemas.openxmlformats.org/drawingml/2006/picture">
+                  <pic:nvPicPr>
+                    <pic:cNvPr id="3" name="Sensor Data.png"/>
+                    <pic:cNvPicPr/>
+                  </pic:nvPicPr>
+                  <pic:blipFill>
+                    <a:blip r:embed="rId9">
+                      <a:extLst>
+                        <a:ext uri="{28A0092B-C50C-407E-A947-70E740481C1C}">
+                          <a14:useLocalDpi xmlns:a14="http://schemas.microsoft.com/office/drawing/2010/main" val="0"/>
+                        </a:ext>
+                      </a:extLst>
+                    </a:blip>
+                    <a:stretch>
+                      <a:fillRect/>
+                    </a:stretch>
+                  </pic:blipFill>
+                  <pic:spPr>
+                    <a:xfrm>
+                      <a:off x="0" y="0"/>
+                      <a:ext cx="5943600" cy="1664335"/>
+                    </a:xfrm>
+                    <a:prstGeom prst="rect">
+                      <a:avLst/>
+                    </a:prstGeom>
+                  </pic:spPr>
+                </pic:pic>
+              </a:graphicData>
+            </a:graphic>
+          </wp:inline>
+        </w:drawing>
+      </w:r>
+    </w:p>
+    <w:p>
+      <w:pPr>
+        <w:pStyle w:val="Caption"/>
+        <w:rPr>
+          <w:lang w:val="en-GB"/>
+        </w:rPr>
+      </w:pPr>
+      <w:r>
+        <w:t xml:space="preserve">Figure </w:t>
+      </w:r>
+      <w:fldSimple w:instr=" SEQ Figure \* ARABIC ">
+        <w:r>
+          <w:rPr>
+            <w:noProof/>
+          </w:rPr>
+          <w:t>3</w:t>
+        </w:r>
+      </w:fldSimple>
+      <w:r>
+        <w:t xml:space="preserve"> - Accelerometer config and data notifications</w:t>
+      </w:r>
+    </w:p>
+    <w:p>
+      <w:pPr>
+        <w:rPr>
+          <w:lang w:val="en-GB"/>
+        </w:rPr>
+      </w:pPr>
+      <w:r>
+        <w:rPr>
+          <w:lang w:val="en-GB"/>
+        </w:rPr>
+        <w:t>NB: Figure 3 shows accelerometer data as an example. The same pattern applies to the Magnetometer Service.</w:t>
+      </w:r>
+    </w:p>
+    <w:p>
+      <w:pPr>
+        <w:keepNext/>
+      </w:pPr>
+      <w:r>
+        <w:rPr>
+          <w:noProof/>
+        </w:rPr>
+        <w:lastRenderedPageBreak/>
+        <w:drawing>
+          <wp:inline distT="0" distB="0" distL="0" distR="0" wp14:anchorId="5CE99BFA" wp14:editId="50EDE941">
+            <wp:extent cx="5732145" cy="1735455"/>
+            <wp:effectExtent l="0" t="0" r="1905" b="0"/>
+            <wp:docPr id="9" name="Picture 9"/>
+            <wp:cNvGraphicFramePr>
+              <a:graphicFrameLocks xmlns:a="http://schemas.openxmlformats.org/drawingml/2006/main" noChangeAspect="1"/>
+            </wp:cNvGraphicFramePr>
+            <a:graphic xmlns:a="http://schemas.openxmlformats.org/drawingml/2006/main">
+              <a:graphicData uri="http://schemas.openxmlformats.org/drawingml/2006/picture">
+                <pic:pic xmlns:pic="http://schemas.openxmlformats.org/drawingml/2006/picture">
+                  <pic:nvPicPr>
+                    <pic:cNvPr id="1" name=""/>
+                    <pic:cNvPicPr/>
+                  </pic:nvPicPr>
+                  <pic:blipFill>
+                    <a:blip r:embed="rId10"/>
+                    <a:stretch>
+                      <a:fillRect/>
+                    </a:stretch>
+                  </pic:blipFill>
+                  <pic:spPr>
+                    <a:xfrm>
+                      <a:off x="0" y="0"/>
+                      <a:ext cx="5732145" cy="1735455"/>
+                    </a:xfrm>
+                    <a:prstGeom prst="rect">
+                      <a:avLst/>
+                    </a:prstGeom>
+                  </pic:spPr>
+                </pic:pic>
+              </a:graphicData>
+            </a:graphic>
+          </wp:inline>
+        </w:drawing>
+      </w:r>
+    </w:p>
+    <w:p>
+      <w:pPr>
+        <w:pStyle w:val="Caption"/>
+        <w:rPr>
+          <w:lang w:val="en-GB"/>
+        </w:rPr>
+      </w:pPr>
+      <w:r>
+        <w:t xml:space="preserve">Figure </w:t>
+      </w:r>
+      <w:fldSimple w:instr=" SEQ Figure \* ARABIC ">
+        <w:r>
+          <w:rPr>
+            <w:noProof/>
+          </w:rPr>
+          <w:t>4</w:t>
+        </w:r>
+      </w:fldSimple>
+      <w:r>
+        <w:t xml:space="preserve"> - Client determining </w:t>
+      </w:r>
+      <w:r>
+        <w:rPr>
+          <w:noProof/>
+        </w:rPr>
+        <w:t>micro:bit</w:t>
+      </w:r>
+      <w:r>
+        <w:rPr>
+          <w:noProof/>
+        </w:rPr>
+        <w:t xml:space="preserve"> notification requirements and then sending relevant events as they arise</w:t>
+      </w:r>
+    </w:p>
+    <w:p>
+      <w:pPr>
+        <w:rPr>
+          <w:lang w:val="en-GB"/>
+        </w:rPr>
+      </w:pPr>
+    </w:p>
+    <w:p>
+      <w:pPr>
+        <w:keepNext/>
+      </w:pPr>
+      <w:r>
+        <w:rPr>
+          <w:noProof/>
+        </w:rPr>
+        <w:drawing>
+          <wp:inline distT="0" distB="0" distL="0" distR="0" wp14:anchorId="4B92A9EF" wp14:editId="698B7B1E">
+            <wp:extent cx="5732145" cy="1376680"/>
+            <wp:effectExtent l="0" t="0" r="1905" b="0"/>
+            <wp:docPr id="8" name="Picture 8"/>
+            <wp:cNvGraphicFramePr>
+              <a:graphicFrameLocks xmlns:a="http://schemas.openxmlformats.org/drawingml/2006/main" noChangeAspect="1"/>
+            </wp:cNvGraphicFramePr>
+            <a:graphic xmlns:a="http://schemas.openxmlformats.org/drawingml/2006/main">
+              <a:graphicData uri="http://schemas.openxmlformats.org/drawingml/2006/picture">
+                <pic:pic xmlns:pic="http://schemas.openxmlformats.org/drawingml/2006/picture">
+                  <pic:nvPicPr>
+                    <pic:cNvPr id="1" name=""/>
+                    <pic:cNvPicPr/>
+                  </pic:nvPicPr>
+                  <pic:blipFill>
+                    <a:blip r:embed="rId11"/>
+                    <a:stretch>
+                      <a:fillRect/>
+                    </a:stretch>
+                  </pic:blipFill>
+                  <pic:spPr>
+                    <a:xfrm>
+                      <a:off x="0" y="0"/>
+                      <a:ext cx="5732145" cy="1376680"/>
+                    </a:xfrm>
+                    <a:prstGeom prst="rect">
+                      <a:avLst/>
+                    </a:prstGeom>
+                  </pic:spPr>
+                </pic:pic>
+              </a:graphicData>
+            </a:graphic>
+          </wp:inline>
+        </w:drawing>
+      </w:r>
+    </w:p>
+    <w:p>
+      <w:pPr>
+        <w:pStyle w:val="Caption"/>
+      </w:pPr>
+      <w:r>
+        <w:t xml:space="preserve">Figure </w:t>
+      </w:r>
+      <w:fldSimple w:instr=" SEQ Figure \* ARABIC ">
+        <w:r>
+          <w:rPr>
+            <w:noProof/>
+          </w:rPr>
+          <w:t>5</w:t>
+        </w:r>
+      </w:fldSimple>
+      <w:r>
+        <w:t xml:space="preserve"> - </w:t>
+      </w:r>
+      <w:r>
+        <w:t>micro</w:t>
+      </w:r>
+      <w:proofErr w:type="gramStart"/>
+      <w:r>
+        <w:t>:bit</w:t>
+      </w:r>
+      <w:proofErr w:type="gramEnd"/>
+      <w:r>
+        <w:t xml:space="preserve"> sending events / commands to the client</w:t>
+      </w:r>
+    </w:p>
+    <w:p/>
+    <w:p>
+      <w:pPr>
+        <w:keepNext/>
+      </w:pPr>
+      <w:r>
+        <w:rPr>
+          <w:noProof/>
+        </w:rPr>
+        <w:drawing>
+          <wp:inline distT="0" distB="0" distL="0" distR="0" wp14:anchorId="2F4C062E" wp14:editId="36FDC0A4">
+            <wp:extent cx="5732145" cy="1838960"/>
+            <wp:effectExtent l="0" t="0" r="1905" b="8890"/>
+            <wp:docPr id="7" name="Picture 7"/>
+            <wp:cNvGraphicFramePr>
+              <a:graphicFrameLocks xmlns:a="http://schemas.openxmlformats.org/drawingml/2006/main" noChangeAspect="1"/>
+            </wp:cNvGraphicFramePr>
+            <a:graphic xmlns:a="http://schemas.openxmlformats.org/drawingml/2006/main">
+              <a:graphicData uri="http://schemas.openxmlformats.org/drawingml/2006/picture">
+                <pic:pic xmlns:pic="http://schemas.openxmlformats.org/drawingml/2006/picture">
+                  <pic:nvPicPr>
+                    <pic:cNvPr id="1" name=""/>
+                    <pic:cNvPicPr/>
+                  </pic:nvPicPr>
+                  <pic:blipFill>
+                    <a:blip r:embed="rId12"/>
+                    <a:stretch>
+                      <a:fillRect/>
+                    </a:stretch>
+                  </pic:blipFill>
+                  <pic:spPr>
+                    <a:xfrm>
+                      <a:off x="0" y="0"/>
+                      <a:ext cx="5732145" cy="1838960"/>
+                    </a:xfrm>
+                    <a:prstGeom prst="rect">
+                      <a:avLst/>
+                    </a:prstGeom>
+                  </pic:spPr>
+                </pic:pic>
+              </a:graphicData>
+            </a:graphic>
+          </wp:inline>
+        </w:drawing>
+      </w:r>
+      <w:r>
+        <w:rPr>
+          <w:noProof/>
+        </w:rPr>
+        <w:t xml:space="preserve"> </w:t>
+      </w:r>
+    </w:p>
+    <w:p>
+      <w:pPr>
+        <w:pStyle w:val="Caption"/>
+      </w:pPr>
+      <w:r>
+        <w:t xml:space="preserve">Figure </w:t>
+      </w:r>
+      <w:fldSimple w:instr=" SEQ Figure \* ARABIC ">
+        <w:r>
+          <w:rPr>
+            <w:noProof/>
+          </w:rPr>
+          <w:t>6</w:t>
+        </w:r>
+      </w:fldSimple>
+      <w:r>
+        <w:t xml:space="preserve"> - Client Event </w:t>
+      </w:r>
+      <w:proofErr w:type="gramStart"/>
+      <w:r>
+        <w:t>Requirements</w:t>
+      </w:r>
+      <w:r>
+        <w:rPr>
+          <w:noProof/>
+        </w:rPr>
+        <w:t xml:space="preserve">  and</w:t>
+      </w:r>
+      <w:proofErr w:type="gramEnd"/>
+      <w:r>
+        <w:rPr>
+          <w:noProof/>
+        </w:rPr>
+        <w:t xml:space="preserve"> Notifications</w:t>
       </w:r>
     </w:p>
     <w:sectPr>
@@ -8720,22 +8870,6 @@
       <w:color w:val="2E74B5" w:themeColor="accent1" w:themeShade="BF"/>
     </w:rPr>
   </w:style>
-  <w:style w:type="paragraph" w:styleId="NormalWeb">
-    <w:name w:val="Normal (Web)"/>
-    <w:basedOn w:val="Normal"/>
-    <w:uiPriority w:val="99"/>
-    <w:semiHidden/>
-    <w:unhideWhenUsed/>
-    <w:rsid w:val="00992F44"/>
-    <w:pPr>
-      <w:spacing w:before="100" w:beforeAutospacing="1" w:after="100" w:afterAutospacing="1" w:line="240" w:lineRule="auto"/>
-    </w:pPr>
-    <w:rPr>
-      <w:rFonts w:ascii="Times New Roman" w:hAnsi="Times New Roman" w:cs="Times New Roman"/>
-      <w:sz w:val="24"/>
-      <w:szCs w:val="24"/>
-    </w:rPr>
-  </w:style>
 </w:styles>
 </file>
 
@@ -9005,7 +9139,7 @@
 </file>
 
 <file path=customXml/itemProps1.xml><?xml version="1.0" encoding="utf-8"?>
-<ds:datastoreItem xmlns:ds="http://schemas.openxmlformats.org/officeDocument/2006/customXml" ds:itemID="{BF46A0C7-C8B7-4FE3-A7D4-60C0D3639922}">
+<ds:datastoreItem xmlns:ds="http://schemas.openxmlformats.org/officeDocument/2006/customXml" ds:itemID="{CCDAE734-1623-4494-AF36-5EF6A6999EAA}">
   <ds:schemaRefs>
     <ds:schemaRef ds:uri="http://schemas.openxmlformats.org/officeDocument/2006/bibliography"/>
   </ds:schemaRefs>

</xml_diff>